<commit_message>
fsm updated + doc
</commit_message>
<xml_diff>
--- a/Team10_D2.docx
+++ b/Team10_D2.docx
@@ -184,31 +184,13 @@
           <w:lang w:val="en-US"/>
         </w:rPr>
       </w:pPr>
-      <w:proofErr w:type="spellStart"/>
       <w:r>
         <w:rPr>
           <w:rFonts w:ascii="Times New Roman" w:hAnsi="Times New Roman" w:cs="Times New Roman"/>
           <w:lang w:val="en-US"/>
         </w:rPr>
-        <w:t>Jakab-Gyik</w:t>
-      </w:r>
-      <w:proofErr w:type="spellEnd"/>
-      <w:r>
-        <w:rPr>
-          <w:rFonts w:ascii="Times New Roman" w:hAnsi="Times New Roman" w:cs="Times New Roman"/>
-          <w:lang w:val="en-US"/>
-        </w:rPr>
-        <w:t xml:space="preserve"> </w:t>
-      </w:r>
-      <w:proofErr w:type="spellStart"/>
-      <w:r>
-        <w:rPr>
-          <w:rFonts w:ascii="Times New Roman" w:hAnsi="Times New Roman" w:cs="Times New Roman"/>
-          <w:lang w:val="en-US"/>
-        </w:rPr>
-        <w:t>Sarolta</w:t>
-      </w:r>
-      <w:proofErr w:type="spellEnd"/>
+        <w:t>Jakab-Gyik Sarolta</w:t>
+      </w:r>
       <w:r>
         <w:rPr>
           <w:rFonts w:ascii="Times New Roman" w:hAnsi="Times New Roman" w:cs="Times New Roman"/>
@@ -8047,24 +8029,234 @@
       <w:pPr>
         <w:pStyle w:val="Textcontent"/>
       </w:pPr>
-      <w:bookmarkStart w:id="41" w:name="_Toc117445819"/>
-      <w:r>
+      <w:r>
+        <w:t>T</w:t>
+      </w:r>
+      <w:r>
+        <w:t xml:space="preserve">he finite state machine diagram below (seen in Figure 4) </w:t>
+      </w:r>
+      <w:r>
+        <w:t>captures the transitions between</w:t>
+      </w:r>
+      <w:r>
+        <w:t xml:space="preserve"> the</w:t>
+      </w:r>
+      <w:r>
+        <w:t xml:space="preserve"> states of the system</w:t>
+      </w:r>
+      <w:r>
+        <w:t xml:space="preserve">. It starts off with the </w:t>
+      </w:r>
+      <w:r>
+        <w:t>“system initialized” state</w:t>
+      </w:r>
+      <w:r>
+        <w:t xml:space="preserve">, after the admin inputs all the necessary system parameters, and then it continues until the crops are harvested. The system has </w:t>
+      </w:r>
+      <w:r>
+        <w:t>6</w:t>
+      </w:r>
+      <w:r>
+        <w:t xml:space="preserve"> states in total: </w:t>
+      </w:r>
+      <w:r>
+        <w:t>“</w:t>
+      </w:r>
+      <w:r>
+        <w:t>system initialized</w:t>
+      </w:r>
+      <w:r>
+        <w:t>”</w:t>
+      </w:r>
+      <w:r>
+        <w:t xml:space="preserve">, </w:t>
+      </w:r>
+      <w:r>
+        <w:t>“data collection”</w:t>
+      </w:r>
+      <w:r>
+        <w:t>,</w:t>
+      </w:r>
+      <w:r>
+        <w:t xml:space="preserve"> </w:t>
+      </w:r>
+      <w:r>
+        <w:t>“</w:t>
+      </w:r>
+      <w:r>
+        <w:t>environment balancing</w:t>
+      </w:r>
+      <w:r>
+        <w:t>”</w:t>
+      </w:r>
+      <w:r>
+        <w:t xml:space="preserve">, </w:t>
+      </w:r>
+      <w:r>
+        <w:t>“</w:t>
+      </w:r>
+      <w:r>
+        <w:t>balanced environment</w:t>
+      </w:r>
+      <w:r>
+        <w:t>”</w:t>
+      </w:r>
+      <w:r>
+        <w:t xml:space="preserve">, </w:t>
+      </w:r>
+      <w:r>
+        <w:t xml:space="preserve">“alerted” </w:t>
+      </w:r>
+      <w:r>
+        <w:t xml:space="preserve">and </w:t>
+      </w:r>
+      <w:r>
+        <w:t>“</w:t>
+      </w:r>
+      <w:r>
+        <w:t>mature crops</w:t>
+      </w:r>
+      <w:r>
+        <w:t>”</w:t>
+      </w:r>
+      <w:r>
+        <w:t>.</w:t>
+      </w:r>
+    </w:p>
+    <w:p>
+      <w:pPr>
+        <w:pStyle w:val="Textcontent"/>
+      </w:pPr>
+      <w:r>
+        <w:t xml:space="preserve">The “alerted” state is one of the more complex </w:t>
+      </w:r>
+      <w:r>
+        <w:t>states</w:t>
+      </w:r>
+      <w:r>
+        <w:t xml:space="preserve"> that needs two measurement</w:t>
+      </w:r>
+      <w:r>
+        <w:t>s</w:t>
+      </w:r>
+      <w:r>
+        <w:t xml:space="preserve"> and has 2 different cases in which the system needs to enter this </w:t>
+      </w:r>
+      <w:r>
+        <w:t>state</w:t>
+      </w:r>
+      <w:r>
+        <w:t xml:space="preserve">. Firstly, in the positive-value case, the system determines by subtraction if the current measurement is less than the target value. If it is, then it takes a second measurement value after if has taken some action to correct the </w:t>
+      </w:r>
+      <w:r>
+        <w:t>problem. This is the m2 value. Then it compares the first measured value and the second one. If the target value of the measurement has not improved (in less than or equal to the first measurement), then something in the system must be broken. Thus, an alert must signal this to the admin. In the negative-value case, if we need to decrease a measured value but the second measurement seems to be greater than or equal to the first one, then the system sends an alert.</w:t>
+      </w:r>
+    </w:p>
+    <w:p>
+      <w:pPr>
+        <w:pStyle w:val="Textcontent"/>
+        <w:rPr>
+          <w:color w:val="2F5496" w:themeColor="accent1" w:themeShade="BF"/>
+        </w:rPr>
+      </w:pPr>
+      <w:r>
+        <w:rPr>
+          <w:color w:val="2F5496" w:themeColor="accent1" w:themeShade="BF"/>
+        </w:rPr>
+        <w:t>Symbols</w:t>
+      </w:r>
+    </w:p>
+    <w:p>
+      <w:pPr>
+        <w:pStyle w:val="Textcontent"/>
+        <w:spacing w:after="0"/>
+      </w:pPr>
+      <w:r>
+        <w:t>T = predefined time interval when the sensors off, the environment does not change.</w:t>
+      </w:r>
+    </w:p>
+    <w:p>
+      <w:pPr>
+        <w:pStyle w:val="Textcontent"/>
+        <w:spacing w:after="0"/>
+      </w:pPr>
+      <w:r>
+        <w:t>t = the current time since the system has entered the current state</w:t>
+      </w:r>
+    </w:p>
+    <w:p>
+      <w:pPr>
+        <w:pStyle w:val="Textcontent"/>
+        <w:spacing w:after="0"/>
+      </w:pPr>
+      <w:proofErr w:type="spellStart"/>
+      <w:r>
+        <w:t>x</w:t>
+      </w:r>
+      <w:r>
+        <w:rPr>
+          <w:vertAlign w:val="subscript"/>
+        </w:rPr>
+        <w:t>target</w:t>
+      </w:r>
+      <w:proofErr w:type="spellEnd"/>
+      <w:r>
+        <w:t xml:space="preserve"> = the target value that the system is aiming to achieve</w:t>
+      </w:r>
+    </w:p>
+    <w:p>
+      <w:pPr>
+        <w:pStyle w:val="Textcontent"/>
+        <w:spacing w:after="0"/>
+      </w:pPr>
+      <w:r>
+        <w:t>x</w:t>
+      </w:r>
+      <w:r>
+        <w:rPr>
+          <w:vertAlign w:val="subscript"/>
+        </w:rPr>
+        <w:t>m1</w:t>
+      </w:r>
+      <w:r>
+        <w:t xml:space="preserve"> = the value of the first measurement</w:t>
+      </w:r>
+    </w:p>
+    <w:p>
+      <w:pPr>
+        <w:pStyle w:val="Textcontent"/>
+        <w:spacing w:after="0"/>
         <w:rPr>
           <w:noProof/>
         </w:rPr>
+      </w:pPr>
+      <w:r>
+        <w:t>x</w:t>
+      </w:r>
+      <w:r>
+        <w:rPr>
+          <w:vertAlign w:val="subscript"/>
+        </w:rPr>
+        <w:t>m2</w:t>
+      </w:r>
+      <w:r>
+        <w:t xml:space="preserve"> = the value of the second measurement</w:t>
+      </w:r>
+    </w:p>
+    <w:p>
+      <w:pPr>
+        <w:pStyle w:val="Textcontent"/>
+      </w:pPr>
+      <w:r>
+        <w:rPr>
+          <w:noProof/>
+        </w:rPr>
+        <w:lastRenderedPageBreak/>
         <w:drawing>
-          <wp:anchor distT="0" distB="0" distL="114300" distR="114300" simplePos="0" relativeHeight="251660288" behindDoc="0" locked="0" layoutInCell="1" allowOverlap="1" wp14:anchorId="07498B05" wp14:editId="065CA75D">
-            <wp:simplePos x="0" y="0"/>
-            <wp:positionH relativeFrom="margin">
-              <wp:align>center</wp:align>
-            </wp:positionH>
-            <wp:positionV relativeFrom="paragraph">
-              <wp:posOffset>1008380</wp:posOffset>
-            </wp:positionV>
-            <wp:extent cx="4178300" cy="3628352"/>
-            <wp:effectExtent l="0" t="0" r="0" b="0"/>
-            <wp:wrapTopAndBottom/>
-            <wp:docPr id="2" name="Picture 2" descr="Diagram&#10;&#10;Description automatically generated"/>
+          <wp:inline distT="0" distB="0" distL="0" distR="0" wp14:anchorId="2F2CB256" wp14:editId="6BA90629">
+            <wp:extent cx="5731510" cy="3841750"/>
+            <wp:effectExtent l="0" t="0" r="2540" b="0"/>
+            <wp:docPr id="8" name="Picture 8" descr="Diagram&#10;&#10;Description automatically generated"/>
             <wp:cNvGraphicFramePr>
               <a:graphicFrameLocks xmlns:a="http://schemas.openxmlformats.org/drawingml/2006/main" noChangeAspect="1"/>
             </wp:cNvGraphicFramePr>
@@ -8072,7 +8264,7 @@
               <a:graphicData uri="http://schemas.openxmlformats.org/drawingml/2006/picture">
                 <pic:pic xmlns:pic="http://schemas.openxmlformats.org/drawingml/2006/picture">
                   <pic:nvPicPr>
-                    <pic:cNvPr id="2" name="Picture 2" descr="Diagram&#10;&#10;Description automatically generated"/>
+                    <pic:cNvPr id="8" name="Picture 8" descr="Diagram&#10;&#10;Description automatically generated"/>
                     <pic:cNvPicPr/>
                   </pic:nvPicPr>
                   <pic:blipFill>
@@ -8090,7 +8282,7 @@
                   <pic:spPr>
                     <a:xfrm>
                       <a:off x="0" y="0"/>
-                      <a:ext cx="4178300" cy="3628352"/>
+                      <a:ext cx="5731510" cy="3841750"/>
                     </a:xfrm>
                     <a:prstGeom prst="rect">
                       <a:avLst/>
@@ -8099,93 +8291,8 @@
                 </pic:pic>
               </a:graphicData>
             </a:graphic>
-          </wp:anchor>
+          </wp:inline>
         </w:drawing>
-      </w:r>
-      <w:bookmarkEnd w:id="41"/>
-      <w:r>
-        <w:t>T</w:t>
-      </w:r>
-      <w:r>
-        <w:t xml:space="preserve">he finite state machine diagram below (seen in Figure 4) </w:t>
-      </w:r>
-      <w:r>
-        <w:t>captures the transitions between</w:t>
-      </w:r>
-      <w:r>
-        <w:t xml:space="preserve"> the</w:t>
-      </w:r>
-      <w:r>
-        <w:t xml:space="preserve"> states of the system</w:t>
-      </w:r>
-      <w:r>
-        <w:t xml:space="preserve">. It starts off with the </w:t>
-      </w:r>
-      <w:r>
-        <w:t>“system initialized” state</w:t>
-      </w:r>
-      <w:r>
-        <w:t xml:space="preserve">, after the admin inputs all the necessary system parameters, and then it continues until the crops are harvested. The system has 5 states in total: </w:t>
-      </w:r>
-      <w:r>
-        <w:t>“</w:t>
-      </w:r>
-      <w:r>
-        <w:t>system initialized</w:t>
-      </w:r>
-      <w:r>
-        <w:t>”</w:t>
-      </w:r>
-      <w:r>
-        <w:t xml:space="preserve">, </w:t>
-      </w:r>
-      <w:r>
-        <w:t>“</w:t>
-      </w:r>
-      <w:r>
-        <w:t>environment balancing</w:t>
-      </w:r>
-      <w:r>
-        <w:t>”</w:t>
-      </w:r>
-      <w:r>
-        <w:t xml:space="preserve">, </w:t>
-      </w:r>
-      <w:r>
-        <w:t>“</w:t>
-      </w:r>
-      <w:r>
-        <w:t>balanced environment</w:t>
-      </w:r>
-      <w:r>
-        <w:t>”</w:t>
-      </w:r>
-      <w:r>
-        <w:t xml:space="preserve">, </w:t>
-      </w:r>
-      <w:r>
-        <w:t>“</w:t>
-      </w:r>
-      <w:r>
-        <w:t>data collection</w:t>
-      </w:r>
-      <w:r>
-        <w:t>”</w:t>
-      </w:r>
-      <w:r>
-        <w:t xml:space="preserve"> and </w:t>
-      </w:r>
-      <w:r>
-        <w:t>“</w:t>
-      </w:r>
-      <w:r>
-        <w:t>mature crops</w:t>
-      </w:r>
-      <w:r>
-        <w:t>”</w:t>
-      </w:r>
-      <w:r>
-        <w:t>.</w:t>
       </w:r>
     </w:p>
     <w:p>
@@ -8199,7 +8306,7 @@
         <w:pStyle w:val="Caption"/>
         <w:jc w:val="center"/>
       </w:pPr>
-      <w:bookmarkStart w:id="42" w:name="_Toc117795117"/>
+      <w:bookmarkStart w:id="41" w:name="_Toc117795117"/>
       <w:r>
         <w:t xml:space="preserve">Figure </w:t>
       </w:r>
@@ -8214,7 +8321,7 @@
       <w:r>
         <w:t xml:space="preserve"> Finite state machine diagram</w:t>
       </w:r>
-      <w:bookmarkEnd w:id="42"/>
+      <w:bookmarkEnd w:id="41"/>
     </w:p>
     <w:p>
       <w:pPr>
@@ -8231,12 +8338,12 @@
       <w:pPr>
         <w:pStyle w:val="Subtitle"/>
       </w:pPr>
-      <w:bookmarkStart w:id="43" w:name="_Toc117794446"/>
+      <w:bookmarkStart w:id="42" w:name="_Toc117794446"/>
       <w:r>
         <w:lastRenderedPageBreak/>
         <w:t>4.4 Data flow</w:t>
       </w:r>
-      <w:bookmarkEnd w:id="43"/>
+      <w:bookmarkEnd w:id="42"/>
     </w:p>
     <w:p>
       <w:pPr>
@@ -8257,13 +8364,13 @@
         <mc:AlternateContent>
           <mc:Choice Requires="wps">
             <w:drawing>
-              <wp:anchor distT="0" distB="0" distL="114300" distR="114300" simplePos="0" relativeHeight="251686912" behindDoc="0" locked="0" layoutInCell="1" allowOverlap="1" wp14:anchorId="0151B75E" wp14:editId="71DF7FC7">
+              <wp:anchor distT="0" distB="0" distL="114300" distR="114300" simplePos="0" relativeHeight="251686912" behindDoc="0" locked="0" layoutInCell="1" allowOverlap="1" wp14:anchorId="0151B75E" wp14:editId="5F6AEBC3">
                 <wp:simplePos x="0" y="0"/>
                 <wp:positionH relativeFrom="margin">
                   <wp:align>right</wp:align>
                 </wp:positionH>
                 <wp:positionV relativeFrom="paragraph">
-                  <wp:posOffset>3233420</wp:posOffset>
+                  <wp:posOffset>1220470</wp:posOffset>
                 </wp:positionV>
                 <wp:extent cx="5438775" cy="635"/>
                 <wp:effectExtent l="0" t="0" r="9525" b="0"/>
@@ -8300,7 +8407,7 @@
                                 <w:noProof/>
                               </w:rPr>
                             </w:pPr>
-                            <w:bookmarkStart w:id="44" w:name="_Toc117795118"/>
+                            <w:bookmarkStart w:id="43" w:name="_Toc117795118"/>
                             <w:r>
                               <w:t xml:space="preserve">Figure </w:t>
                             </w:r>
@@ -8318,7 +8425,7 @@
                             <w:r>
                               <w:t xml:space="preserve"> diagram</w:t>
                             </w:r>
-                            <w:bookmarkEnd w:id="44"/>
+                            <w:bookmarkEnd w:id="43"/>
                           </w:p>
                         </w:txbxContent>
                       </wps:txbx>
@@ -8336,7 +8443,7 @@
           </mc:Choice>
           <mc:Fallback>
             <w:pict>
-              <v:shape w14:anchorId="0151B75E" id="Text Box 23" o:spid="_x0000_s1031" type="#_x0000_t202" style="position:absolute;left:0;text-align:left;margin-left:377.05pt;margin-top:254.6pt;width:428.25pt;height:.05pt;z-index:251686912;visibility:visible;mso-wrap-style:square;mso-wrap-distance-left:9pt;mso-wrap-distance-top:0;mso-wrap-distance-right:9pt;mso-wrap-distance-bottom:0;mso-position-horizontal:right;mso-position-horizontal-relative:margin;mso-position-vertical:absolute;mso-position-vertical-relative:text;v-text-anchor:top" o:gfxdata="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" stroked="f">
+              <v:shape w14:anchorId="0151B75E" id="Text Box 23" o:spid="_x0000_s1031" type="#_x0000_t202" style="position:absolute;left:0;text-align:left;margin-left:377.05pt;margin-top:96.1pt;width:428.25pt;height:.05pt;z-index:251686912;visibility:visible;mso-wrap-style:square;mso-wrap-distance-left:9pt;mso-wrap-distance-top:0;mso-wrap-distance-right:9pt;mso-wrap-distance-bottom:0;mso-position-horizontal:right;mso-position-horizontal-relative:margin;mso-position-vertical:absolute;mso-position-vertical-relative:text;v-text-anchor:top" o:gfxdata="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" stroked="f">
                 <v:textbox style="mso-fit-shape-to-text:t" inset="0,0,0,0">
                   <w:txbxContent>
                     <w:p>
@@ -8348,7 +8455,7 @@
                           <w:noProof/>
                         </w:rPr>
                       </w:pPr>
-                      <w:bookmarkStart w:id="45" w:name="_Toc117795118"/>
+                      <w:bookmarkStart w:id="44" w:name="_Toc117795118"/>
                       <w:r>
                         <w:t xml:space="preserve">Figure </w:t>
                       </w:r>
@@ -8366,7 +8473,7 @@
                       <w:r>
                         <w:t xml:space="preserve"> diagram</w:t>
                       </w:r>
-                      <w:bookmarkEnd w:id="45"/>
+                      <w:bookmarkEnd w:id="44"/>
                     </w:p>
                   </w:txbxContent>
                 </v:textbox>
@@ -8377,66 +8484,6 @@
         </mc:AlternateContent>
       </w:r>
       <w:r>
-        <w:rPr>
-          <w:noProof/>
-        </w:rPr>
-        <w:drawing>
-          <wp:anchor distT="0" distB="0" distL="114300" distR="114300" simplePos="0" relativeHeight="251680768" behindDoc="0" locked="0" layoutInCell="1" allowOverlap="1" wp14:anchorId="279DF274" wp14:editId="1F5022D1">
-            <wp:simplePos x="0" y="0"/>
-            <wp:positionH relativeFrom="margin">
-              <wp:align>center</wp:align>
-            </wp:positionH>
-            <wp:positionV relativeFrom="paragraph">
-              <wp:posOffset>1086485</wp:posOffset>
-            </wp:positionV>
-            <wp:extent cx="4551045" cy="2080260"/>
-            <wp:effectExtent l="0" t="0" r="1905" b="0"/>
-            <wp:wrapTopAndBottom/>
-            <wp:docPr id="20" name="Picture 20" descr="Graphical user interface, application&#10;&#10;Description automatically generated"/>
-            <wp:cNvGraphicFramePr>
-              <a:graphicFrameLocks xmlns:a="http://schemas.openxmlformats.org/drawingml/2006/main" noChangeAspect="1"/>
-            </wp:cNvGraphicFramePr>
-            <a:graphic xmlns:a="http://schemas.openxmlformats.org/drawingml/2006/main">
-              <a:graphicData uri="http://schemas.openxmlformats.org/drawingml/2006/picture">
-                <pic:pic xmlns:pic="http://schemas.openxmlformats.org/drawingml/2006/picture">
-                  <pic:nvPicPr>
-                    <pic:cNvPr id="20" name="Picture 20" descr="Graphical user interface, application&#10;&#10;Description automatically generated"/>
-                    <pic:cNvPicPr/>
-                  </pic:nvPicPr>
-                  <pic:blipFill>
-                    <a:blip r:embed="rId26">
-                      <a:extLst>
-                        <a:ext uri="{28A0092B-C50C-407E-A947-70E740481C1C}">
-                          <a14:useLocalDpi xmlns:a14="http://schemas.microsoft.com/office/drawing/2010/main" val="0"/>
-                        </a:ext>
-                      </a:extLst>
-                    </a:blip>
-                    <a:stretch>
-                      <a:fillRect/>
-                    </a:stretch>
-                  </pic:blipFill>
-                  <pic:spPr>
-                    <a:xfrm>
-                      <a:off x="0" y="0"/>
-                      <a:ext cx="4551045" cy="2080260"/>
-                    </a:xfrm>
-                    <a:prstGeom prst="rect">
-                      <a:avLst/>
-                    </a:prstGeom>
-                  </pic:spPr>
-                </pic:pic>
-              </a:graphicData>
-            </a:graphic>
-            <wp14:sizeRelH relativeFrom="margin">
-              <wp14:pctWidth>0</wp14:pctWidth>
-            </wp14:sizeRelH>
-            <wp14:sizeRelV relativeFrom="margin">
-              <wp14:pctHeight>0</wp14:pctHeight>
-            </wp14:sizeRelV>
-          </wp:anchor>
-        </w:drawing>
-      </w:r>
-      <w:r>
         <w:t xml:space="preserve">On </w:t>
       </w:r>
       <w:r>
@@ -8567,186 +8614,6 @@
         <w:spacing w:before="600"/>
       </w:pPr>
       <w:r>
-        <w:rPr>
-          <w:noProof/>
-        </w:rPr>
-        <w:drawing>
-          <wp:anchor distT="0" distB="0" distL="114300" distR="114300" simplePos="0" relativeHeight="251682816" behindDoc="0" locked="0" layoutInCell="1" allowOverlap="1" wp14:anchorId="108EA29C" wp14:editId="35FAAD87">
-            <wp:simplePos x="0" y="0"/>
-            <wp:positionH relativeFrom="margin">
-              <wp:align>center</wp:align>
-            </wp:positionH>
-            <wp:positionV relativeFrom="paragraph">
-              <wp:posOffset>3457575</wp:posOffset>
-            </wp:positionV>
-            <wp:extent cx="4615180" cy="2999105"/>
-            <wp:effectExtent l="0" t="0" r="0" b="0"/>
-            <wp:wrapTopAndBottom/>
-            <wp:docPr id="21" name="Picture 21"/>
-            <wp:cNvGraphicFramePr>
-              <a:graphicFrameLocks xmlns:a="http://schemas.openxmlformats.org/drawingml/2006/main" noChangeAspect="1"/>
-            </wp:cNvGraphicFramePr>
-            <a:graphic xmlns:a="http://schemas.openxmlformats.org/drawingml/2006/main">
-              <a:graphicData uri="http://schemas.openxmlformats.org/drawingml/2006/picture">
-                <pic:pic xmlns:pic="http://schemas.openxmlformats.org/drawingml/2006/picture">
-                  <pic:nvPicPr>
-                    <pic:cNvPr id="21" name="Picture 21"/>
-                    <pic:cNvPicPr/>
-                  </pic:nvPicPr>
-                  <pic:blipFill>
-                    <a:blip r:embed="rId27">
-                      <a:extLst>
-                        <a:ext uri="{28A0092B-C50C-407E-A947-70E740481C1C}">
-                          <a14:useLocalDpi xmlns:a14="http://schemas.microsoft.com/office/drawing/2010/main" val="0"/>
-                        </a:ext>
-                      </a:extLst>
-                    </a:blip>
-                    <a:stretch>
-                      <a:fillRect/>
-                    </a:stretch>
-                  </pic:blipFill>
-                  <pic:spPr>
-                    <a:xfrm>
-                      <a:off x="0" y="0"/>
-                      <a:ext cx="4615180" cy="2999105"/>
-                    </a:xfrm>
-                    <a:prstGeom prst="rect">
-                      <a:avLst/>
-                    </a:prstGeom>
-                  </pic:spPr>
-                </pic:pic>
-              </a:graphicData>
-            </a:graphic>
-            <wp14:sizeRelH relativeFrom="margin">
-              <wp14:pctWidth>0</wp14:pctWidth>
-            </wp14:sizeRelH>
-            <wp14:sizeRelV relativeFrom="margin">
-              <wp14:pctHeight>0</wp14:pctHeight>
-            </wp14:sizeRelV>
-          </wp:anchor>
-        </w:drawing>
-      </w:r>
-      <w:r>
-        <w:rPr>
-          <w:noProof/>
-        </w:rPr>
-        <mc:AlternateContent>
-          <mc:Choice Requires="wps">
-            <w:drawing>
-              <wp:anchor distT="0" distB="0" distL="114300" distR="114300" simplePos="0" relativeHeight="251688960" behindDoc="0" locked="0" layoutInCell="1" allowOverlap="1" wp14:anchorId="06E921F5" wp14:editId="68C81FA1">
-                <wp:simplePos x="0" y="0"/>
-                <wp:positionH relativeFrom="column">
-                  <wp:posOffset>461645</wp:posOffset>
-                </wp:positionH>
-                <wp:positionV relativeFrom="paragraph">
-                  <wp:posOffset>6620510</wp:posOffset>
-                </wp:positionV>
-                <wp:extent cx="4971415" cy="635"/>
-                <wp:effectExtent l="0" t="0" r="0" b="0"/>
-                <wp:wrapTopAndBottom/>
-                <wp:docPr id="24" name="Text Box 24"/>
-                <wp:cNvGraphicFramePr/>
-                <a:graphic xmlns:a="http://schemas.openxmlformats.org/drawingml/2006/main">
-                  <a:graphicData uri="http://schemas.microsoft.com/office/word/2010/wordprocessingShape">
-                    <wps:wsp>
-                      <wps:cNvSpPr txBox="1"/>
-                      <wps:spPr>
-                        <a:xfrm>
-                          <a:off x="0" y="0"/>
-                          <a:ext cx="4971415" cy="635"/>
-                        </a:xfrm>
-                        <a:prstGeom prst="rect">
-                          <a:avLst/>
-                        </a:prstGeom>
-                        <a:solidFill>
-                          <a:prstClr val="white"/>
-                        </a:solidFill>
-                        <a:ln>
-                          <a:noFill/>
-                        </a:ln>
-                      </wps:spPr>
-                      <wps:txbx>
-                        <w:txbxContent>
-                          <w:p>
-                            <w:pPr>
-                              <w:pStyle w:val="Caption"/>
-                              <w:jc w:val="center"/>
-                              <w:rPr>
-                                <w:rFonts w:ascii="Times New Roman" w:hAnsi="Times New Roman" w:cs="Times New Roman"/>
-                                <w:noProof/>
-                              </w:rPr>
-                            </w:pPr>
-                            <w:bookmarkStart w:id="46" w:name="_Toc117795119"/>
-                            <w:r>
-                              <w:t xml:space="preserve">Figure </w:t>
-                            </w:r>
-                            <w:fldSimple w:instr=" SEQ Figure \* ARABIC ">
-                              <w:r>
-                                <w:rPr>
-                                  <w:noProof/>
-                                </w:rPr>
-                                <w:t>11</w:t>
-                              </w:r>
-                            </w:fldSimple>
-                            <w:r>
-                              <w:t xml:space="preserve"> Level 1 data flow diagram</w:t>
-                            </w:r>
-                            <w:bookmarkEnd w:id="46"/>
-                          </w:p>
-                        </w:txbxContent>
-                      </wps:txbx>
-                      <wps:bodyPr rot="0" spcFirstLastPara="0" vertOverflow="overflow" horzOverflow="overflow" vert="horz" wrap="square" lIns="0" tIns="0" rIns="0" bIns="0" numCol="1" spcCol="0" rtlCol="0" fromWordArt="0" anchor="t" anchorCtr="0" forceAA="0" compatLnSpc="1">
-                        <a:prstTxWarp prst="textNoShape">
-                          <a:avLst/>
-                        </a:prstTxWarp>
-                        <a:spAutoFit/>
-                      </wps:bodyPr>
-                    </wps:wsp>
-                  </a:graphicData>
-                </a:graphic>
-              </wp:anchor>
-            </w:drawing>
-          </mc:Choice>
-          <mc:Fallback>
-            <w:pict>
-              <v:shape w14:anchorId="06E921F5" id="Text Box 24" o:spid="_x0000_s1032" type="#_x0000_t202" style="position:absolute;left:0;text-align:left;margin-left:36.35pt;margin-top:521.3pt;width:391.45pt;height:.05pt;z-index:251688960;visibility:visible;mso-wrap-style:square;mso-wrap-distance-left:9pt;mso-wrap-distance-top:0;mso-wrap-distance-right:9pt;mso-wrap-distance-bottom:0;mso-position-horizontal:absolute;mso-position-horizontal-relative:text;mso-position-vertical:absolute;mso-position-vertical-relative:text;v-text-anchor:top" o:gfxdata="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" stroked="f">
-                <v:textbox style="mso-fit-shape-to-text:t" inset="0,0,0,0">
-                  <w:txbxContent>
-                    <w:p>
-                      <w:pPr>
-                        <w:pStyle w:val="Caption"/>
-                        <w:jc w:val="center"/>
-                        <w:rPr>
-                          <w:rFonts w:ascii="Times New Roman" w:hAnsi="Times New Roman" w:cs="Times New Roman"/>
-                          <w:noProof/>
-                        </w:rPr>
-                      </w:pPr>
-                      <w:bookmarkStart w:id="47" w:name="_Toc117795119"/>
-                      <w:r>
-                        <w:t xml:space="preserve">Figure </w:t>
-                      </w:r>
-                      <w:fldSimple w:instr=" SEQ Figure \* ARABIC ">
-                        <w:r>
-                          <w:rPr>
-                            <w:noProof/>
-                          </w:rPr>
-                          <w:t>11</w:t>
-                        </w:r>
-                      </w:fldSimple>
-                      <w:r>
-                        <w:t xml:space="preserve"> Level 1 data flow diagram</w:t>
-                      </w:r>
-                      <w:bookmarkEnd w:id="47"/>
-                    </w:p>
-                  </w:txbxContent>
-                </v:textbox>
-                <w10:wrap type="topAndBottom"/>
-              </v:shape>
-            </w:pict>
-          </mc:Fallback>
-        </mc:AlternateContent>
-      </w:r>
-      <w:r>
         <w:t xml:space="preserve">The </w:t>
       </w:r>
       <w:r>
@@ -8835,187 +8702,6 @@
         <w:spacing w:before="600"/>
       </w:pPr>
       <w:r>
-        <w:rPr>
-          <w:noProof/>
-        </w:rPr>
-        <w:lastRenderedPageBreak/>
-        <mc:AlternateContent>
-          <mc:Choice Requires="wps">
-            <w:drawing>
-              <wp:anchor distT="0" distB="0" distL="114300" distR="114300" simplePos="0" relativeHeight="251691008" behindDoc="0" locked="0" layoutInCell="1" allowOverlap="1" wp14:anchorId="3A08AFF0" wp14:editId="3122A97A">
-                <wp:simplePos x="0" y="0"/>
-                <wp:positionH relativeFrom="margin">
-                  <wp:align>center</wp:align>
-                </wp:positionH>
-                <wp:positionV relativeFrom="paragraph">
-                  <wp:posOffset>3912870</wp:posOffset>
-                </wp:positionV>
-                <wp:extent cx="6102985" cy="635"/>
-                <wp:effectExtent l="0" t="0" r="0" b="0"/>
-                <wp:wrapTopAndBottom/>
-                <wp:docPr id="25" name="Text Box 25"/>
-                <wp:cNvGraphicFramePr/>
-                <a:graphic xmlns:a="http://schemas.openxmlformats.org/drawingml/2006/main">
-                  <a:graphicData uri="http://schemas.microsoft.com/office/word/2010/wordprocessingShape">
-                    <wps:wsp>
-                      <wps:cNvSpPr txBox="1"/>
-                      <wps:spPr>
-                        <a:xfrm>
-                          <a:off x="0" y="0"/>
-                          <a:ext cx="6102985" cy="635"/>
-                        </a:xfrm>
-                        <a:prstGeom prst="rect">
-                          <a:avLst/>
-                        </a:prstGeom>
-                        <a:solidFill>
-                          <a:prstClr val="white"/>
-                        </a:solidFill>
-                        <a:ln>
-                          <a:noFill/>
-                        </a:ln>
-                      </wps:spPr>
-                      <wps:txbx>
-                        <w:txbxContent>
-                          <w:p>
-                            <w:pPr>
-                              <w:pStyle w:val="Caption"/>
-                              <w:jc w:val="center"/>
-                              <w:rPr>
-                                <w:rFonts w:ascii="Times New Roman" w:hAnsi="Times New Roman" w:cs="Times New Roman"/>
-                                <w:noProof/>
-                              </w:rPr>
-                            </w:pPr>
-                            <w:bookmarkStart w:id="48" w:name="_Toc117795120"/>
-                            <w:r>
-                              <w:t xml:space="preserve">Figure </w:t>
-                            </w:r>
-                            <w:fldSimple w:instr=" SEQ Figure \* ARABIC ">
-                              <w:r>
-                                <w:rPr>
-                                  <w:noProof/>
-                                </w:rPr>
-                                <w:t>12</w:t>
-                              </w:r>
-                            </w:fldSimple>
-                            <w:r>
-                              <w:t xml:space="preserve"> Level 2 data flow diagram</w:t>
-                            </w:r>
-                            <w:bookmarkEnd w:id="48"/>
-                          </w:p>
-                        </w:txbxContent>
-                      </wps:txbx>
-                      <wps:bodyPr rot="0" spcFirstLastPara="0" vertOverflow="overflow" horzOverflow="overflow" vert="horz" wrap="square" lIns="0" tIns="0" rIns="0" bIns="0" numCol="1" spcCol="0" rtlCol="0" fromWordArt="0" anchor="t" anchorCtr="0" forceAA="0" compatLnSpc="1">
-                        <a:prstTxWarp prst="textNoShape">
-                          <a:avLst/>
-                        </a:prstTxWarp>
-                        <a:spAutoFit/>
-                      </wps:bodyPr>
-                    </wps:wsp>
-                  </a:graphicData>
-                </a:graphic>
-              </wp:anchor>
-            </w:drawing>
-          </mc:Choice>
-          <mc:Fallback>
-            <w:pict>
-              <v:shape w14:anchorId="3A08AFF0" id="Text Box 25" o:spid="_x0000_s1033" type="#_x0000_t202" style="position:absolute;left:0;text-align:left;margin-left:0;margin-top:308.1pt;width:480.55pt;height:.05pt;z-index:251691008;visibility:visible;mso-wrap-style:square;mso-wrap-distance-left:9pt;mso-wrap-distance-top:0;mso-wrap-distance-right:9pt;mso-wrap-distance-bottom:0;mso-position-horizontal:center;mso-position-horizontal-relative:margin;mso-position-vertical:absolute;mso-position-vertical-relative:text;v-text-anchor:top" o:gfxdata="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" stroked="f">
-                <v:textbox style="mso-fit-shape-to-text:t" inset="0,0,0,0">
-                  <w:txbxContent>
-                    <w:p>
-                      <w:pPr>
-                        <w:pStyle w:val="Caption"/>
-                        <w:jc w:val="center"/>
-                        <w:rPr>
-                          <w:rFonts w:ascii="Times New Roman" w:hAnsi="Times New Roman" w:cs="Times New Roman"/>
-                          <w:noProof/>
-                        </w:rPr>
-                      </w:pPr>
-                      <w:bookmarkStart w:id="49" w:name="_Toc117795120"/>
-                      <w:r>
-                        <w:t xml:space="preserve">Figure </w:t>
-                      </w:r>
-                      <w:fldSimple w:instr=" SEQ Figure \* ARABIC ">
-                        <w:r>
-                          <w:rPr>
-                            <w:noProof/>
-                          </w:rPr>
-                          <w:t>12</w:t>
-                        </w:r>
-                      </w:fldSimple>
-                      <w:r>
-                        <w:t xml:space="preserve"> Level 2 data flow diagram</w:t>
-                      </w:r>
-                      <w:bookmarkEnd w:id="49"/>
-                    </w:p>
-                  </w:txbxContent>
-                </v:textbox>
-                <w10:wrap type="topAndBottom" anchorx="margin"/>
-              </v:shape>
-            </w:pict>
-          </mc:Fallback>
-        </mc:AlternateContent>
-      </w:r>
-      <w:r>
-        <w:rPr>
-          <w:noProof/>
-        </w:rPr>
-        <w:drawing>
-          <wp:anchor distT="0" distB="0" distL="114300" distR="114300" simplePos="0" relativeHeight="251684864" behindDoc="0" locked="0" layoutInCell="1" allowOverlap="1" wp14:anchorId="5C214E19" wp14:editId="7661C2B1">
-            <wp:simplePos x="0" y="0"/>
-            <wp:positionH relativeFrom="margin">
-              <wp:align>center</wp:align>
-            </wp:positionH>
-            <wp:positionV relativeFrom="paragraph">
-              <wp:posOffset>1115060</wp:posOffset>
-            </wp:positionV>
-            <wp:extent cx="5664835" cy="2687320"/>
-            <wp:effectExtent l="0" t="0" r="0" b="0"/>
-            <wp:wrapTopAndBottom/>
-            <wp:docPr id="22" name="Picture 22"/>
-            <wp:cNvGraphicFramePr>
-              <a:graphicFrameLocks xmlns:a="http://schemas.openxmlformats.org/drawingml/2006/main" noChangeAspect="1"/>
-            </wp:cNvGraphicFramePr>
-            <a:graphic xmlns:a="http://schemas.openxmlformats.org/drawingml/2006/main">
-              <a:graphicData uri="http://schemas.openxmlformats.org/drawingml/2006/picture">
-                <pic:pic xmlns:pic="http://schemas.openxmlformats.org/drawingml/2006/picture">
-                  <pic:nvPicPr>
-                    <pic:cNvPr id="22" name="Picture 22"/>
-                    <pic:cNvPicPr/>
-                  </pic:nvPicPr>
-                  <pic:blipFill>
-                    <a:blip r:embed="rId28">
-                      <a:extLst>
-                        <a:ext uri="{28A0092B-C50C-407E-A947-70E740481C1C}">
-                          <a14:useLocalDpi xmlns:a14="http://schemas.microsoft.com/office/drawing/2010/main" val="0"/>
-                        </a:ext>
-                      </a:extLst>
-                    </a:blip>
-                    <a:stretch>
-                      <a:fillRect/>
-                    </a:stretch>
-                  </pic:blipFill>
-                  <pic:spPr>
-                    <a:xfrm>
-                      <a:off x="0" y="0"/>
-                      <a:ext cx="5664835" cy="2687320"/>
-                    </a:xfrm>
-                    <a:prstGeom prst="rect">
-                      <a:avLst/>
-                    </a:prstGeom>
-                  </pic:spPr>
-                </pic:pic>
-              </a:graphicData>
-            </a:graphic>
-            <wp14:sizeRelH relativeFrom="margin">
-              <wp14:pctWidth>0</wp14:pctWidth>
-            </wp14:sizeRelH>
-            <wp14:sizeRelV relativeFrom="margin">
-              <wp14:pctHeight>0</wp14:pctHeight>
-            </wp14:sizeRelV>
-          </wp:anchor>
-        </w:drawing>
-      </w:r>
-      <w:r>
         <w:t xml:space="preserve">The </w:t>
       </w:r>
       <w:r>
@@ -9093,13 +8779,13 @@
       <w:pPr>
         <w:pStyle w:val="Sectiontitle"/>
       </w:pPr>
-      <w:bookmarkStart w:id="50" w:name="_Toc117247988"/>
-      <w:bookmarkStart w:id="51" w:name="_Toc117794447"/>
+      <w:bookmarkStart w:id="45" w:name="_Toc117247988"/>
+      <w:bookmarkStart w:id="46" w:name="_Toc117794447"/>
       <w:r>
         <w:t>5 References</w:t>
       </w:r>
-      <w:bookmarkEnd w:id="50"/>
-      <w:bookmarkEnd w:id="51"/>
+      <w:bookmarkEnd w:id="45"/>
+      <w:bookmarkEnd w:id="46"/>
     </w:p>
     <w:p>
       <w:pPr>
@@ -9150,7 +8836,7 @@
         </w:rPr>
         <w:t xml:space="preserve">Retrieved from: </w:t>
       </w:r>
-      <w:hyperlink r:id="rId29" w:history="1">
+      <w:hyperlink r:id="rId26" w:history="1">
         <w:r>
           <w:rPr>
             <w:rStyle w:val="Hyperlink"/>
@@ -9217,7 +8903,7 @@
         </w:rPr>
         <w:t xml:space="preserve">Retrieved from: </w:t>
       </w:r>
-      <w:hyperlink r:id="rId30" w:history="1">
+      <w:hyperlink r:id="rId27" w:history="1">
         <w:r>
           <w:rPr>
             <w:rStyle w:val="Hyperlink"/>
@@ -9261,7 +8947,7 @@
         </w:rPr>
         <w:t xml:space="preserve">Retrieved from: </w:t>
       </w:r>
-      <w:hyperlink r:id="rId31" w:history="1">
+      <w:hyperlink r:id="rId28" w:history="1">
         <w:r>
           <w:rPr>
             <w:rStyle w:val="Hyperlink"/>
@@ -9278,7 +8964,7 @@
         </w:rPr>
         <w:br/>
       </w:r>
-      <w:hyperlink r:id="rId32" w:history="1">
+      <w:hyperlink r:id="rId29" w:history="1">
         <w:r>
           <w:rPr>
             <w:rStyle w:val="Hyperlink"/>
@@ -9307,9 +8993,9 @@
       </w:pPr>
     </w:p>
     <w:sectPr>
-      <w:headerReference w:type="default" r:id="rId33"/>
-      <w:footerReference w:type="default" r:id="rId34"/>
-      <w:headerReference w:type="first" r:id="rId35"/>
+      <w:headerReference w:type="default" r:id="rId30"/>
+      <w:footerReference w:type="default" r:id="rId31"/>
+      <w:headerReference w:type="first" r:id="rId32"/>
       <w:pgSz w:w="11906" w:h="16838"/>
       <w:pgMar w:top="1440" w:right="1440" w:bottom="1440" w:left="1440" w:header="397" w:footer="720" w:gutter="0"/>
       <w:pgNumType w:start="1"/>

</xml_diff>

<commit_message>
Added the corrected data flow diagrams and description
</commit_message>
<xml_diff>
--- a/Team10_D2.docx
+++ b/Team10_D2.docx
@@ -227,30 +227,52 @@
           <w:rFonts w:ascii="Times New Roman" w:hAnsi="Times New Roman" w:cs="Times New Roman"/>
           <w:lang w:val="en-US"/>
         </w:rPr>
-        <w:t xml:space="preserve">Smith </w:t>
-      </w:r>
-      <w:proofErr w:type="spellStart"/>
+        <w:t>Smith Deirbhle</w:t>
+      </w:r>
       <w:r>
         <w:rPr>
           <w:rFonts w:ascii="Times New Roman" w:hAnsi="Times New Roman" w:cs="Times New Roman"/>
           <w:lang w:val="en-US"/>
         </w:rPr>
-        <w:t>Deirbhle</w:t>
-      </w:r>
-      <w:proofErr w:type="spellEnd"/>
+        <w:t xml:space="preserve"> - </w:t>
+      </w:r>
       <w:r>
         <w:rPr>
           <w:rFonts w:ascii="Times New Roman" w:hAnsi="Times New Roman" w:cs="Times New Roman"/>
           <w:lang w:val="en-US"/>
         </w:rPr>
-        <w:t xml:space="preserve"> - </w:t>
-      </w:r>
-      <w:r>
+        <w:t>120338191</w:t>
+      </w:r>
+    </w:p>
+    <w:p>
+      <w:pPr>
+        <w:spacing w:line="240" w:lineRule="auto"/>
+        <w:jc w:val="center"/>
         <w:rPr>
           <w:rFonts w:ascii="Times New Roman" w:hAnsi="Times New Roman" w:cs="Times New Roman"/>
           <w:lang w:val="en-US"/>
         </w:rPr>
-        <w:t>120338191</w:t>
+      </w:pPr>
+      <w:r>
+        <w:rPr>
+          <w:rFonts w:ascii="Times New Roman" w:hAnsi="Times New Roman" w:cs="Times New Roman"/>
+          <w:lang w:val="en-US"/>
+        </w:rPr>
+        <w:t>Varga Zoltán</w:t>
+      </w:r>
+      <w:r>
+        <w:rPr>
+          <w:rFonts w:ascii="Times New Roman" w:hAnsi="Times New Roman" w:cs="Times New Roman"/>
+          <w:lang w:val="en-US"/>
+        </w:rPr>
+        <w:t xml:space="preserve"> - </w:t>
+      </w:r>
+      <w:r>
+        <w:rPr>
+          <w:rFonts w:ascii="Times New Roman" w:hAnsi="Times New Roman" w:cs="Times New Roman"/>
+          <w:lang w:val="en-US"/>
+        </w:rPr>
+        <w:t>122118466</w:t>
       </w:r>
     </w:p>
     <w:p>
@@ -267,57 +289,8 @@
           <w:rFonts w:ascii="Times New Roman" w:hAnsi="Times New Roman" w:cs="Times New Roman"/>
           <w:lang w:val="en-US"/>
         </w:rPr>
-        <w:t>Varga Zoltán</w:t>
-      </w:r>
-      <w:r>
-        <w:rPr>
-          <w:rFonts w:ascii="Times New Roman" w:hAnsi="Times New Roman" w:cs="Times New Roman"/>
-          <w:lang w:val="en-US"/>
-        </w:rPr>
-        <w:t xml:space="preserve"> - </w:t>
-      </w:r>
-      <w:r>
-        <w:rPr>
-          <w:rFonts w:ascii="Times New Roman" w:hAnsi="Times New Roman" w:cs="Times New Roman"/>
-          <w:lang w:val="en-US"/>
-        </w:rPr>
-        <w:t>122118466</w:t>
-      </w:r>
-    </w:p>
-    <w:p>
-      <w:pPr>
-        <w:spacing w:line="240" w:lineRule="auto"/>
-        <w:jc w:val="center"/>
-        <w:rPr>
-          <w:rFonts w:ascii="Times New Roman" w:hAnsi="Times New Roman" w:cs="Times New Roman"/>
-          <w:lang w:val="en-US"/>
-        </w:rPr>
-      </w:pPr>
-      <w:proofErr w:type="spellStart"/>
-      <w:r>
-        <w:rPr>
-          <w:rFonts w:ascii="Times New Roman" w:hAnsi="Times New Roman" w:cs="Times New Roman"/>
-          <w:lang w:val="en-US"/>
-        </w:rPr>
-        <w:t>Veres</w:t>
-      </w:r>
-      <w:proofErr w:type="spellEnd"/>
-      <w:r>
-        <w:rPr>
-          <w:rFonts w:ascii="Times New Roman" w:hAnsi="Times New Roman" w:cs="Times New Roman"/>
-          <w:lang w:val="en-US"/>
-        </w:rPr>
-        <w:t xml:space="preserve"> </w:t>
-      </w:r>
-      <w:proofErr w:type="spellStart"/>
-      <w:r>
-        <w:rPr>
-          <w:rFonts w:ascii="Times New Roman" w:hAnsi="Times New Roman" w:cs="Times New Roman"/>
-          <w:lang w:val="en-US"/>
-        </w:rPr>
-        <w:t>Noémi</w:t>
-      </w:r>
-      <w:proofErr w:type="spellEnd"/>
+        <w:t>Veres Noémi</w:t>
+      </w:r>
       <w:r>
         <w:rPr>
           <w:rFonts w:ascii="Times New Roman" w:hAnsi="Times New Roman" w:cs="Times New Roman"/>
@@ -529,7 +502,7 @@
         </w:rPr>
         <w:fldChar w:fldCharType="separate"/>
       </w:r>
-      <w:hyperlink w:anchor="_Toc117794434" w:history="1">
+      <w:hyperlink w:anchor="_Toc118209515" w:history="1">
         <w:r>
           <w:rPr>
             <w:rStyle w:val="Hyperlink"/>
@@ -556,7 +529,7 @@
             <w:noProof/>
             <w:webHidden/>
           </w:rPr>
-          <w:instrText xml:space="preserve"> PAGEREF _Toc117794434 \h </w:instrText>
+          <w:instrText xml:space="preserve"> PAGEREF _Toc118209515 \h </w:instrText>
         </w:r>
         <w:r>
           <w:rPr>
@@ -599,7 +572,7 @@
           <w:lang w:val="en-US"/>
         </w:rPr>
       </w:pPr>
-      <w:hyperlink w:anchor="_Toc117794435" w:history="1">
+      <w:hyperlink w:anchor="_Toc118209516" w:history="1">
         <w:r>
           <w:rPr>
             <w:rStyle w:val="Hyperlink"/>
@@ -626,7 +599,7 @@
             <w:noProof/>
             <w:webHidden/>
           </w:rPr>
-          <w:instrText xml:space="preserve"> PAGEREF _Toc117794435 \h </w:instrText>
+          <w:instrText xml:space="preserve"> PAGEREF _Toc118209516 \h </w:instrText>
         </w:r>
         <w:r>
           <w:rPr>
@@ -669,7 +642,7 @@
           <w:lang w:val="en-US"/>
         </w:rPr>
       </w:pPr>
-      <w:hyperlink w:anchor="_Toc117794436" w:history="1">
+      <w:hyperlink w:anchor="_Toc118209517" w:history="1">
         <w:r>
           <w:rPr>
             <w:rStyle w:val="Hyperlink"/>
@@ -696,7 +669,7 @@
             <w:noProof/>
             <w:webHidden/>
           </w:rPr>
-          <w:instrText xml:space="preserve"> PAGEREF _Toc117794436 \h </w:instrText>
+          <w:instrText xml:space="preserve"> PAGEREF _Toc118209517 \h </w:instrText>
         </w:r>
         <w:r>
           <w:rPr>
@@ -739,7 +712,7 @@
           <w:lang w:val="en-US"/>
         </w:rPr>
       </w:pPr>
-      <w:hyperlink w:anchor="_Toc117794437" w:history="1">
+      <w:hyperlink w:anchor="_Toc118209518" w:history="1">
         <w:r>
           <w:rPr>
             <w:rStyle w:val="Hyperlink"/>
@@ -766,7 +739,7 @@
             <w:noProof/>
             <w:webHidden/>
           </w:rPr>
-          <w:instrText xml:space="preserve"> PAGEREF _Toc117794437 \h </w:instrText>
+          <w:instrText xml:space="preserve"> PAGEREF _Toc118209518 \h </w:instrText>
         </w:r>
         <w:r>
           <w:rPr>
@@ -809,7 +782,7 @@
           <w:lang w:val="en-US"/>
         </w:rPr>
       </w:pPr>
-      <w:hyperlink w:anchor="_Toc117794438" w:history="1">
+      <w:hyperlink w:anchor="_Toc118209519" w:history="1">
         <w:r>
           <w:rPr>
             <w:rStyle w:val="Hyperlink"/>
@@ -836,7 +809,7 @@
             <w:noProof/>
             <w:webHidden/>
           </w:rPr>
-          <w:instrText xml:space="preserve"> PAGEREF _Toc117794438 \h </w:instrText>
+          <w:instrText xml:space="preserve"> PAGEREF _Toc118209519 \h </w:instrText>
         </w:r>
         <w:r>
           <w:rPr>
@@ -879,7 +852,7 @@
           <w:lang w:val="en-US"/>
         </w:rPr>
       </w:pPr>
-      <w:hyperlink w:anchor="_Toc117794439" w:history="1">
+      <w:hyperlink w:anchor="_Toc118209520" w:history="1">
         <w:r>
           <w:rPr>
             <w:rStyle w:val="Hyperlink"/>
@@ -906,7 +879,7 @@
             <w:noProof/>
             <w:webHidden/>
           </w:rPr>
-          <w:instrText xml:space="preserve"> PAGEREF _Toc117794439 \h </w:instrText>
+          <w:instrText xml:space="preserve"> PAGEREF _Toc118209520 \h </w:instrText>
         </w:r>
         <w:r>
           <w:rPr>
@@ -949,7 +922,7 @@
           <w:lang w:val="en-US"/>
         </w:rPr>
       </w:pPr>
-      <w:hyperlink w:anchor="_Toc117794440" w:history="1">
+      <w:hyperlink w:anchor="_Toc118209521" w:history="1">
         <w:r>
           <w:rPr>
             <w:rStyle w:val="Hyperlink"/>
@@ -976,7 +949,7 @@
             <w:noProof/>
             <w:webHidden/>
           </w:rPr>
-          <w:instrText xml:space="preserve"> PAGEREF _Toc117794440 \h </w:instrText>
+          <w:instrText xml:space="preserve"> PAGEREF _Toc118209521 \h </w:instrText>
         </w:r>
         <w:r>
           <w:rPr>
@@ -1019,7 +992,7 @@
           <w:lang w:val="en-US"/>
         </w:rPr>
       </w:pPr>
-      <w:hyperlink w:anchor="_Toc117794441" w:history="1">
+      <w:hyperlink w:anchor="_Toc118209522" w:history="1">
         <w:r>
           <w:rPr>
             <w:rStyle w:val="Hyperlink"/>
@@ -1046,7 +1019,7 @@
             <w:noProof/>
             <w:webHidden/>
           </w:rPr>
-          <w:instrText xml:space="preserve"> PAGEREF _Toc117794441 \h </w:instrText>
+          <w:instrText xml:space="preserve"> PAGEREF _Toc118209522 \h </w:instrText>
         </w:r>
         <w:r>
           <w:rPr>
@@ -1089,7 +1062,7 @@
           <w:lang w:val="en-US"/>
         </w:rPr>
       </w:pPr>
-      <w:hyperlink w:anchor="_Toc117794442" w:history="1">
+      <w:hyperlink w:anchor="_Toc118209523" w:history="1">
         <w:r>
           <w:rPr>
             <w:rStyle w:val="Hyperlink"/>
@@ -1116,7 +1089,7 @@
             <w:noProof/>
             <w:webHidden/>
           </w:rPr>
-          <w:instrText xml:space="preserve"> PAGEREF _Toc117794442 \h </w:instrText>
+          <w:instrText xml:space="preserve"> PAGEREF _Toc118209523 \h </w:instrText>
         </w:r>
         <w:r>
           <w:rPr>
@@ -1159,7 +1132,7 @@
           <w:lang w:val="en-US"/>
         </w:rPr>
       </w:pPr>
-      <w:hyperlink w:anchor="_Toc117794443" w:history="1">
+      <w:hyperlink w:anchor="_Toc118209524" w:history="1">
         <w:r>
           <w:rPr>
             <w:rStyle w:val="Hyperlink"/>
@@ -1186,7 +1159,7 @@
             <w:noProof/>
             <w:webHidden/>
           </w:rPr>
-          <w:instrText xml:space="preserve"> PAGEREF _Toc117794443 \h </w:instrText>
+          <w:instrText xml:space="preserve"> PAGEREF _Toc118209524 \h </w:instrText>
         </w:r>
         <w:r>
           <w:rPr>
@@ -1229,7 +1202,7 @@
           <w:lang w:val="en-US"/>
         </w:rPr>
       </w:pPr>
-      <w:hyperlink w:anchor="_Toc117794444" w:history="1">
+      <w:hyperlink w:anchor="_Toc118209525" w:history="1">
         <w:r>
           <w:rPr>
             <w:rStyle w:val="Hyperlink"/>
@@ -1256,7 +1229,7 @@
             <w:noProof/>
             <w:webHidden/>
           </w:rPr>
-          <w:instrText xml:space="preserve"> PAGEREF _Toc117794444 \h </w:instrText>
+          <w:instrText xml:space="preserve"> PAGEREF _Toc118209525 \h </w:instrText>
         </w:r>
         <w:r>
           <w:rPr>
@@ -1299,7 +1272,7 @@
           <w:lang w:val="en-US"/>
         </w:rPr>
       </w:pPr>
-      <w:hyperlink w:anchor="_Toc117794445" w:history="1">
+      <w:hyperlink w:anchor="_Toc118209526" w:history="1">
         <w:r>
           <w:rPr>
             <w:rStyle w:val="Hyperlink"/>
@@ -1326,7 +1299,7 @@
             <w:noProof/>
             <w:webHidden/>
           </w:rPr>
-          <w:instrText xml:space="preserve"> PAGEREF _Toc117794445 \h </w:instrText>
+          <w:instrText xml:space="preserve"> PAGEREF _Toc118209526 \h </w:instrText>
         </w:r>
         <w:r>
           <w:rPr>
@@ -1369,7 +1342,7 @@
           <w:lang w:val="en-US"/>
         </w:rPr>
       </w:pPr>
-      <w:hyperlink w:anchor="_Toc117794446" w:history="1">
+      <w:hyperlink w:anchor="_Toc118209527" w:history="1">
         <w:r>
           <w:rPr>
             <w:rStyle w:val="Hyperlink"/>
@@ -1396,7 +1369,7 @@
             <w:noProof/>
             <w:webHidden/>
           </w:rPr>
-          <w:instrText xml:space="preserve"> PAGEREF _Toc117794446 \h </w:instrText>
+          <w:instrText xml:space="preserve"> PAGEREF _Toc118209527 \h </w:instrText>
         </w:r>
         <w:r>
           <w:rPr>
@@ -1416,7 +1389,7 @@
             <w:noProof/>
             <w:webHidden/>
           </w:rPr>
-          <w:t>13</w:t>
+          <w:t>14</w:t>
         </w:r>
         <w:r>
           <w:rPr>
@@ -1439,13 +1412,13 @@
           <w:lang w:val="en-US"/>
         </w:rPr>
       </w:pPr>
-      <w:hyperlink w:anchor="_Toc117794447" w:history="1">
+      <w:hyperlink w:anchor="_Toc118209528" w:history="1">
         <w:r>
           <w:rPr>
             <w:rStyle w:val="Hyperlink"/>
             <w:noProof/>
           </w:rPr>
-          <w:t>5 References</w:t>
+          <w:t>5. References</w:t>
         </w:r>
         <w:r>
           <w:rPr>
@@ -1466,7 +1439,7 @@
             <w:noProof/>
             <w:webHidden/>
           </w:rPr>
-          <w:instrText xml:space="preserve"> PAGEREF _Toc117794447 \h </w:instrText>
+          <w:instrText xml:space="preserve"> PAGEREF _Toc118209528 \h </w:instrText>
         </w:r>
         <w:r>
           <w:rPr>
@@ -1486,7 +1459,7 @@
             <w:noProof/>
             <w:webHidden/>
           </w:rPr>
-          <w:t>14</w:t>
+          <w:t>15</w:t>
         </w:r>
         <w:r>
           <w:rPr>
@@ -1570,7 +1543,7 @@
         </w:rPr>
         <w:fldChar w:fldCharType="separate"/>
       </w:r>
-      <w:hyperlink w:anchor="_Toc117795109" w:history="1">
+      <w:hyperlink w:anchor="_Toc118209478" w:history="1">
         <w:r>
           <w:rPr>
             <w:rStyle w:val="Hyperlink"/>
@@ -1597,7 +1570,7 @@
             <w:noProof/>
             <w:webHidden/>
           </w:rPr>
-          <w:instrText xml:space="preserve"> PAGEREF _Toc117795109 \h </w:instrText>
+          <w:instrText xml:space="preserve"> PAGEREF _Toc118209478 \h </w:instrText>
         </w:r>
         <w:r>
           <w:rPr>
@@ -1640,7 +1613,7 @@
           <w:lang w:val="en-US"/>
         </w:rPr>
       </w:pPr>
-      <w:hyperlink w:anchor="_Toc117795110" w:history="1">
+      <w:hyperlink w:anchor="_Toc118209479" w:history="1">
         <w:r>
           <w:rPr>
             <w:rStyle w:val="Hyperlink"/>
@@ -1667,7 +1640,7 @@
             <w:noProof/>
             <w:webHidden/>
           </w:rPr>
-          <w:instrText xml:space="preserve"> PAGEREF _Toc117795110 \h </w:instrText>
+          <w:instrText xml:space="preserve"> PAGEREF _Toc118209479 \h </w:instrText>
         </w:r>
         <w:r>
           <w:rPr>
@@ -1710,7 +1683,7 @@
           <w:lang w:val="en-US"/>
         </w:rPr>
       </w:pPr>
-      <w:hyperlink r:id="rId9" w:anchor="_Toc117795111" w:history="1">
+      <w:hyperlink r:id="rId9" w:anchor="_Toc118209480" w:history="1">
         <w:r>
           <w:rPr>
             <w:rStyle w:val="Hyperlink"/>
@@ -1737,7 +1710,7 @@
             <w:noProof/>
             <w:webHidden/>
           </w:rPr>
-          <w:instrText xml:space="preserve"> PAGEREF _Toc117795111 \h </w:instrText>
+          <w:instrText xml:space="preserve"> PAGEREF _Toc118209480 \h </w:instrText>
         </w:r>
         <w:r>
           <w:rPr>
@@ -1780,7 +1753,7 @@
           <w:lang w:val="en-US"/>
         </w:rPr>
       </w:pPr>
-      <w:hyperlink r:id="rId10" w:anchor="_Toc117795112" w:history="1">
+      <w:hyperlink r:id="rId10" w:anchor="_Toc118209481" w:history="1">
         <w:r>
           <w:rPr>
             <w:rStyle w:val="Hyperlink"/>
@@ -1807,7 +1780,7 @@
             <w:noProof/>
             <w:webHidden/>
           </w:rPr>
-          <w:instrText xml:space="preserve"> PAGEREF _Toc117795112 \h </w:instrText>
+          <w:instrText xml:space="preserve"> PAGEREF _Toc118209481 \h </w:instrText>
         </w:r>
         <w:r>
           <w:rPr>
@@ -1850,7 +1823,7 @@
           <w:lang w:val="en-US"/>
         </w:rPr>
       </w:pPr>
-      <w:hyperlink r:id="rId11" w:anchor="_Toc117795113" w:history="1">
+      <w:hyperlink r:id="rId11" w:anchor="_Toc118209482" w:history="1">
         <w:r>
           <w:rPr>
             <w:rStyle w:val="Hyperlink"/>
@@ -1877,7 +1850,7 @@
             <w:noProof/>
             <w:webHidden/>
           </w:rPr>
-          <w:instrText xml:space="preserve"> PAGEREF _Toc117795113 \h </w:instrText>
+          <w:instrText xml:space="preserve"> PAGEREF _Toc118209482 \h </w:instrText>
         </w:r>
         <w:r>
           <w:rPr>
@@ -1920,7 +1893,7 @@
           <w:lang w:val="en-US"/>
         </w:rPr>
       </w:pPr>
-      <w:hyperlink r:id="rId12" w:anchor="_Toc117795114" w:history="1">
+      <w:hyperlink r:id="rId12" w:anchor="_Toc118209483" w:history="1">
         <w:r>
           <w:rPr>
             <w:rStyle w:val="Hyperlink"/>
@@ -1947,7 +1920,7 @@
             <w:noProof/>
             <w:webHidden/>
           </w:rPr>
-          <w:instrText xml:space="preserve"> PAGEREF _Toc117795114 \h </w:instrText>
+          <w:instrText xml:space="preserve"> PAGEREF _Toc118209483 \h </w:instrText>
         </w:r>
         <w:r>
           <w:rPr>
@@ -1990,7 +1963,7 @@
           <w:lang w:val="en-US"/>
         </w:rPr>
       </w:pPr>
-      <w:hyperlink r:id="rId13" w:anchor="_Toc117795115" w:history="1">
+      <w:hyperlink r:id="rId13" w:anchor="_Toc118209484" w:history="1">
         <w:r>
           <w:rPr>
             <w:rStyle w:val="Hyperlink"/>
@@ -2017,7 +1990,7 @@
             <w:noProof/>
             <w:webHidden/>
           </w:rPr>
-          <w:instrText xml:space="preserve"> PAGEREF _Toc117795115 \h </w:instrText>
+          <w:instrText xml:space="preserve"> PAGEREF _Toc118209484 \h </w:instrText>
         </w:r>
         <w:r>
           <w:rPr>
@@ -2060,7 +2033,7 @@
           <w:lang w:val="en-US"/>
         </w:rPr>
       </w:pPr>
-      <w:hyperlink w:anchor="_Toc117795116" w:history="1">
+      <w:hyperlink w:anchor="_Toc118209485" w:history="1">
         <w:r>
           <w:rPr>
             <w:rStyle w:val="Hyperlink"/>
@@ -2087,7 +2060,7 @@
             <w:noProof/>
             <w:webHidden/>
           </w:rPr>
-          <w:instrText xml:space="preserve"> PAGEREF _Toc117795116 \h </w:instrText>
+          <w:instrText xml:space="preserve"> PAGEREF _Toc118209485 \h </w:instrText>
         </w:r>
         <w:r>
           <w:rPr>
@@ -2130,7 +2103,7 @@
           <w:lang w:val="en-US"/>
         </w:rPr>
       </w:pPr>
-      <w:hyperlink w:anchor="_Toc117795117" w:history="1">
+      <w:hyperlink w:anchor="_Toc118209486" w:history="1">
         <w:r>
           <w:rPr>
             <w:rStyle w:val="Hyperlink"/>
@@ -2157,7 +2130,7 @@
             <w:noProof/>
             <w:webHidden/>
           </w:rPr>
-          <w:instrText xml:space="preserve"> PAGEREF _Toc117795117 \h </w:instrText>
+          <w:instrText xml:space="preserve"> PAGEREF _Toc118209486 \h </w:instrText>
         </w:r>
         <w:r>
           <w:rPr>
@@ -2177,7 +2150,7 @@
             <w:noProof/>
             <w:webHidden/>
           </w:rPr>
-          <w:t>12</w:t>
+          <w:t>13</w:t>
         </w:r>
         <w:r>
           <w:rPr>
@@ -2200,7 +2173,7 @@
           <w:lang w:val="en-US"/>
         </w:rPr>
       </w:pPr>
-      <w:hyperlink r:id="rId14" w:anchor="_Toc117795118" w:history="1">
+      <w:hyperlink r:id="rId14" w:anchor="_Toc118209487" w:history="1">
         <w:r>
           <w:rPr>
             <w:rStyle w:val="Hyperlink"/>
@@ -2227,7 +2200,7 @@
             <w:noProof/>
             <w:webHidden/>
           </w:rPr>
-          <w:instrText xml:space="preserve"> PAGEREF _Toc117795118 \h </w:instrText>
+          <w:instrText xml:space="preserve"> PAGEREF _Toc118209487 \h </w:instrText>
         </w:r>
         <w:r>
           <w:rPr>
@@ -2247,7 +2220,7 @@
             <w:noProof/>
             <w:webHidden/>
           </w:rPr>
-          <w:t>13</w:t>
+          <w:t>14</w:t>
         </w:r>
         <w:r>
           <w:rPr>
@@ -2270,7 +2243,7 @@
           <w:lang w:val="en-US"/>
         </w:rPr>
       </w:pPr>
-      <w:hyperlink r:id="rId15" w:anchor="_Toc117795119" w:history="1">
+      <w:hyperlink r:id="rId15" w:anchor="_Toc118209488" w:history="1">
         <w:r>
           <w:rPr>
             <w:rStyle w:val="Hyperlink"/>
@@ -2297,7 +2270,7 @@
             <w:noProof/>
             <w:webHidden/>
           </w:rPr>
-          <w:instrText xml:space="preserve"> PAGEREF _Toc117795119 \h </w:instrText>
+          <w:instrText xml:space="preserve"> PAGEREF _Toc118209488 \h </w:instrText>
         </w:r>
         <w:r>
           <w:rPr>
@@ -2317,7 +2290,7 @@
             <w:noProof/>
             <w:webHidden/>
           </w:rPr>
-          <w:t>13</w:t>
+          <w:t>14</w:t>
         </w:r>
         <w:r>
           <w:rPr>
@@ -2340,7 +2313,7 @@
           <w:lang w:val="en-US"/>
         </w:rPr>
       </w:pPr>
-      <w:hyperlink r:id="rId16" w:anchor="_Toc117795120" w:history="1">
+      <w:hyperlink r:id="rId16" w:anchor="_Toc118209489" w:history="1">
         <w:r>
           <w:rPr>
             <w:rStyle w:val="Hyperlink"/>
@@ -2367,7 +2340,7 @@
             <w:noProof/>
             <w:webHidden/>
           </w:rPr>
-          <w:instrText xml:space="preserve"> PAGEREF _Toc117795120 \h </w:instrText>
+          <w:instrText xml:space="preserve"> PAGEREF _Toc118209489 \h </w:instrText>
         </w:r>
         <w:r>
           <w:rPr>
@@ -2387,7 +2360,7 @@
             <w:noProof/>
             <w:webHidden/>
           </w:rPr>
-          <w:t>14</w:t>
+          <w:t>15</w:t>
         </w:r>
         <w:r>
           <w:rPr>
@@ -2498,7 +2471,7 @@
           <w:lang w:val="en-US"/>
         </w:rPr>
       </w:pPr>
-      <w:hyperlink w:anchor="_Toc117261319" w:history="1">
+      <w:hyperlink w:anchor="_Toc118209490" w:history="1">
         <w:r>
           <w:rPr>
             <w:rStyle w:val="Hyperlink"/>
@@ -2525,7 +2498,7 @@
             <w:noProof/>
             <w:webHidden/>
           </w:rPr>
-          <w:instrText xml:space="preserve"> PAGEREF _Toc117261319 \h </w:instrText>
+          <w:instrText xml:space="preserve"> PAGEREF _Toc118209490 \h </w:instrText>
         </w:r>
         <w:r>
           <w:rPr>
@@ -2655,7 +2628,7 @@
         <w:jc w:val="center"/>
       </w:pPr>
       <w:bookmarkStart w:id="0" w:name="_Toc117247975"/>
-      <w:bookmarkStart w:id="1" w:name="_Toc117794434"/>
+      <w:bookmarkStart w:id="1" w:name="_Toc118209515"/>
       <w:r>
         <w:t>1.</w:t>
       </w:r>
@@ -2793,7 +2766,7 @@
         <w:pStyle w:val="Sectiontitle"/>
       </w:pPr>
       <w:bookmarkStart w:id="2" w:name="_Toc117247976"/>
-      <w:bookmarkStart w:id="3" w:name="_Toc117794435"/>
+      <w:bookmarkStart w:id="3" w:name="_Toc118209516"/>
       <w:r>
         <w:lastRenderedPageBreak/>
         <w:t xml:space="preserve">2. </w:t>
@@ -2809,7 +2782,7 @@
         <w:pStyle w:val="Subtitle"/>
       </w:pPr>
       <w:bookmarkStart w:id="4" w:name="_Toc117247977"/>
-      <w:bookmarkStart w:id="5" w:name="_Toc117794436"/>
+      <w:bookmarkStart w:id="5" w:name="_Toc118209517"/>
       <w:r>
         <w:t xml:space="preserve">2.1 </w:t>
       </w:r>
@@ -2850,15 +2823,7 @@
         <w:t xml:space="preserve">and the biochemical materials that farmers use could be avoided. Since they are also harmful for the human body, this is a considerable side effect of traditional agriculture. </w:t>
       </w:r>
       <w:r>
-        <w:t xml:space="preserve">The consistency of the soil or water that the plants are growing in is controlled by machines, the sensors are measuring the nutrient level from time to time, </w:t>
-      </w:r>
-      <w:proofErr w:type="spellStart"/>
-      <w:r>
-        <w:t>ph</w:t>
-      </w:r>
-      <w:proofErr w:type="spellEnd"/>
-      <w:r>
-        <w:t xml:space="preserve"> level, air and water temperature and the salinity of the water which can be determined by the EC level (electrical conductivity).</w:t>
+        <w:t>The consistency of the soil or water that the plants are growing in is controlled by machines, the sensors are measuring the nutrient level from time to time, ph level, air and water temperature and the salinity of the water which can be determined by the EC level (electrical conductivity).</w:t>
       </w:r>
       <w:r>
         <w:t xml:space="preserve"> </w:t>
@@ -2884,7 +2849,7 @@
         <w:pStyle w:val="Subtitle"/>
       </w:pPr>
       <w:bookmarkStart w:id="6" w:name="_Toc117247978"/>
-      <w:bookmarkStart w:id="7" w:name="_Toc117794437"/>
+      <w:bookmarkStart w:id="7" w:name="_Toc118209518"/>
       <w:r>
         <w:t xml:space="preserve">2.2 </w:t>
       </w:r>
@@ -2908,15 +2873,7 @@
         <w:t>, as mentioned above, which come in 6 different forms.</w:t>
       </w:r>
       <w:r>
-        <w:t xml:space="preserve"> (</w:t>
-      </w:r>
-      <w:proofErr w:type="gramStart"/>
-      <w:r>
-        <w:t>seen</w:t>
-      </w:r>
-      <w:proofErr w:type="gramEnd"/>
-      <w:r>
-        <w:t xml:space="preserve"> in </w:t>
+        <w:t xml:space="preserve"> (seen in </w:t>
       </w:r>
       <w:r>
         <w:fldChar w:fldCharType="begin"/>
@@ -3022,7 +2979,7 @@
         </w:rPr>
       </w:pPr>
       <w:bookmarkStart w:id="8" w:name="_Ref117256237"/>
-      <w:bookmarkStart w:id="9" w:name="_Toc117795109"/>
+      <w:bookmarkStart w:id="9" w:name="_Toc118209478"/>
       <w:r>
         <w:t xml:space="preserve">Figure </w:t>
       </w:r>
@@ -3176,15 +3133,7 @@
         <w:t>reservoir</w:t>
       </w:r>
       <w:r>
-        <w:t xml:space="preserve"> from these pipes. The pipes are moving; the incline makes the water flow down and then a new amount is pumped of into the pipe. The water is recycled this </w:t>
-      </w:r>
-      <w:proofErr w:type="gramStart"/>
-      <w:r>
-        <w:t>way;</w:t>
-      </w:r>
-      <w:proofErr w:type="gramEnd"/>
-      <w:r>
-        <w:t xml:space="preserve"> less water consumption.</w:t>
+        <w:t xml:space="preserve"> from these pipes. The pipes are moving; the incline makes the water flow down and then a new amount is pumped of into the pipe. The water is recycled this way; less water consumption.</w:t>
       </w:r>
     </w:p>
     <w:p>
@@ -3206,7 +3155,7 @@
         <w:pStyle w:val="Subtitle"/>
       </w:pPr>
       <w:bookmarkStart w:id="10" w:name="_Toc117247979"/>
-      <w:bookmarkStart w:id="11" w:name="_Toc117794438"/>
+      <w:bookmarkStart w:id="11" w:name="_Toc118209519"/>
       <w:r>
         <w:t>2.3 Pros and cons of vertical farming</w:t>
       </w:r>
@@ -3344,7 +3293,7 @@
         <w:pStyle w:val="Sectiontitle"/>
       </w:pPr>
       <w:bookmarkStart w:id="12" w:name="_Toc117247980"/>
-      <w:bookmarkStart w:id="13" w:name="_Toc117794439"/>
+      <w:bookmarkStart w:id="13" w:name="_Toc118209520"/>
       <w:r>
         <w:t xml:space="preserve">3. </w:t>
       </w:r>
@@ -3388,7 +3337,7 @@
         <w:t xml:space="preserve"> </w:t>
       </w:r>
       <w:bookmarkStart w:id="14" w:name="_Toc117247981"/>
-      <w:bookmarkStart w:id="15" w:name="_Toc117794440"/>
+      <w:bookmarkStart w:id="15" w:name="_Toc118209521"/>
       <w:r>
         <w:t xml:space="preserve">3.1 </w:t>
       </w:r>
@@ -3644,7 +3593,7 @@
         <w:pStyle w:val="Subtitle"/>
       </w:pPr>
       <w:bookmarkStart w:id="16" w:name="_Toc117247982"/>
-      <w:bookmarkStart w:id="17" w:name="_Toc117794441"/>
+      <w:bookmarkStart w:id="17" w:name="_Toc118209522"/>
       <w:r>
         <w:t xml:space="preserve">3.2 </w:t>
       </w:r>
@@ -3695,7 +3644,7 @@
         <w:keepNext/>
         <w:jc w:val="center"/>
       </w:pPr>
-      <w:bookmarkStart w:id="18" w:name="_Toc117261319"/>
+      <w:bookmarkStart w:id="18" w:name="_Toc118209490"/>
       <w:r>
         <w:t xml:space="preserve">Table </w:t>
       </w:r>
@@ -5449,23 +5398,7 @@
           <w:i/>
           <w:iCs/>
         </w:rPr>
-        <w:t>[</w:t>
-      </w:r>
-      <w:proofErr w:type="spellStart"/>
-      <w:r>
-        <w:rPr>
-          <w:i/>
-          <w:iCs/>
-        </w:rPr>
-        <w:t>parameter_name</w:t>
-      </w:r>
-      <w:proofErr w:type="spellEnd"/>
-      <w:r>
-        <w:rPr>
-          <w:i/>
-          <w:iCs/>
-        </w:rPr>
-        <w:t>]</w:t>
+        <w:t>[parameter_name]</w:t>
       </w:r>
       <w:r>
         <w:t xml:space="preserve"> is representing the corresponding system parameter. For example, the heating of air will be turned on when the temperature drops below the minimum temperature - a threshold. And is continuing heating until the temperature gets above the minimum temperature.</w:t>
@@ -5506,14 +5439,12 @@
         </w:rPr>
         <w:t>[</w:t>
       </w:r>
-      <w:proofErr w:type="spellStart"/>
       <w:r>
         <w:rPr>
           <w:i/>
         </w:rPr>
         <w:t>air_temperature_check_interval</w:t>
       </w:r>
-      <w:proofErr w:type="spellEnd"/>
       <w:r>
         <w:rPr>
           <w:i/>
@@ -5542,7 +5473,6 @@
         </w:rPr>
         <w:t>[</w:t>
       </w:r>
-      <w:proofErr w:type="spellStart"/>
       <w:r>
         <w:rPr>
           <w:i/>
@@ -5555,15 +5485,7 @@
           <w:i/>
           <w:iCs w:val="0"/>
         </w:rPr>
-        <w:t>l</w:t>
-      </w:r>
-      <w:proofErr w:type="spellEnd"/>
-      <w:r>
-        <w:rPr>
-          <w:i/>
-          <w:iCs w:val="0"/>
-        </w:rPr>
-        <w:t>]</w:t>
+        <w:t>l]</w:t>
       </w:r>
       <w:r>
         <w:t>.</w:t>
@@ -5587,7 +5509,6 @@
         </w:rPr>
         <w:t>[</w:t>
       </w:r>
-      <w:proofErr w:type="spellStart"/>
       <w:r>
         <w:rPr>
           <w:i/>
@@ -5595,7 +5516,6 @@
         </w:rPr>
         <w:t>nitrogen_check_interval</w:t>
       </w:r>
-      <w:proofErr w:type="spellEnd"/>
       <w:r>
         <w:rPr>
           <w:i/>
@@ -5625,7 +5545,6 @@
         </w:rPr>
         <w:t>[</w:t>
       </w:r>
-      <w:proofErr w:type="spellStart"/>
       <w:r>
         <w:rPr>
           <w:i/>
@@ -5633,7 +5552,6 @@
         </w:rPr>
         <w:t>phosphorus_check_interval</w:t>
       </w:r>
-      <w:proofErr w:type="spellEnd"/>
       <w:r>
         <w:rPr>
           <w:i/>
@@ -5663,7 +5581,6 @@
         </w:rPr>
         <w:t>[</w:t>
       </w:r>
-      <w:proofErr w:type="spellStart"/>
       <w:r>
         <w:rPr>
           <w:i/>
@@ -5678,7 +5595,6 @@
         </w:rPr>
         <w:t>_check_interval</w:t>
       </w:r>
-      <w:proofErr w:type="spellEnd"/>
       <w:r>
         <w:rPr>
           <w:i/>
@@ -5703,23 +5619,7 @@
           <w:i/>
           <w:iCs w:val="0"/>
         </w:rPr>
-        <w:t>[</w:t>
-      </w:r>
-      <w:proofErr w:type="spellStart"/>
-      <w:r>
-        <w:rPr>
-          <w:i/>
-          <w:iCs w:val="0"/>
-        </w:rPr>
-        <w:t>NPK_ratio</w:t>
-      </w:r>
-      <w:proofErr w:type="spellEnd"/>
-      <w:r>
-        <w:rPr>
-          <w:i/>
-          <w:iCs w:val="0"/>
-        </w:rPr>
-        <w:t>]</w:t>
+        <w:t>[NPK_ratio]</w:t>
       </w:r>
       <w:r>
         <w:t xml:space="preserve"> </w:t>
@@ -5744,23 +5644,7 @@
           <w:i/>
           <w:iCs w:val="0"/>
         </w:rPr>
-        <w:t xml:space="preserve"> [</w:t>
-      </w:r>
-      <w:proofErr w:type="spellStart"/>
-      <w:r>
-        <w:rPr>
-          <w:i/>
-          <w:iCs w:val="0"/>
-        </w:rPr>
-        <w:t>light_ON_time</w:t>
-      </w:r>
-      <w:proofErr w:type="spellEnd"/>
-      <w:r>
-        <w:rPr>
-          <w:i/>
-          <w:iCs w:val="0"/>
-        </w:rPr>
-        <w:t>]</w:t>
+        <w:t xml:space="preserve"> [light_ON_time]</w:t>
       </w:r>
       <w:r>
         <w:t xml:space="preserve">. </w:t>
@@ -5782,23 +5666,7 @@
           <w:i/>
           <w:iCs w:val="0"/>
         </w:rPr>
-        <w:t>[</w:t>
-      </w:r>
-      <w:proofErr w:type="spellStart"/>
-      <w:r>
-        <w:rPr>
-          <w:i/>
-          <w:iCs w:val="0"/>
-        </w:rPr>
-        <w:t>light_OFF_time</w:t>
-      </w:r>
-      <w:proofErr w:type="spellEnd"/>
-      <w:r>
-        <w:rPr>
-          <w:i/>
-          <w:iCs w:val="0"/>
-        </w:rPr>
-        <w:t>]</w:t>
+        <w:t>[light_OFF_time]</w:t>
       </w:r>
       <w:r>
         <w:t>.</w:t>
@@ -5820,23 +5688,7 @@
           <w:i/>
           <w:iCs w:val="0"/>
         </w:rPr>
-        <w:t>[</w:t>
-      </w:r>
-      <w:proofErr w:type="spellStart"/>
-      <w:r>
-        <w:rPr>
-          <w:i/>
-          <w:iCs w:val="0"/>
-        </w:rPr>
-        <w:t>humidity_check_interval</w:t>
-      </w:r>
-      <w:proofErr w:type="spellEnd"/>
-      <w:r>
-        <w:rPr>
-          <w:i/>
-          <w:iCs w:val="0"/>
-        </w:rPr>
-        <w:t>].</w:t>
+        <w:t>[humidity_check_interval].</w:t>
       </w:r>
     </w:p>
     <w:p>
@@ -5858,23 +5710,7 @@
           <w:i/>
           <w:iCs w:val="0"/>
         </w:rPr>
-        <w:t>[</w:t>
-      </w:r>
-      <w:proofErr w:type="spellStart"/>
-      <w:r>
-        <w:rPr>
-          <w:i/>
-          <w:iCs w:val="0"/>
-        </w:rPr>
-        <w:t>pH_check_interval</w:t>
-      </w:r>
-      <w:proofErr w:type="spellEnd"/>
-      <w:r>
-        <w:rPr>
-          <w:i/>
-          <w:iCs w:val="0"/>
-        </w:rPr>
-        <w:t>]</w:t>
+        <w:t>[pH_check_interval]</w:t>
       </w:r>
       <w:r>
         <w:t>.</w:t>
@@ -5896,23 +5732,7 @@
           <w:i/>
           <w:iCs w:val="0"/>
         </w:rPr>
-        <w:t>[</w:t>
-      </w:r>
-      <w:proofErr w:type="spellStart"/>
-      <w:r>
-        <w:rPr>
-          <w:i/>
-          <w:iCs w:val="0"/>
-        </w:rPr>
-        <w:t>EC_check_interval</w:t>
-      </w:r>
-      <w:proofErr w:type="spellEnd"/>
-      <w:r>
-        <w:rPr>
-          <w:i/>
-          <w:iCs w:val="0"/>
-        </w:rPr>
-        <w:t>]</w:t>
+        <w:t>[EC_check_interval]</w:t>
       </w:r>
       <w:r>
         <w:t>.</w:t>
@@ -5930,15 +5750,7 @@
         <w:t>cannot</w:t>
       </w:r>
       <w:r>
-        <w:t xml:space="preserve"> solve an </w:t>
-      </w:r>
-      <w:proofErr w:type="gramStart"/>
-      <w:r>
-        <w:t>issue</w:t>
-      </w:r>
-      <w:proofErr w:type="gramEnd"/>
-      <w:r>
-        <w:t xml:space="preserve"> it will alert the administrator.</w:t>
+        <w:t xml:space="preserve"> solve an issue it will alert the administrator.</w:t>
       </w:r>
     </w:p>
     <w:p>
@@ -5959,7 +5771,7 @@
         <w:pStyle w:val="Sectiontitle"/>
       </w:pPr>
       <w:bookmarkStart w:id="19" w:name="_Toc117247983"/>
-      <w:bookmarkStart w:id="20" w:name="_Toc117794442"/>
+      <w:bookmarkStart w:id="20" w:name="_Toc118209523"/>
       <w:r>
         <w:lastRenderedPageBreak/>
         <w:t xml:space="preserve">4. </w:t>
@@ -5978,7 +5790,7 @@
         <w:pStyle w:val="Subtitle"/>
       </w:pPr>
       <w:bookmarkStart w:id="21" w:name="_Toc117247984"/>
-      <w:bookmarkStart w:id="22" w:name="_Toc117794443"/>
+      <w:bookmarkStart w:id="22" w:name="_Toc118209524"/>
       <w:r>
         <w:t>4.1</w:t>
       </w:r>
@@ -6056,15 +5868,7 @@
         <w:t>’</w:t>
       </w:r>
       <w:r>
-        <w:t xml:space="preserve">s actors, </w:t>
-      </w:r>
-      <w:proofErr w:type="gramStart"/>
-      <w:r>
-        <w:t>i.e.</w:t>
-      </w:r>
-      <w:proofErr w:type="gramEnd"/>
-      <w:r>
-        <w:t xml:space="preserve"> the administrator and the actions which can be performed</w:t>
+        <w:t>s actors, i.e. the administrator and the actions which can be performed</w:t>
       </w:r>
       <w:r>
         <w:t xml:space="preserve">: initialize the system parameters, adjust system parameters, generate </w:t>
@@ -6188,7 +5992,7 @@
       </w:pPr>
       <w:bookmarkStart w:id="23" w:name="_Ref117256785"/>
       <w:bookmarkStart w:id="24" w:name="_Ref117256780"/>
-      <w:bookmarkStart w:id="25" w:name="_Toc117795110"/>
+      <w:bookmarkStart w:id="25" w:name="_Toc118209479"/>
       <w:r>
         <w:t xml:space="preserve">Figure </w:t>
       </w:r>
@@ -6266,6 +6070,76 @@
       </w:r>
       <w:r>
         <w:t xml:space="preserve">: initialize system parameters </w:t>
+      </w:r>
+      <w:r>
+        <w:rPr>
+          <w:i/>
+          <w:iCs/>
+        </w:rPr>
+        <w:t xml:space="preserve">(for sequence diagram see </w:t>
+      </w:r>
+      <w:r>
+        <w:rPr>
+          <w:i/>
+          <w:iCs/>
+        </w:rPr>
+        <w:fldChar w:fldCharType="begin"/>
+      </w:r>
+      <w:r>
+        <w:rPr>
+          <w:i/>
+          <w:iCs/>
+        </w:rPr>
+        <w:instrText xml:space="preserve"> REF _Ref118209218 \h </w:instrText>
+      </w:r>
+      <w:r>
+        <w:rPr>
+          <w:i/>
+          <w:iCs/>
+        </w:rPr>
+      </w:r>
+      <w:r>
+        <w:rPr>
+          <w:i/>
+          <w:iCs/>
+        </w:rPr>
+        <w:instrText xml:space="preserve"> \* MERGEFORMAT </w:instrText>
+      </w:r>
+      <w:r>
+        <w:rPr>
+          <w:i/>
+          <w:iCs/>
+        </w:rPr>
+        <w:fldChar w:fldCharType="separate"/>
+      </w:r>
+      <w:r>
+        <w:rPr>
+          <w:i/>
+          <w:iCs/>
+        </w:rPr>
+        <w:t xml:space="preserve">Figure </w:t>
+      </w:r>
+      <w:r>
+        <w:rPr>
+          <w:i/>
+          <w:iCs/>
+          <w:noProof/>
+        </w:rPr>
+        <w:t>3</w:t>
+      </w:r>
+      <w:r>
+        <w:rPr>
+          <w:i/>
+          <w:iCs/>
+        </w:rPr>
+        <w:fldChar w:fldCharType="end"/>
+      </w:r>
+      <w:r>
+        <w:rPr>
+          <w:i/>
+          <w:iCs/>
+        </w:rPr>
+        <w:t>)</w:t>
       </w:r>
     </w:p>
     <w:p>
@@ -6485,7 +6359,8 @@
                                 <w:noProof/>
                               </w:rPr>
                             </w:pPr>
-                            <w:bookmarkStart w:id="26" w:name="_Toc117795111"/>
+                            <w:bookmarkStart w:id="26" w:name="_Ref118209218"/>
+                            <w:bookmarkStart w:id="27" w:name="_Toc118209480"/>
                             <w:r>
                               <w:t xml:space="preserve">Figure </w:t>
                             </w:r>
@@ -6497,6 +6372,7 @@
                                 <w:t>3</w:t>
                               </w:r>
                             </w:fldSimple>
+                            <w:bookmarkEnd w:id="26"/>
                             <w:r>
                               <w:t xml:space="preserve"> </w:t>
                             </w:r>
@@ -6506,7 +6382,7 @@
                             <w:r>
                               <w:t>iagram for use case 1</w:t>
                             </w:r>
-                            <w:bookmarkEnd w:id="26"/>
+                            <w:bookmarkEnd w:id="27"/>
                           </w:p>
                         </w:txbxContent>
                       </wps:txbx>
@@ -6540,7 +6416,8 @@
                           <w:noProof/>
                         </w:rPr>
                       </w:pPr>
-                      <w:bookmarkStart w:id="27" w:name="_Toc117795111"/>
+                      <w:bookmarkStart w:id="28" w:name="_Ref118209218"/>
+                      <w:bookmarkStart w:id="29" w:name="_Toc118209480"/>
                       <w:r>
                         <w:t xml:space="preserve">Figure </w:t>
                       </w:r>
@@ -6552,6 +6429,7 @@
                           <w:t>3</w:t>
                         </w:r>
                       </w:fldSimple>
+                      <w:bookmarkEnd w:id="28"/>
                       <w:r>
                         <w:t xml:space="preserve"> </w:t>
                       </w:r>
@@ -6561,7 +6439,7 @@
                       <w:r>
                         <w:t>iagram for use case 1</w:t>
                       </w:r>
-                      <w:bookmarkEnd w:id="27"/>
+                      <w:bookmarkEnd w:id="29"/>
                     </w:p>
                   </w:txbxContent>
                 </v:textbox>
@@ -6670,6 +6548,83 @@
       <w:r>
         <w:t xml:space="preserve">: adjust system parameters </w:t>
       </w:r>
+      <w:r>
+        <w:rPr>
+          <w:i/>
+          <w:iCs/>
+        </w:rPr>
+        <w:t>(for sequence diagram see</w:t>
+      </w:r>
+      <w:r>
+        <w:rPr>
+          <w:i/>
+          <w:iCs/>
+        </w:rPr>
+        <w:t xml:space="preserve"> </w:t>
+      </w:r>
+      <w:r>
+        <w:rPr>
+          <w:i/>
+          <w:iCs/>
+        </w:rPr>
+        <w:fldChar w:fldCharType="begin"/>
+      </w:r>
+      <w:r>
+        <w:rPr>
+          <w:i/>
+          <w:iCs/>
+        </w:rPr>
+        <w:instrText xml:space="preserve"> REF _Ref118209262 \h </w:instrText>
+      </w:r>
+      <w:r>
+        <w:rPr>
+          <w:i/>
+          <w:iCs/>
+        </w:rPr>
+      </w:r>
+      <w:r>
+        <w:rPr>
+          <w:i/>
+          <w:iCs/>
+        </w:rPr>
+        <w:instrText xml:space="preserve"> \* MERGEFORMAT </w:instrText>
+      </w:r>
+      <w:r>
+        <w:rPr>
+          <w:i/>
+          <w:iCs/>
+        </w:rPr>
+        <w:fldChar w:fldCharType="separate"/>
+      </w:r>
+      <w:r>
+        <w:rPr>
+          <w:i/>
+          <w:iCs/>
+        </w:rPr>
+        <w:t xml:space="preserve">Figure </w:t>
+      </w:r>
+      <w:r>
+        <w:rPr>
+          <w:i/>
+          <w:iCs/>
+          <w:noProof/>
+        </w:rPr>
+        <w:t>4</w:t>
+      </w:r>
+      <w:r>
+        <w:rPr>
+          <w:i/>
+          <w:iCs/>
+        </w:rPr>
+        <w:fldChar w:fldCharType="end"/>
+      </w:r>
+      <w:r>
+        <w:rPr>
+          <w:i/>
+          <w:iCs/>
+        </w:rPr>
+        <w:t>)</w:t>
+      </w:r>
     </w:p>
     <w:p>
       <w:pPr>
@@ -6877,7 +6832,8 @@
                                 <w:noProof/>
                               </w:rPr>
                             </w:pPr>
-                            <w:bookmarkStart w:id="28" w:name="_Toc117795112"/>
+                            <w:bookmarkStart w:id="30" w:name="_Ref118209262"/>
+                            <w:bookmarkStart w:id="31" w:name="_Toc118209481"/>
                             <w:r>
                               <w:t xml:space="preserve">Figure </w:t>
                             </w:r>
@@ -6889,6 +6845,7 @@
                                 <w:t>4</w:t>
                               </w:r>
                             </w:fldSimple>
+                            <w:bookmarkEnd w:id="30"/>
                             <w:r>
                               <w:t xml:space="preserve"> </w:t>
                             </w:r>
@@ -6898,7 +6855,7 @@
                             <w:r>
                               <w:t>iagram for use case 2</w:t>
                             </w:r>
-                            <w:bookmarkEnd w:id="28"/>
+                            <w:bookmarkEnd w:id="31"/>
                           </w:p>
                         </w:txbxContent>
                       </wps:txbx>
@@ -6928,7 +6885,8 @@
                           <w:noProof/>
                         </w:rPr>
                       </w:pPr>
-                      <w:bookmarkStart w:id="29" w:name="_Toc117795112"/>
+                      <w:bookmarkStart w:id="32" w:name="_Ref118209262"/>
+                      <w:bookmarkStart w:id="33" w:name="_Toc118209481"/>
                       <w:r>
                         <w:t xml:space="preserve">Figure </w:t>
                       </w:r>
@@ -6940,6 +6898,7 @@
                           <w:t>4</w:t>
                         </w:r>
                       </w:fldSimple>
+                      <w:bookmarkEnd w:id="32"/>
                       <w:r>
                         <w:t xml:space="preserve"> </w:t>
                       </w:r>
@@ -6949,7 +6908,7 @@
                       <w:r>
                         <w:t>iagram for use case 2</w:t>
                       </w:r>
-                      <w:bookmarkEnd w:id="29"/>
+                      <w:bookmarkEnd w:id="33"/>
                     </w:p>
                   </w:txbxContent>
                 </v:textbox>
@@ -7042,6 +7001,70 @@
       <w:r>
         <w:t xml:space="preserve">: get live status report </w:t>
       </w:r>
+      <w:r>
+        <w:rPr>
+          <w:i/>
+          <w:iCs/>
+        </w:rPr>
+        <w:t>(for sequence diagram see</w:t>
+      </w:r>
+      <w:r>
+        <w:rPr>
+          <w:i/>
+          <w:iCs/>
+        </w:rPr>
+        <w:t xml:space="preserve"> </w:t>
+      </w:r>
+      <w:r>
+        <w:rPr>
+          <w:i/>
+          <w:iCs/>
+        </w:rPr>
+        <w:fldChar w:fldCharType="begin"/>
+      </w:r>
+      <w:r>
+        <w:rPr>
+          <w:i/>
+          <w:iCs/>
+        </w:rPr>
+        <w:instrText xml:space="preserve"> REF _Ref118209277 \h </w:instrText>
+      </w:r>
+      <w:r>
+        <w:rPr>
+          <w:i/>
+          <w:iCs/>
+        </w:rPr>
+      </w:r>
+      <w:r>
+        <w:rPr>
+          <w:i/>
+          <w:iCs/>
+        </w:rPr>
+        <w:fldChar w:fldCharType="separate"/>
+      </w:r>
+      <w:r>
+        <w:t xml:space="preserve">Figure </w:t>
+      </w:r>
+      <w:r>
+        <w:rPr>
+          <w:noProof/>
+        </w:rPr>
+        <w:t>5</w:t>
+      </w:r>
+      <w:r>
+        <w:rPr>
+          <w:i/>
+          <w:iCs/>
+        </w:rPr>
+        <w:fldChar w:fldCharType="end"/>
+      </w:r>
+      <w:r>
+        <w:rPr>
+          <w:i/>
+          <w:iCs/>
+        </w:rPr>
+        <w:t>)</w:t>
+      </w:r>
     </w:p>
     <w:p>
       <w:pPr>
@@ -7163,7 +7186,8 @@
                                 <w:noProof/>
                               </w:rPr>
                             </w:pPr>
-                            <w:bookmarkStart w:id="30" w:name="_Toc117795113"/>
+                            <w:bookmarkStart w:id="34" w:name="_Ref118209277"/>
+                            <w:bookmarkStart w:id="35" w:name="_Toc118209482"/>
                             <w:r>
                               <w:t xml:space="preserve">Figure </w:t>
                             </w:r>
@@ -7175,6 +7199,7 @@
                                 <w:t>5</w:t>
                               </w:r>
                             </w:fldSimple>
+                            <w:bookmarkEnd w:id="34"/>
                             <w:r>
                               <w:t xml:space="preserve"> </w:t>
                             </w:r>
@@ -7184,7 +7209,7 @@
                             <w:r>
                               <w:t>iagram for use case 3</w:t>
                             </w:r>
-                            <w:bookmarkEnd w:id="30"/>
+                            <w:bookmarkEnd w:id="35"/>
                           </w:p>
                         </w:txbxContent>
                       </wps:txbx>
@@ -7214,7 +7239,8 @@
                           <w:noProof/>
                         </w:rPr>
                       </w:pPr>
-                      <w:bookmarkStart w:id="31" w:name="_Toc117795113"/>
+                      <w:bookmarkStart w:id="36" w:name="_Ref118209277"/>
+                      <w:bookmarkStart w:id="37" w:name="_Toc118209482"/>
                       <w:r>
                         <w:t xml:space="preserve">Figure </w:t>
                       </w:r>
@@ -7226,6 +7252,7 @@
                           <w:t>5</w:t>
                         </w:r>
                       </w:fldSimple>
+                      <w:bookmarkEnd w:id="36"/>
                       <w:r>
                         <w:t xml:space="preserve"> </w:t>
                       </w:r>
@@ -7235,7 +7262,7 @@
                       <w:r>
                         <w:t>iagram for use case 3</w:t>
                       </w:r>
-                      <w:bookmarkEnd w:id="31"/>
+                      <w:bookmarkEnd w:id="37"/>
                     </w:p>
                   </w:txbxContent>
                 </v:textbox>
@@ -7352,6 +7379,70 @@
       <w:r>
         <w:t xml:space="preserve"> alerts </w:t>
       </w:r>
+      <w:r>
+        <w:rPr>
+          <w:i/>
+          <w:iCs/>
+        </w:rPr>
+        <w:t>(for sequence diagram see</w:t>
+      </w:r>
+      <w:r>
+        <w:rPr>
+          <w:i/>
+          <w:iCs/>
+        </w:rPr>
+        <w:t xml:space="preserve"> </w:t>
+      </w:r>
+      <w:r>
+        <w:rPr>
+          <w:i/>
+          <w:iCs/>
+        </w:rPr>
+        <w:fldChar w:fldCharType="begin"/>
+      </w:r>
+      <w:r>
+        <w:rPr>
+          <w:i/>
+          <w:iCs/>
+        </w:rPr>
+        <w:instrText xml:space="preserve"> REF _Ref118209285 \h </w:instrText>
+      </w:r>
+      <w:r>
+        <w:rPr>
+          <w:i/>
+          <w:iCs/>
+        </w:rPr>
+      </w:r>
+      <w:r>
+        <w:rPr>
+          <w:i/>
+          <w:iCs/>
+        </w:rPr>
+        <w:fldChar w:fldCharType="separate"/>
+      </w:r>
+      <w:r>
+        <w:t xml:space="preserve">Figure </w:t>
+      </w:r>
+      <w:r>
+        <w:rPr>
+          <w:noProof/>
+        </w:rPr>
+        <w:t>6</w:t>
+      </w:r>
+      <w:r>
+        <w:rPr>
+          <w:i/>
+          <w:iCs/>
+        </w:rPr>
+        <w:fldChar w:fldCharType="end"/>
+      </w:r>
+      <w:r>
+        <w:rPr>
+          <w:i/>
+          <w:iCs/>
+        </w:rPr>
+        <w:t>)</w:t>
+      </w:r>
     </w:p>
     <w:p>
       <w:pPr>
@@ -7391,15 +7482,7 @@
         <w:contextualSpacing/>
       </w:pPr>
       <w:r>
-        <w:t xml:space="preserve">1. The application senses unusual </w:t>
-      </w:r>
-      <w:proofErr w:type="spellStart"/>
-      <w:r>
-        <w:t>behaviour</w:t>
-      </w:r>
-      <w:proofErr w:type="spellEnd"/>
-      <w:r>
-        <w:t xml:space="preserve"> which requires further action from administrator</w:t>
+        <w:t>1. The application senses unusual behaviour which requires further action from administrator</w:t>
       </w:r>
     </w:p>
     <w:p>
@@ -7466,7 +7549,8 @@
                                 <w:noProof/>
                               </w:rPr>
                             </w:pPr>
-                            <w:bookmarkStart w:id="32" w:name="_Toc117795114"/>
+                            <w:bookmarkStart w:id="38" w:name="_Ref118209285"/>
+                            <w:bookmarkStart w:id="39" w:name="_Toc118209483"/>
                             <w:r>
                               <w:t xml:space="preserve">Figure </w:t>
                             </w:r>
@@ -7478,6 +7562,7 @@
                                 <w:t>6</w:t>
                               </w:r>
                             </w:fldSimple>
+                            <w:bookmarkEnd w:id="38"/>
                             <w:r>
                               <w:t xml:space="preserve"> </w:t>
                             </w:r>
@@ -7487,7 +7572,7 @@
                             <w:r>
                               <w:t>iagram for use case 4</w:t>
                             </w:r>
-                            <w:bookmarkEnd w:id="32"/>
+                            <w:bookmarkEnd w:id="39"/>
                           </w:p>
                         </w:txbxContent>
                       </wps:txbx>
@@ -7517,7 +7602,8 @@
                           <w:noProof/>
                         </w:rPr>
                       </w:pPr>
-                      <w:bookmarkStart w:id="33" w:name="_Toc117795114"/>
+                      <w:bookmarkStart w:id="40" w:name="_Ref118209285"/>
+                      <w:bookmarkStart w:id="41" w:name="_Toc118209483"/>
                       <w:r>
                         <w:t xml:space="preserve">Figure </w:t>
                       </w:r>
@@ -7529,6 +7615,7 @@
                           <w:t>6</w:t>
                         </w:r>
                       </w:fldSimple>
+                      <w:bookmarkEnd w:id="40"/>
                       <w:r>
                         <w:t xml:space="preserve"> </w:t>
                       </w:r>
@@ -7538,7 +7625,7 @@
                       <w:r>
                         <w:t>iagram for use case 4</w:t>
                       </w:r>
-                      <w:bookmarkEnd w:id="33"/>
+                      <w:bookmarkEnd w:id="41"/>
                     </w:p>
                   </w:txbxContent>
                 </v:textbox>
@@ -7643,6 +7730,86 @@
       <w:r>
         <w:t>: reset the system</w:t>
       </w:r>
+      <w:r>
+        <w:t xml:space="preserve"> </w:t>
+      </w:r>
+      <w:r>
+        <w:rPr>
+          <w:i/>
+          <w:iCs/>
+        </w:rPr>
+        <w:t>(for sequence diagram see</w:t>
+      </w:r>
+      <w:r>
+        <w:rPr>
+          <w:i/>
+          <w:iCs/>
+        </w:rPr>
+        <w:t xml:space="preserve"> </w:t>
+      </w:r>
+      <w:r>
+        <w:rPr>
+          <w:i/>
+          <w:iCs/>
+        </w:rPr>
+        <w:fldChar w:fldCharType="begin"/>
+      </w:r>
+      <w:r>
+        <w:rPr>
+          <w:i/>
+          <w:iCs/>
+        </w:rPr>
+        <w:instrText xml:space="preserve"> REF _Ref118209293 \h </w:instrText>
+      </w:r>
+      <w:r>
+        <w:rPr>
+          <w:i/>
+          <w:iCs/>
+        </w:rPr>
+      </w:r>
+      <w:r>
+        <w:rPr>
+          <w:i/>
+          <w:iCs/>
+        </w:rPr>
+        <w:instrText xml:space="preserve"> \* MERGEFORMAT </w:instrText>
+      </w:r>
+      <w:r>
+        <w:rPr>
+          <w:i/>
+          <w:iCs/>
+        </w:rPr>
+        <w:fldChar w:fldCharType="separate"/>
+      </w:r>
+      <w:r>
+        <w:rPr>
+          <w:i/>
+          <w:iCs/>
+        </w:rPr>
+        <w:t xml:space="preserve">Figure </w:t>
+      </w:r>
+      <w:r>
+        <w:rPr>
+          <w:i/>
+          <w:iCs/>
+          <w:noProof/>
+        </w:rPr>
+        <w:t>7</w:t>
+      </w:r>
+      <w:r>
+        <w:rPr>
+          <w:i/>
+          <w:iCs/>
+        </w:rPr>
+        <w:fldChar w:fldCharType="end"/>
+      </w:r>
+      <w:r>
+        <w:rPr>
+          <w:i/>
+          <w:iCs/>
+        </w:rPr>
+        <w:t>)</w:t>
+      </w:r>
     </w:p>
     <w:p>
       <w:pPr>
@@ -7743,7 +7910,8 @@
                                 <w:noProof/>
                               </w:rPr>
                             </w:pPr>
-                            <w:bookmarkStart w:id="34" w:name="_Toc117795115"/>
+                            <w:bookmarkStart w:id="42" w:name="_Ref118209293"/>
+                            <w:bookmarkStart w:id="43" w:name="_Toc118209484"/>
                             <w:r>
                               <w:t xml:space="preserve">Figure </w:t>
                             </w:r>
@@ -7755,6 +7923,7 @@
                                 <w:t>7</w:t>
                               </w:r>
                             </w:fldSimple>
+                            <w:bookmarkEnd w:id="42"/>
                             <w:r>
                               <w:t xml:space="preserve"> </w:t>
                             </w:r>
@@ -7764,7 +7933,7 @@
                             <w:r>
                               <w:t>iagram for use case 5</w:t>
                             </w:r>
-                            <w:bookmarkEnd w:id="34"/>
+                            <w:bookmarkEnd w:id="43"/>
                           </w:p>
                         </w:txbxContent>
                       </wps:txbx>
@@ -7794,7 +7963,8 @@
                           <w:noProof/>
                         </w:rPr>
                       </w:pPr>
-                      <w:bookmarkStart w:id="35" w:name="_Toc117795115"/>
+                      <w:bookmarkStart w:id="44" w:name="_Ref118209293"/>
+                      <w:bookmarkStart w:id="45" w:name="_Toc118209484"/>
                       <w:r>
                         <w:t xml:space="preserve">Figure </w:t>
                       </w:r>
@@ -7806,6 +7976,7 @@
                           <w:t>7</w:t>
                         </w:r>
                       </w:fldSimple>
+                      <w:bookmarkEnd w:id="44"/>
                       <w:r>
                         <w:t xml:space="preserve"> </w:t>
                       </w:r>
@@ -7815,7 +7986,7 @@
                       <w:r>
                         <w:t>iagram for use case 5</w:t>
                       </w:r>
-                      <w:bookmarkEnd w:id="35"/>
+                      <w:bookmarkEnd w:id="45"/>
                     </w:p>
                   </w:txbxContent>
                 </v:textbox>
@@ -7896,8 +8067,8 @@
       <w:pPr>
         <w:pStyle w:val="Subtitle"/>
       </w:pPr>
-      <w:bookmarkStart w:id="36" w:name="_Toc117247985"/>
-      <w:bookmarkStart w:id="37" w:name="_Toc117794444"/>
+      <w:bookmarkStart w:id="46" w:name="_Toc117247985"/>
+      <w:bookmarkStart w:id="47" w:name="_Toc118209525"/>
       <w:r>
         <w:t>4.</w:t>
       </w:r>
@@ -7907,8 +8078,8 @@
         </w:rPr>
         <w:t>2 Control System Diagram</w:t>
       </w:r>
-      <w:bookmarkEnd w:id="36"/>
-      <w:bookmarkEnd w:id="37"/>
+      <w:bookmarkEnd w:id="46"/>
+      <w:bookmarkEnd w:id="47"/>
     </w:p>
     <w:p>
       <w:pPr>
@@ -7993,7 +8164,7 @@
           <w:lang w:val="en-US"/>
         </w:rPr>
       </w:pPr>
-      <w:bookmarkStart w:id="38" w:name="_Toc117795116"/>
+      <w:bookmarkStart w:id="48" w:name="_Toc118209485"/>
       <w:r>
         <w:t xml:space="preserve">Figure </w:t>
       </w:r>
@@ -8008,19 +8179,19 @@
       <w:r>
         <w:t xml:space="preserve"> Feedback Control System diagram</w:t>
       </w:r>
-      <w:bookmarkEnd w:id="38"/>
+      <w:bookmarkEnd w:id="48"/>
     </w:p>
     <w:p>
       <w:pPr>
         <w:pStyle w:val="Subtitle"/>
       </w:pPr>
-      <w:bookmarkStart w:id="39" w:name="_Toc117247986"/>
-      <w:bookmarkStart w:id="40" w:name="_Toc117794445"/>
+      <w:bookmarkStart w:id="49" w:name="_Toc117247986"/>
+      <w:bookmarkStart w:id="50" w:name="_Toc118209526"/>
       <w:r>
         <w:t>4.3 Finite State Machine</w:t>
       </w:r>
-      <w:bookmarkEnd w:id="39"/>
-      <w:bookmarkEnd w:id="40"/>
+      <w:bookmarkEnd w:id="49"/>
+      <w:bookmarkEnd w:id="50"/>
       <w:r>
         <w:t xml:space="preserve"> </w:t>
       </w:r>
@@ -8033,7 +8204,34 @@
         <w:t>T</w:t>
       </w:r>
       <w:r>
-        <w:t xml:space="preserve">he finite state machine diagram below (seen in Figure 4) </w:t>
+        <w:t>he finite state machine diagram below (seen in</w:t>
+      </w:r>
+      <w:r>
+        <w:t xml:space="preserve"> </w:t>
+      </w:r>
+      <w:r>
+        <w:fldChar w:fldCharType="begin"/>
+      </w:r>
+      <w:r>
+        <w:instrText xml:space="preserve"> REF _Ref118209352 \h </w:instrText>
+      </w:r>
+      <w:r>
+        <w:fldChar w:fldCharType="separate"/>
+      </w:r>
+      <w:r>
+        <w:t xml:space="preserve">Figure </w:t>
+      </w:r>
+      <w:r>
+        <w:rPr>
+          <w:noProof/>
+        </w:rPr>
+        <w:t>9</w:t>
+      </w:r>
+      <w:r>
+        <w:fldChar w:fldCharType="end"/>
+      </w:r>
+      <w:r>
+        <w:t xml:space="preserve">) </w:t>
       </w:r>
       <w:r>
         <w:t>captures the transitions between</w:t>
@@ -8072,13 +8270,7 @@
         <w:t xml:space="preserve">, </w:t>
       </w:r>
       <w:r>
-        <w:t>“data collection”</w:t>
-      </w:r>
-      <w:r>
-        <w:t>,</w:t>
-      </w:r>
-      <w:r>
-        <w:t xml:space="preserve"> </w:t>
+        <w:t xml:space="preserve">“data collection”, </w:t>
       </w:r>
       <w:r>
         <w:t>“</w:t>
@@ -8172,7 +8364,19 @@
         <w:spacing w:after="0"/>
       </w:pPr>
       <w:r>
-        <w:t>T = predefined time interval when the sensors off, the environment does not change.</w:t>
+        <w:t xml:space="preserve">T = predefined time interval when the sensors off, </w:t>
+      </w:r>
+      <w:r>
+        <w:t xml:space="preserve">the interval </w:t>
+      </w:r>
+      <w:r>
+        <w:t>at</w:t>
+      </w:r>
+      <w:r>
+        <w:t xml:space="preserve"> which we make measurements</w:t>
+      </w:r>
+      <w:r>
+        <w:t xml:space="preserve"> in balanced state</w:t>
       </w:r>
     </w:p>
     <w:p>
@@ -8189,7 +8393,6 @@
         <w:pStyle w:val="Textcontent"/>
         <w:spacing w:after="0"/>
       </w:pPr>
-      <w:proofErr w:type="spellStart"/>
       <w:r>
         <w:t>x</w:t>
       </w:r>
@@ -8199,7 +8402,6 @@
         </w:rPr>
         <w:t>target</w:t>
       </w:r>
-      <w:proofErr w:type="spellEnd"/>
       <w:r>
         <w:t xml:space="preserve"> = the target value that the system is aiming to achieve</w:t>
       </w:r>
@@ -8226,21 +8428,33 @@
       <w:pPr>
         <w:pStyle w:val="Textcontent"/>
         <w:spacing w:after="0"/>
+      </w:pPr>
+      <w:r>
+        <w:t>x</w:t>
+      </w:r>
+      <w:r>
+        <w:rPr>
+          <w:vertAlign w:val="subscript"/>
+        </w:rPr>
+        <w:t>m2</w:t>
+      </w:r>
+      <w:r>
+        <w:t xml:space="preserve"> = the value of the second measurement</w:t>
+      </w:r>
+    </w:p>
+    <w:p>
+      <w:pPr>
+        <w:pStyle w:val="Textcontent"/>
+        <w:spacing w:after="0"/>
         <w:rPr>
           <w:noProof/>
         </w:rPr>
       </w:pPr>
       <w:r>
-        <w:t>x</w:t>
-      </w:r>
-      <w:r>
-        <w:rPr>
-          <w:vertAlign w:val="subscript"/>
-        </w:rPr>
-        <w:t>m2</w:t>
-      </w:r>
-      <w:r>
-        <w:t xml:space="preserve"> = the value of the second measurement</w:t>
+        <w:t xml:space="preserve">predefined_time = the interval </w:t>
+      </w:r>
+      <w:r>
+        <w:t>at which we make measurements in environment balancing state</w:t>
       </w:r>
     </w:p>
     <w:p>
@@ -8306,7 +8520,8 @@
         <w:pStyle w:val="Caption"/>
         <w:jc w:val="center"/>
       </w:pPr>
-      <w:bookmarkStart w:id="41" w:name="_Toc117795117"/>
+      <w:bookmarkStart w:id="51" w:name="_Ref118209352"/>
+      <w:bookmarkStart w:id="52" w:name="_Toc118209486"/>
       <w:r>
         <w:t xml:space="preserve">Figure </w:t>
       </w:r>
@@ -8318,10 +8533,11 @@
           <w:t>9</w:t>
         </w:r>
       </w:fldSimple>
+      <w:bookmarkEnd w:id="51"/>
       <w:r>
         <w:t xml:space="preserve"> Finite state machine diagram</w:t>
       </w:r>
-      <w:bookmarkEnd w:id="41"/>
+      <w:bookmarkEnd w:id="52"/>
     </w:p>
     <w:p>
       <w:pPr>
@@ -8338,12 +8554,12 @@
       <w:pPr>
         <w:pStyle w:val="Subtitle"/>
       </w:pPr>
-      <w:bookmarkStart w:id="42" w:name="_Toc117794446"/>
+      <w:bookmarkStart w:id="53" w:name="_Toc118209527"/>
       <w:r>
         <w:lastRenderedPageBreak/>
         <w:t>4.4 Data flow</w:t>
       </w:r>
-      <w:bookmarkEnd w:id="42"/>
+      <w:bookmarkEnd w:id="53"/>
     </w:p>
     <w:p>
       <w:pPr>
@@ -8364,13 +8580,13 @@
         <mc:AlternateContent>
           <mc:Choice Requires="wps">
             <w:drawing>
-              <wp:anchor distT="0" distB="0" distL="114300" distR="114300" simplePos="0" relativeHeight="251686912" behindDoc="0" locked="0" layoutInCell="1" allowOverlap="1" wp14:anchorId="0151B75E" wp14:editId="5F6AEBC3">
+              <wp:anchor distT="0" distB="0" distL="114300" distR="114300" simplePos="0" relativeHeight="251686912" behindDoc="0" locked="0" layoutInCell="1" allowOverlap="1" wp14:anchorId="0151B75E" wp14:editId="55B10E2B">
                 <wp:simplePos x="0" y="0"/>
                 <wp:positionH relativeFrom="margin">
-                  <wp:align>right</wp:align>
+                  <wp:align>center</wp:align>
                 </wp:positionH>
                 <wp:positionV relativeFrom="paragraph">
-                  <wp:posOffset>1220470</wp:posOffset>
+                  <wp:posOffset>3056024</wp:posOffset>
                 </wp:positionV>
                 <wp:extent cx="5438775" cy="635"/>
                 <wp:effectExtent l="0" t="0" r="9525" b="0"/>
@@ -8407,7 +8623,8 @@
                                 <w:noProof/>
                               </w:rPr>
                             </w:pPr>
-                            <w:bookmarkStart w:id="43" w:name="_Toc117795118"/>
+                            <w:bookmarkStart w:id="54" w:name="_Ref118209384"/>
+                            <w:bookmarkStart w:id="55" w:name="_Toc118209487"/>
                             <w:r>
                               <w:t xml:space="preserve">Figure </w:t>
                             </w:r>
@@ -8419,13 +8636,14 @@
                                 <w:t>10</w:t>
                               </w:r>
                             </w:fldSimple>
+                            <w:bookmarkEnd w:id="54"/>
                             <w:r>
                               <w:t xml:space="preserve"> Level 0 (Context) data flow</w:t>
                             </w:r>
                             <w:r>
                               <w:t xml:space="preserve"> diagram</w:t>
                             </w:r>
-                            <w:bookmarkEnd w:id="43"/>
+                            <w:bookmarkEnd w:id="55"/>
                           </w:p>
                         </w:txbxContent>
                       </wps:txbx>
@@ -8443,7 +8661,7 @@
           </mc:Choice>
           <mc:Fallback>
             <w:pict>
-              <v:shape w14:anchorId="0151B75E" id="Text Box 23" o:spid="_x0000_s1031" type="#_x0000_t202" style="position:absolute;left:0;text-align:left;margin-left:377.05pt;margin-top:96.1pt;width:428.25pt;height:.05pt;z-index:251686912;visibility:visible;mso-wrap-style:square;mso-wrap-distance-left:9pt;mso-wrap-distance-top:0;mso-wrap-distance-right:9pt;mso-wrap-distance-bottom:0;mso-position-horizontal:right;mso-position-horizontal-relative:margin;mso-position-vertical:absolute;mso-position-vertical-relative:text;v-text-anchor:top" o:gfxdata="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" stroked="f">
+              <v:shape w14:anchorId="0151B75E" id="Text Box 23" o:spid="_x0000_s1031" type="#_x0000_t202" style="position:absolute;left:0;text-align:left;margin-left:0;margin-top:240.65pt;width:428.25pt;height:.05pt;z-index:251686912;visibility:visible;mso-wrap-style:square;mso-wrap-distance-left:9pt;mso-wrap-distance-top:0;mso-wrap-distance-right:9pt;mso-wrap-distance-bottom:0;mso-position-horizontal:center;mso-position-horizontal-relative:margin;mso-position-vertical:absolute;mso-position-vertical-relative:text;v-text-anchor:top" o:gfxdata="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" stroked="f">
                 <v:textbox style="mso-fit-shape-to-text:t" inset="0,0,0,0">
                   <w:txbxContent>
                     <w:p>
@@ -8455,7 +8673,8 @@
                           <w:noProof/>
                         </w:rPr>
                       </w:pPr>
-                      <w:bookmarkStart w:id="44" w:name="_Toc117795118"/>
+                      <w:bookmarkStart w:id="56" w:name="_Ref118209384"/>
+                      <w:bookmarkStart w:id="57" w:name="_Toc118209487"/>
                       <w:r>
                         <w:t xml:space="preserve">Figure </w:t>
                       </w:r>
@@ -8467,13 +8686,14 @@
                           <w:t>10</w:t>
                         </w:r>
                       </w:fldSimple>
+                      <w:bookmarkEnd w:id="56"/>
                       <w:r>
                         <w:t xml:space="preserve"> Level 0 (Context) data flow</w:t>
                       </w:r>
                       <w:r>
                         <w:t xml:space="preserve"> diagram</w:t>
                       </w:r>
-                      <w:bookmarkEnd w:id="44"/>
+                      <w:bookmarkEnd w:id="57"/>
                     </w:p>
                   </w:txbxContent>
                 </v:textbox>
@@ -8484,6 +8704,66 @@
         </mc:AlternateContent>
       </w:r>
       <w:r>
+        <w:rPr>
+          <w:noProof/>
+        </w:rPr>
+        <w:drawing>
+          <wp:anchor distT="0" distB="0" distL="114300" distR="114300" simplePos="0" relativeHeight="251687936" behindDoc="0" locked="0" layoutInCell="1" allowOverlap="1" wp14:anchorId="59C44DCE" wp14:editId="128FDDF7">
+            <wp:simplePos x="0" y="0"/>
+            <wp:positionH relativeFrom="margin">
+              <wp:align>center</wp:align>
+            </wp:positionH>
+            <wp:positionV relativeFrom="paragraph">
+              <wp:posOffset>1082675</wp:posOffset>
+            </wp:positionV>
+            <wp:extent cx="4121785" cy="1884045"/>
+            <wp:effectExtent l="0" t="0" r="0" b="1905"/>
+            <wp:wrapTopAndBottom/>
+            <wp:docPr id="2" name="Picture 2" descr="Graphical user interface, application&#10;&#10;Description automatically generated"/>
+            <wp:cNvGraphicFramePr>
+              <a:graphicFrameLocks xmlns:a="http://schemas.openxmlformats.org/drawingml/2006/main" noChangeAspect="1"/>
+            </wp:cNvGraphicFramePr>
+            <a:graphic xmlns:a="http://schemas.openxmlformats.org/drawingml/2006/main">
+              <a:graphicData uri="http://schemas.openxmlformats.org/drawingml/2006/picture">
+                <pic:pic xmlns:pic="http://schemas.openxmlformats.org/drawingml/2006/picture">
+                  <pic:nvPicPr>
+                    <pic:cNvPr id="2" name="Picture 2" descr="Graphical user interface, application&#10;&#10;Description automatically generated"/>
+                    <pic:cNvPicPr/>
+                  </pic:nvPicPr>
+                  <pic:blipFill>
+                    <a:blip r:embed="rId26">
+                      <a:extLst>
+                        <a:ext uri="{28A0092B-C50C-407E-A947-70E740481C1C}">
+                          <a14:useLocalDpi xmlns:a14="http://schemas.microsoft.com/office/drawing/2010/main" val="0"/>
+                        </a:ext>
+                      </a:extLst>
+                    </a:blip>
+                    <a:stretch>
+                      <a:fillRect/>
+                    </a:stretch>
+                  </pic:blipFill>
+                  <pic:spPr>
+                    <a:xfrm>
+                      <a:off x="0" y="0"/>
+                      <a:ext cx="4121785" cy="1884045"/>
+                    </a:xfrm>
+                    <a:prstGeom prst="rect">
+                      <a:avLst/>
+                    </a:prstGeom>
+                  </pic:spPr>
+                </pic:pic>
+              </a:graphicData>
+            </a:graphic>
+            <wp14:sizeRelH relativeFrom="margin">
+              <wp14:pctWidth>0</wp14:pctWidth>
+            </wp14:sizeRelH>
+            <wp14:sizeRelV relativeFrom="margin">
+              <wp14:pctHeight>0</wp14:pctHeight>
+            </wp14:sizeRelV>
+          </wp:anchor>
+        </w:drawing>
+      </w:r>
+      <w:r>
         <w:t xml:space="preserve">On </w:t>
       </w:r>
       <w:r>
@@ -8504,7 +8784,70 @@
         <w:t>Context Diagram</w:t>
       </w:r>
       <w:r>
-        <w:t xml:space="preserve"> which is a high-level </w:t>
+        <w:t xml:space="preserve"> </w:t>
+      </w:r>
+      <w:r>
+        <w:rPr>
+          <w:i/>
+          <w:iCs/>
+        </w:rPr>
+        <w:t xml:space="preserve">(see </w:t>
+      </w:r>
+      <w:r>
+        <w:rPr>
+          <w:i/>
+          <w:iCs/>
+        </w:rPr>
+        <w:fldChar w:fldCharType="begin"/>
+      </w:r>
+      <w:r>
+        <w:rPr>
+          <w:i/>
+          <w:iCs/>
+        </w:rPr>
+        <w:instrText xml:space="preserve"> REF _Ref118209384 \h </w:instrText>
+      </w:r>
+      <w:r>
+        <w:rPr>
+          <w:i/>
+          <w:iCs/>
+        </w:rPr>
+      </w:r>
+      <w:r>
+        <w:rPr>
+          <w:i/>
+          <w:iCs/>
+        </w:rPr>
+        <w:fldChar w:fldCharType="separate"/>
+      </w:r>
+      <w:r>
+        <w:t xml:space="preserve">Figure </w:t>
+      </w:r>
+      <w:r>
+        <w:rPr>
+          <w:noProof/>
+        </w:rPr>
+        <w:t>10</w:t>
+      </w:r>
+      <w:r>
+        <w:rPr>
+          <w:i/>
+          <w:iCs/>
+        </w:rPr>
+        <w:fldChar w:fldCharType="end"/>
+      </w:r>
+      <w:r>
+        <w:rPr>
+          <w:i/>
+          <w:iCs/>
+        </w:rPr>
+        <w:t>)</w:t>
+      </w:r>
+      <w:r>
+        <w:t xml:space="preserve"> </w:t>
+      </w:r>
+      <w:r>
+        <w:t xml:space="preserve">which is a high-level </w:t>
       </w:r>
       <w:r>
         <w:t>d</w:t>
@@ -8614,6 +8957,190 @@
         <w:spacing w:before="600"/>
       </w:pPr>
       <w:r>
+        <w:rPr>
+          <w:noProof/>
+        </w:rPr>
+        <mc:AlternateContent>
+          <mc:Choice Requires="wps">
+            <w:drawing>
+              <wp:anchor distT="0" distB="0" distL="114300" distR="114300" simplePos="0" relativeHeight="251691008" behindDoc="0" locked="0" layoutInCell="1" allowOverlap="1" wp14:anchorId="09885ADF" wp14:editId="5A8E97B9">
+                <wp:simplePos x="0" y="0"/>
+                <wp:positionH relativeFrom="margin">
+                  <wp:align>center</wp:align>
+                </wp:positionH>
+                <wp:positionV relativeFrom="paragraph">
+                  <wp:posOffset>6366741</wp:posOffset>
+                </wp:positionV>
+                <wp:extent cx="3643630" cy="635"/>
+                <wp:effectExtent l="0" t="0" r="0" b="0"/>
+                <wp:wrapTopAndBottom/>
+                <wp:docPr id="13" name="Text Box 13"/>
+                <wp:cNvGraphicFramePr/>
+                <a:graphic xmlns:a="http://schemas.openxmlformats.org/drawingml/2006/main">
+                  <a:graphicData uri="http://schemas.microsoft.com/office/word/2010/wordprocessingShape">
+                    <wps:wsp>
+                      <wps:cNvSpPr txBox="1"/>
+                      <wps:spPr>
+                        <a:xfrm>
+                          <a:off x="0" y="0"/>
+                          <a:ext cx="3643630" cy="635"/>
+                        </a:xfrm>
+                        <a:prstGeom prst="rect">
+                          <a:avLst/>
+                        </a:prstGeom>
+                        <a:solidFill>
+                          <a:prstClr val="white"/>
+                        </a:solidFill>
+                        <a:ln>
+                          <a:noFill/>
+                        </a:ln>
+                      </wps:spPr>
+                      <wps:txbx>
+                        <w:txbxContent>
+                          <w:p>
+                            <w:pPr>
+                              <w:pStyle w:val="Caption"/>
+                              <w:jc w:val="center"/>
+                              <w:rPr>
+                                <w:rFonts w:ascii="Times New Roman" w:hAnsi="Times New Roman" w:cs="Times New Roman"/>
+                                <w:noProof/>
+                              </w:rPr>
+                            </w:pPr>
+                            <w:bookmarkStart w:id="58" w:name="_Ref118209396"/>
+                            <w:bookmarkStart w:id="59" w:name="_Toc118209488"/>
+                            <w:r>
+                              <w:t xml:space="preserve">Figure </w:t>
+                            </w:r>
+                            <w:fldSimple w:instr=" SEQ Figure \* ARABIC ">
+                              <w:r>
+                                <w:rPr>
+                                  <w:noProof/>
+                                </w:rPr>
+                                <w:t>11</w:t>
+                              </w:r>
+                            </w:fldSimple>
+                            <w:bookmarkEnd w:id="58"/>
+                            <w:r>
+                              <w:t xml:space="preserve"> Level 1 data flow diagram</w:t>
+                            </w:r>
+                            <w:bookmarkEnd w:id="59"/>
+                          </w:p>
+                        </w:txbxContent>
+                      </wps:txbx>
+                      <wps:bodyPr rot="0" spcFirstLastPara="0" vertOverflow="overflow" horzOverflow="overflow" vert="horz" wrap="square" lIns="0" tIns="0" rIns="0" bIns="0" numCol="1" spcCol="0" rtlCol="0" fromWordArt="0" anchor="t" anchorCtr="0" forceAA="0" compatLnSpc="1">
+                        <a:prstTxWarp prst="textNoShape">
+                          <a:avLst/>
+                        </a:prstTxWarp>
+                        <a:spAutoFit/>
+                      </wps:bodyPr>
+                    </wps:wsp>
+                  </a:graphicData>
+                </a:graphic>
+              </wp:anchor>
+            </w:drawing>
+          </mc:Choice>
+          <mc:Fallback>
+            <w:pict>
+              <v:shape w14:anchorId="09885ADF" id="Text Box 13" o:spid="_x0000_s1032" type="#_x0000_t202" style="position:absolute;left:0;text-align:left;margin-left:0;margin-top:501.3pt;width:286.9pt;height:.05pt;z-index:251691008;visibility:visible;mso-wrap-style:square;mso-wrap-distance-left:9pt;mso-wrap-distance-top:0;mso-wrap-distance-right:9pt;mso-wrap-distance-bottom:0;mso-position-horizontal:center;mso-position-horizontal-relative:margin;mso-position-vertical:absolute;mso-position-vertical-relative:text;v-text-anchor:top" o:gfxdata="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" stroked="f">
+                <v:textbox style="mso-fit-shape-to-text:t" inset="0,0,0,0">
+                  <w:txbxContent>
+                    <w:p>
+                      <w:pPr>
+                        <w:pStyle w:val="Caption"/>
+                        <w:jc w:val="center"/>
+                        <w:rPr>
+                          <w:rFonts w:ascii="Times New Roman" w:hAnsi="Times New Roman" w:cs="Times New Roman"/>
+                          <w:noProof/>
+                        </w:rPr>
+                      </w:pPr>
+                      <w:bookmarkStart w:id="60" w:name="_Ref118209396"/>
+                      <w:bookmarkStart w:id="61" w:name="_Toc118209488"/>
+                      <w:r>
+                        <w:t xml:space="preserve">Figure </w:t>
+                      </w:r>
+                      <w:fldSimple w:instr=" SEQ Figure \* ARABIC ">
+                        <w:r>
+                          <w:rPr>
+                            <w:noProof/>
+                          </w:rPr>
+                          <w:t>11</w:t>
+                        </w:r>
+                      </w:fldSimple>
+                      <w:bookmarkEnd w:id="60"/>
+                      <w:r>
+                        <w:t xml:space="preserve"> Level 1 data flow diagram</w:t>
+                      </w:r>
+                      <w:bookmarkEnd w:id="61"/>
+                    </w:p>
+                  </w:txbxContent>
+                </v:textbox>
+                <w10:wrap type="topAndBottom" anchorx="margin"/>
+              </v:shape>
+            </w:pict>
+          </mc:Fallback>
+        </mc:AlternateContent>
+      </w:r>
+      <w:r>
+        <w:rPr>
+          <w:noProof/>
+        </w:rPr>
+        <w:drawing>
+          <wp:anchor distT="0" distB="0" distL="114300" distR="114300" simplePos="0" relativeHeight="251688960" behindDoc="0" locked="0" layoutInCell="1" allowOverlap="1" wp14:anchorId="4FC4604F" wp14:editId="15EC7BA9">
+            <wp:simplePos x="0" y="0"/>
+            <wp:positionH relativeFrom="margin">
+              <wp:align>center</wp:align>
+            </wp:positionH>
+            <wp:positionV relativeFrom="paragraph">
+              <wp:posOffset>3284220</wp:posOffset>
+            </wp:positionV>
+            <wp:extent cx="4552315" cy="2957830"/>
+            <wp:effectExtent l="0" t="0" r="635" b="0"/>
+            <wp:wrapTopAndBottom/>
+            <wp:docPr id="12" name="Picture 12" descr="Graphical user interface, application&#10;&#10;Description automatically generated"/>
+            <wp:cNvGraphicFramePr>
+              <a:graphicFrameLocks xmlns:a="http://schemas.openxmlformats.org/drawingml/2006/main" noChangeAspect="1"/>
+            </wp:cNvGraphicFramePr>
+            <a:graphic xmlns:a="http://schemas.openxmlformats.org/drawingml/2006/main">
+              <a:graphicData uri="http://schemas.openxmlformats.org/drawingml/2006/picture">
+                <pic:pic xmlns:pic="http://schemas.openxmlformats.org/drawingml/2006/picture">
+                  <pic:nvPicPr>
+                    <pic:cNvPr id="12" name="Picture 12" descr="Graphical user interface, application&#10;&#10;Description automatically generated"/>
+                    <pic:cNvPicPr/>
+                  </pic:nvPicPr>
+                  <pic:blipFill>
+                    <a:blip r:embed="rId27">
+                      <a:extLst>
+                        <a:ext uri="{28A0092B-C50C-407E-A947-70E740481C1C}">
+                          <a14:useLocalDpi xmlns:a14="http://schemas.microsoft.com/office/drawing/2010/main" val="0"/>
+                        </a:ext>
+                      </a:extLst>
+                    </a:blip>
+                    <a:stretch>
+                      <a:fillRect/>
+                    </a:stretch>
+                  </pic:blipFill>
+                  <pic:spPr>
+                    <a:xfrm>
+                      <a:off x="0" y="0"/>
+                      <a:ext cx="4552315" cy="2957830"/>
+                    </a:xfrm>
+                    <a:prstGeom prst="rect">
+                      <a:avLst/>
+                    </a:prstGeom>
+                  </pic:spPr>
+                </pic:pic>
+              </a:graphicData>
+            </a:graphic>
+            <wp14:sizeRelH relativeFrom="margin">
+              <wp14:pctWidth>0</wp14:pctWidth>
+            </wp14:sizeRelH>
+            <wp14:sizeRelV relativeFrom="margin">
+              <wp14:pctHeight>0</wp14:pctHeight>
+            </wp14:sizeRelV>
+          </wp:anchor>
+        </w:drawing>
+      </w:r>
+      <w:r>
         <w:t xml:space="preserve">The </w:t>
       </w:r>
       <w:r>
@@ -8624,7 +9151,70 @@
         <w:t>level 1</w:t>
       </w:r>
       <w:r>
-        <w:t xml:space="preserve"> diagra</w:t>
+        <w:t xml:space="preserve"> </w:t>
+      </w:r>
+      <w:r>
+        <w:rPr>
+          <w:i/>
+          <w:iCs/>
+        </w:rPr>
+        <w:t xml:space="preserve">(see </w:t>
+      </w:r>
+      <w:r>
+        <w:rPr>
+          <w:i/>
+          <w:iCs/>
+        </w:rPr>
+        <w:fldChar w:fldCharType="begin"/>
+      </w:r>
+      <w:r>
+        <w:rPr>
+          <w:i/>
+          <w:iCs/>
+        </w:rPr>
+        <w:instrText xml:space="preserve"> REF _Ref118209396 \h </w:instrText>
+      </w:r>
+      <w:r>
+        <w:rPr>
+          <w:i/>
+          <w:iCs/>
+        </w:rPr>
+      </w:r>
+      <w:r>
+        <w:rPr>
+          <w:i/>
+          <w:iCs/>
+        </w:rPr>
+        <w:fldChar w:fldCharType="separate"/>
+      </w:r>
+      <w:r>
+        <w:t xml:space="preserve">Figure </w:t>
+      </w:r>
+      <w:r>
+        <w:rPr>
+          <w:noProof/>
+        </w:rPr>
+        <w:t>11</w:t>
+      </w:r>
+      <w:r>
+        <w:rPr>
+          <w:i/>
+          <w:iCs/>
+        </w:rPr>
+        <w:fldChar w:fldCharType="end"/>
+      </w:r>
+      <w:r>
+        <w:rPr>
+          <w:i/>
+          <w:iCs/>
+        </w:rPr>
+        <w:t>)</w:t>
+      </w:r>
+      <w:r>
+        <w:t xml:space="preserve"> </w:t>
+      </w:r>
+      <w:r>
+        <w:t>diagra</w:t>
       </w:r>
       <w:r>
         <w:t xml:space="preserve">m puts more detail in the context diagram. It highlights the main functions of the system. In addition to the diagram a level below it adds the </w:t>
@@ -8699,8 +9289,186 @@
     <w:p>
       <w:pPr>
         <w:pStyle w:val="Textcontent"/>
+        <w:keepNext/>
         <w:spacing w:before="600"/>
       </w:pPr>
+      <w:r>
+        <w:rPr>
+          <w:noProof/>
+        </w:rPr>
+        <w:lastRenderedPageBreak/>
+        <mc:AlternateContent>
+          <mc:Choice Requires="wps">
+            <w:drawing>
+              <wp:anchor distT="0" distB="0" distL="114300" distR="114300" simplePos="0" relativeHeight="251694080" behindDoc="0" locked="0" layoutInCell="1" allowOverlap="1" wp14:anchorId="2A24C3F3" wp14:editId="077BE69E">
+                <wp:simplePos x="0" y="0"/>
+                <wp:positionH relativeFrom="margin">
+                  <wp:align>center</wp:align>
+                </wp:positionH>
+                <wp:positionV relativeFrom="paragraph">
+                  <wp:posOffset>6447213</wp:posOffset>
+                </wp:positionV>
+                <wp:extent cx="5731510" cy="635"/>
+                <wp:effectExtent l="0" t="0" r="2540" b="0"/>
+                <wp:wrapTopAndBottom/>
+                <wp:docPr id="21" name="Text Box 21"/>
+                <wp:cNvGraphicFramePr/>
+                <a:graphic xmlns:a="http://schemas.openxmlformats.org/drawingml/2006/main">
+                  <a:graphicData uri="http://schemas.microsoft.com/office/word/2010/wordprocessingShape">
+                    <wps:wsp>
+                      <wps:cNvSpPr txBox="1"/>
+                      <wps:spPr>
+                        <a:xfrm>
+                          <a:off x="0" y="0"/>
+                          <a:ext cx="5731510" cy="635"/>
+                        </a:xfrm>
+                        <a:prstGeom prst="rect">
+                          <a:avLst/>
+                        </a:prstGeom>
+                        <a:solidFill>
+                          <a:prstClr val="white"/>
+                        </a:solidFill>
+                        <a:ln>
+                          <a:noFill/>
+                        </a:ln>
+                      </wps:spPr>
+                      <wps:txbx>
+                        <w:txbxContent>
+                          <w:p>
+                            <w:pPr>
+                              <w:pStyle w:val="Caption"/>
+                              <w:jc w:val="center"/>
+                              <w:rPr>
+                                <w:rFonts w:ascii="Times New Roman" w:hAnsi="Times New Roman" w:cs="Times New Roman"/>
+                              </w:rPr>
+                            </w:pPr>
+                            <w:bookmarkStart w:id="62" w:name="_Ref118209404"/>
+                            <w:bookmarkStart w:id="63" w:name="_Toc118209489"/>
+                            <w:r>
+                              <w:t xml:space="preserve">Figure </w:t>
+                            </w:r>
+                            <w:fldSimple w:instr=" SEQ Figure \* ARABIC ">
+                              <w:r>
+                                <w:rPr>
+                                  <w:noProof/>
+                                </w:rPr>
+                                <w:t>12</w:t>
+                              </w:r>
+                            </w:fldSimple>
+                            <w:bookmarkEnd w:id="62"/>
+                            <w:r>
+                              <w:t xml:space="preserve"> Level 2 data flow diagram</w:t>
+                            </w:r>
+                            <w:bookmarkEnd w:id="63"/>
+                          </w:p>
+                        </w:txbxContent>
+                      </wps:txbx>
+                      <wps:bodyPr rot="0" spcFirstLastPara="0" vertOverflow="overflow" horzOverflow="overflow" vert="horz" wrap="square" lIns="0" tIns="0" rIns="0" bIns="0" numCol="1" spcCol="0" rtlCol="0" fromWordArt="0" anchor="t" anchorCtr="0" forceAA="0" compatLnSpc="1">
+                        <a:prstTxWarp prst="textNoShape">
+                          <a:avLst/>
+                        </a:prstTxWarp>
+                        <a:spAutoFit/>
+                      </wps:bodyPr>
+                    </wps:wsp>
+                  </a:graphicData>
+                </a:graphic>
+              </wp:anchor>
+            </w:drawing>
+          </mc:Choice>
+          <mc:Fallback>
+            <w:pict>
+              <v:shape w14:anchorId="2A24C3F3" id="Text Box 21" o:spid="_x0000_s1033" type="#_x0000_t202" style="position:absolute;left:0;text-align:left;margin-left:0;margin-top:507.65pt;width:451.3pt;height:.05pt;z-index:251694080;visibility:visible;mso-wrap-style:square;mso-wrap-distance-left:9pt;mso-wrap-distance-top:0;mso-wrap-distance-right:9pt;mso-wrap-distance-bottom:0;mso-position-horizontal:center;mso-position-horizontal-relative:margin;mso-position-vertical:absolute;mso-position-vertical-relative:text;v-text-anchor:top" o:gfxdata="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" stroked="f">
+                <v:textbox style="mso-fit-shape-to-text:t" inset="0,0,0,0">
+                  <w:txbxContent>
+                    <w:p>
+                      <w:pPr>
+                        <w:pStyle w:val="Caption"/>
+                        <w:jc w:val="center"/>
+                        <w:rPr>
+                          <w:rFonts w:ascii="Times New Roman" w:hAnsi="Times New Roman" w:cs="Times New Roman"/>
+                        </w:rPr>
+                      </w:pPr>
+                      <w:bookmarkStart w:id="64" w:name="_Ref118209404"/>
+                      <w:bookmarkStart w:id="65" w:name="_Toc118209489"/>
+                      <w:r>
+                        <w:t xml:space="preserve">Figure </w:t>
+                      </w:r>
+                      <w:fldSimple w:instr=" SEQ Figure \* ARABIC ">
+                        <w:r>
+                          <w:rPr>
+                            <w:noProof/>
+                          </w:rPr>
+                          <w:t>12</w:t>
+                        </w:r>
+                      </w:fldSimple>
+                      <w:bookmarkEnd w:id="64"/>
+                      <w:r>
+                        <w:t xml:space="preserve"> Level 2 data flow diagram</w:t>
+                      </w:r>
+                      <w:bookmarkEnd w:id="65"/>
+                    </w:p>
+                  </w:txbxContent>
+                </v:textbox>
+                <w10:wrap type="topAndBottom" anchorx="margin"/>
+              </v:shape>
+            </w:pict>
+          </mc:Fallback>
+        </mc:AlternateContent>
+      </w:r>
+      <w:r>
+        <w:rPr>
+          <w:noProof/>
+        </w:rPr>
+        <w:drawing>
+          <wp:anchor distT="0" distB="0" distL="114300" distR="114300" simplePos="0" relativeHeight="251692032" behindDoc="0" locked="0" layoutInCell="1" allowOverlap="1" wp14:anchorId="7B82F487" wp14:editId="374AFC5D">
+            <wp:simplePos x="0" y="0"/>
+            <wp:positionH relativeFrom="margin">
+              <wp:align>center</wp:align>
+            </wp:positionH>
+            <wp:positionV relativeFrom="paragraph">
+              <wp:posOffset>2555702</wp:posOffset>
+            </wp:positionV>
+            <wp:extent cx="5731510" cy="3757295"/>
+            <wp:effectExtent l="0" t="0" r="2540" b="0"/>
+            <wp:wrapTopAndBottom/>
+            <wp:docPr id="20" name="Picture 20" descr="Diagram&#10;&#10;Description automatically generated with medium confidence"/>
+            <wp:cNvGraphicFramePr>
+              <a:graphicFrameLocks xmlns:a="http://schemas.openxmlformats.org/drawingml/2006/main" noChangeAspect="1"/>
+            </wp:cNvGraphicFramePr>
+            <a:graphic xmlns:a="http://schemas.openxmlformats.org/drawingml/2006/main">
+              <a:graphicData uri="http://schemas.openxmlformats.org/drawingml/2006/picture">
+                <pic:pic xmlns:pic="http://schemas.openxmlformats.org/drawingml/2006/picture">
+                  <pic:nvPicPr>
+                    <pic:cNvPr id="20" name="Picture 20" descr="Diagram&#10;&#10;Description automatically generated with medium confidence"/>
+                    <pic:cNvPicPr/>
+                  </pic:nvPicPr>
+                  <pic:blipFill>
+                    <a:blip r:embed="rId28">
+                      <a:extLst>
+                        <a:ext uri="{28A0092B-C50C-407E-A947-70E740481C1C}">
+                          <a14:useLocalDpi xmlns:a14="http://schemas.microsoft.com/office/drawing/2010/main" val="0"/>
+                        </a:ext>
+                      </a:extLst>
+                    </a:blip>
+                    <a:stretch>
+                      <a:fillRect/>
+                    </a:stretch>
+                  </pic:blipFill>
+                  <pic:spPr>
+                    <a:xfrm>
+                      <a:off x="0" y="0"/>
+                      <a:ext cx="5731510" cy="3757295"/>
+                    </a:xfrm>
+                    <a:prstGeom prst="rect">
+                      <a:avLst/>
+                    </a:prstGeom>
+                  </pic:spPr>
+                </pic:pic>
+              </a:graphicData>
+            </a:graphic>
+          </wp:anchor>
+        </w:drawing>
+      </w:r>
       <w:r>
         <w:t xml:space="preserve">The </w:t>
       </w:r>
@@ -8712,80 +9480,208 @@
         <w:t>Level 2</w:t>
       </w:r>
       <w:r>
-        <w:t xml:space="preserve"> Data Flow Diagram adds even more detail the previous ones. The </w:t>
+        <w:t xml:space="preserve"> </w:t>
       </w:r>
       <w:r>
         <w:rPr>
           <w:i/>
           <w:iCs/>
         </w:rPr>
-        <w:t xml:space="preserve">start </w:t>
-      </w:r>
-      <w:proofErr w:type="gramStart"/>
+        <w:t xml:space="preserve">(see </w:t>
+      </w:r>
       <w:r>
         <w:rPr>
           <w:i/>
           <w:iCs/>
         </w:rPr>
-        <w:t xml:space="preserve">system  </w:t>
+        <w:fldChar w:fldCharType="begin"/>
+      </w:r>
+      <w:r>
+        <w:rPr>
+          <w:i/>
+          <w:iCs/>
+        </w:rPr>
+        <w:instrText xml:space="preserve"> REF _Ref118209404 \h </w:instrText>
+      </w:r>
+      <w:r>
+        <w:rPr>
+          <w:i/>
+          <w:iCs/>
+        </w:rPr>
+      </w:r>
+      <w:r>
+        <w:rPr>
+          <w:i/>
+          <w:iCs/>
+        </w:rPr>
+        <w:instrText xml:space="preserve"> \* MERGEFORMAT </w:instrText>
+      </w:r>
+      <w:r>
+        <w:rPr>
+          <w:i/>
+          <w:iCs/>
+        </w:rPr>
+        <w:fldChar w:fldCharType="separate"/>
+      </w:r>
+      <w:r>
+        <w:rPr>
+          <w:i/>
+          <w:iCs/>
+        </w:rPr>
+        <w:t xml:space="preserve">Figure </w:t>
+      </w:r>
+      <w:r>
+        <w:rPr>
+          <w:i/>
+          <w:iCs/>
+          <w:noProof/>
+        </w:rPr>
+        <w:t>12</w:t>
+      </w:r>
+      <w:r>
+        <w:rPr>
+          <w:i/>
+          <w:iCs/>
+        </w:rPr>
+        <w:fldChar w:fldCharType="end"/>
+      </w:r>
+      <w:r>
+        <w:rPr>
+          <w:i/>
+          <w:iCs/>
+        </w:rPr>
+        <w:t>)</w:t>
+      </w:r>
+      <w:r>
+        <w:t xml:space="preserve"> </w:t>
+      </w:r>
+      <w:r>
+        <w:t xml:space="preserve">Data Flow Diagram adds even more detail the previous ones. The </w:t>
+      </w:r>
+      <w:r>
+        <w:rPr>
+          <w:i/>
+          <w:iCs/>
+        </w:rPr>
+        <w:t xml:space="preserve">start system  </w:t>
       </w:r>
       <w:r>
         <w:t>process</w:t>
       </w:r>
-      <w:proofErr w:type="gramEnd"/>
-      <w:r>
-        <w:t xml:space="preserve"> is divided further into a </w:t>
+      <w:r>
+        <w:t xml:space="preserve"> is divided further into </w:t>
       </w:r>
       <w:r>
         <w:rPr>
           <w:i/>
           <w:iCs/>
         </w:rPr>
-        <w:t xml:space="preserve">check value </w:t>
-      </w:r>
-      <w:r>
-        <w:t xml:space="preserve">process that receives an inquiry from the physical system to take measurements, and it provides the values back to the requester. The data storage receives its values from this process </w:t>
-      </w:r>
-      <w:r>
-        <w:t>as well</w:t>
-      </w:r>
-      <w:r>
-        <w:t xml:space="preserve">. </w:t>
-      </w:r>
-      <w:r>
-        <w:t>O</w:t>
-      </w:r>
-      <w:r>
-        <w:t xml:space="preserve">n this level a </w:t>
+        <w:t xml:space="preserve">validate input </w:t>
+      </w:r>
+      <w:r>
+        <w:t xml:space="preserve">process that receives the input from the user upon initialization, sends the data to the database and to the </w:t>
       </w:r>
       <w:r>
         <w:rPr>
           <w:i/>
           <w:iCs/>
         </w:rPr>
-        <w:t>balance environment</w:t>
-      </w:r>
-      <w:r>
-        <w:t xml:space="preserve"> process is added which receives the desired values and the actual values and acts on the actuators to reach </w:t>
-      </w:r>
-      <w:r>
-        <w:t xml:space="preserve">those </w:t>
-      </w:r>
-      <w:r>
-        <w:t>values.</w:t>
+        <w:t xml:space="preserve">environmental balancing </w:t>
+      </w:r>
+      <w:r>
+        <w:t xml:space="preserve">process. This process constantly compares the values from the sensors, using a new process called </w:t>
+      </w:r>
+      <w:r>
+        <w:rPr>
+          <w:i/>
+          <w:iCs/>
+        </w:rPr>
+        <w:t xml:space="preserve">retrieve sensor values, </w:t>
+      </w:r>
+      <w:r>
+        <w:t>to the ones set by the admin</w:t>
+      </w:r>
+      <w:r>
+        <w:t xml:space="preserve">. In case the expected values are different from the actual values the process sends a command data to the physical system to start the required actuators. If something unusual is detected this process sends the unusual values to the </w:t>
+      </w:r>
+      <w:r>
+        <w:rPr>
+          <w:i/>
+          <w:iCs/>
+        </w:rPr>
+        <w:t>show alerts</w:t>
+      </w:r>
+      <w:r>
+        <w:t xml:space="preserve"> process to generate an alert for the administrator. Another process that resulted from the initial </w:t>
+      </w:r>
+      <w:r>
+        <w:rPr>
+          <w:i/>
+          <w:iCs/>
+        </w:rPr>
+        <w:t xml:space="preserve">start system </w:t>
+      </w:r>
+      <w:r>
+        <w:t xml:space="preserve">process is the </w:t>
+      </w:r>
+      <w:r>
+        <w:rPr>
+          <w:i/>
+          <w:iCs/>
+        </w:rPr>
+        <w:t>periodically compare ideal and actual state</w:t>
+      </w:r>
+      <w:r>
+        <w:t xml:space="preserve"> process. This will get its data from the database (ideal state) and from the sensors through </w:t>
+      </w:r>
+      <w:r>
+        <w:rPr>
+          <w:i/>
+          <w:iCs/>
+        </w:rPr>
+        <w:t xml:space="preserve">retrieve sensor values </w:t>
+      </w:r>
+      <w:r>
+        <w:t xml:space="preserve">process (actual state) and if those do not match it sends the values that are wrong to the </w:t>
+      </w:r>
+      <w:r>
+        <w:rPr>
+          <w:i/>
+          <w:iCs/>
+        </w:rPr>
+        <w:t xml:space="preserve">environment balancing </w:t>
+      </w:r>
+      <w:r>
+        <w:t xml:space="preserve">process. The </w:t>
+      </w:r>
+      <w:r>
+        <w:rPr>
+          <w:i/>
+          <w:iCs/>
+        </w:rPr>
+        <w:t>show parameters and report</w:t>
+      </w:r>
+      <w:r>
+        <w:t xml:space="preserve"> process gets the data from the database and sends a report or just the plain data to the administrator to take further action.</w:t>
       </w:r>
     </w:p>
     <w:p>
       <w:pPr>
         <w:pStyle w:val="Sectiontitle"/>
       </w:pPr>
-      <w:bookmarkStart w:id="45" w:name="_Toc117247988"/>
-      <w:bookmarkStart w:id="46" w:name="_Toc117794447"/>
-      <w:r>
-        <w:t>5 References</w:t>
-      </w:r>
-      <w:bookmarkEnd w:id="45"/>
-      <w:bookmarkEnd w:id="46"/>
+      <w:bookmarkStart w:id="66" w:name="_Toc117247988"/>
+      <w:bookmarkStart w:id="67" w:name="_Toc118209528"/>
+      <w:r>
+        <w:t>5</w:t>
+      </w:r>
+      <w:r>
+        <w:t>.</w:t>
+      </w:r>
+      <w:r>
+        <w:t xml:space="preserve"> References</w:t>
+      </w:r>
+      <w:bookmarkEnd w:id="66"/>
+      <w:bookmarkEnd w:id="67"/>
     </w:p>
     <w:p>
       <w:pPr>
@@ -8836,7 +9732,7 @@
         </w:rPr>
         <w:t xml:space="preserve">Retrieved from: </w:t>
       </w:r>
-      <w:hyperlink r:id="rId26" w:history="1">
+      <w:hyperlink r:id="rId29" w:history="1">
         <w:r>
           <w:rPr>
             <w:rStyle w:val="Hyperlink"/>
@@ -8903,7 +9799,7 @@
         </w:rPr>
         <w:t xml:space="preserve">Retrieved from: </w:t>
       </w:r>
-      <w:hyperlink r:id="rId27" w:history="1">
+      <w:hyperlink r:id="rId30" w:history="1">
         <w:r>
           <w:rPr>
             <w:rStyle w:val="Hyperlink"/>
@@ -8947,7 +9843,7 @@
         </w:rPr>
         <w:t xml:space="preserve">Retrieved from: </w:t>
       </w:r>
-      <w:hyperlink r:id="rId28" w:history="1">
+      <w:hyperlink r:id="rId31" w:history="1">
         <w:r>
           <w:rPr>
             <w:rStyle w:val="Hyperlink"/>
@@ -8964,7 +9860,7 @@
         </w:rPr>
         <w:br/>
       </w:r>
-      <w:hyperlink r:id="rId29" w:history="1">
+      <w:hyperlink r:id="rId32" w:history="1">
         <w:r>
           <w:rPr>
             <w:rStyle w:val="Hyperlink"/>
@@ -8977,25 +9873,16 @@
     </w:p>
     <w:p>
       <w:pPr>
-        <w:pStyle w:val="ListParagraph"/>
         <w:rPr>
           <w:rFonts w:ascii="Times New Roman" w:hAnsi="Times New Roman" w:cs="Times New Roman"/>
           <w:lang w:val="en-US"/>
         </w:rPr>
       </w:pPr>
     </w:p>
-    <w:p>
-      <w:pPr>
-        <w:rPr>
-          <w:rFonts w:ascii="Times New Roman" w:hAnsi="Times New Roman" w:cs="Times New Roman"/>
-          <w:lang w:val="en-US"/>
-        </w:rPr>
-      </w:pPr>
-    </w:p>
     <w:sectPr>
-      <w:headerReference w:type="default" r:id="rId30"/>
-      <w:footerReference w:type="default" r:id="rId31"/>
-      <w:headerReference w:type="first" r:id="rId32"/>
+      <w:headerReference w:type="default" r:id="rId33"/>
+      <w:footerReference w:type="default" r:id="rId34"/>
+      <w:headerReference w:type="first" r:id="rId35"/>
       <w:pgSz w:w="11906" w:h="16838"/>
       <w:pgMar w:top="1440" w:right="1440" w:bottom="1440" w:left="1440" w:header="397" w:footer="720" w:gutter="0"/>
       <w:pgNumType w:start="1"/>

</xml_diff>

<commit_message>
Figure referencing fixed. Changed some formatting to be consistent.
</commit_message>
<xml_diff>
--- a/Team10_D2.docx
+++ b/Team10_D2.docx
@@ -184,32 +184,50 @@
           <w:lang w:val="en-US"/>
         </w:rPr>
       </w:pPr>
+      <w:proofErr w:type="spellStart"/>
       <w:r>
         <w:rPr>
           <w:rFonts w:ascii="Times New Roman" w:hAnsi="Times New Roman" w:cs="Times New Roman"/>
           <w:lang w:val="en-US"/>
         </w:rPr>
-        <w:t>Jakab-Gyik Sarolta</w:t>
-      </w:r>
+        <w:t>Jakab-Gyik</w:t>
+      </w:r>
+      <w:proofErr w:type="spellEnd"/>
       <w:r>
         <w:rPr>
           <w:rFonts w:ascii="Times New Roman" w:hAnsi="Times New Roman" w:cs="Times New Roman"/>
           <w:lang w:val="en-US"/>
         </w:rPr>
-        <w:t xml:space="preserve"> - </w:t>
-      </w:r>
+        <w:t xml:space="preserve"> </w:t>
+      </w:r>
+      <w:proofErr w:type="spellStart"/>
       <w:r>
         <w:rPr>
           <w:rFonts w:ascii="Times New Roman" w:hAnsi="Times New Roman" w:cs="Times New Roman"/>
           <w:lang w:val="en-US"/>
         </w:rPr>
-        <w:t>12211847</w:t>
-      </w:r>
+        <w:t>Sarolta</w:t>
+      </w:r>
+      <w:proofErr w:type="spellEnd"/>
       <w:r>
         <w:rPr>
           <w:rFonts w:ascii="Times New Roman" w:hAnsi="Times New Roman" w:cs="Times New Roman"/>
           <w:lang w:val="en-US"/>
         </w:rPr>
+        <w:t xml:space="preserve"> - </w:t>
+      </w:r>
+      <w:r>
+        <w:rPr>
+          <w:rFonts w:ascii="Times New Roman" w:hAnsi="Times New Roman" w:cs="Times New Roman"/>
+          <w:lang w:val="en-US"/>
+        </w:rPr>
+        <w:t>12211847</w:t>
+      </w:r>
+      <w:r>
+        <w:rPr>
+          <w:rFonts w:ascii="Times New Roman" w:hAnsi="Times New Roman" w:cs="Times New Roman"/>
+          <w:lang w:val="en-US"/>
+        </w:rPr>
         <w:t>3</w:t>
       </w:r>
     </w:p>
@@ -227,20 +245,29 @@
           <w:rFonts w:ascii="Times New Roman" w:hAnsi="Times New Roman" w:cs="Times New Roman"/>
           <w:lang w:val="en-US"/>
         </w:rPr>
-        <w:t>Smith Deirbhle</w:t>
-      </w:r>
+        <w:t xml:space="preserve">Smith </w:t>
+      </w:r>
+      <w:proofErr w:type="spellStart"/>
       <w:r>
         <w:rPr>
           <w:rFonts w:ascii="Times New Roman" w:hAnsi="Times New Roman" w:cs="Times New Roman"/>
           <w:lang w:val="en-US"/>
         </w:rPr>
-        <w:t xml:space="preserve"> - </w:t>
-      </w:r>
+        <w:t>Deirbhle</w:t>
+      </w:r>
+      <w:proofErr w:type="spellEnd"/>
       <w:r>
         <w:rPr>
           <w:rFonts w:ascii="Times New Roman" w:hAnsi="Times New Roman" w:cs="Times New Roman"/>
           <w:lang w:val="en-US"/>
         </w:rPr>
+        <w:t xml:space="preserve"> - </w:t>
+      </w:r>
+      <w:r>
+        <w:rPr>
+          <w:rFonts w:ascii="Times New Roman" w:hAnsi="Times New Roman" w:cs="Times New Roman"/>
+          <w:lang w:val="en-US"/>
+        </w:rPr>
         <w:t>120338191</w:t>
       </w:r>
     </w:p>
@@ -253,25 +280,34 @@
           <w:lang w:val="en-US"/>
         </w:rPr>
       </w:pPr>
+      <w:proofErr w:type="spellStart"/>
       <w:r>
         <w:rPr>
           <w:rFonts w:ascii="Times New Roman" w:hAnsi="Times New Roman" w:cs="Times New Roman"/>
           <w:lang w:val="en-US"/>
         </w:rPr>
-        <w:t>Varga Zoltán</w:t>
-      </w:r>
+        <w:t>Varga</w:t>
+      </w:r>
+      <w:proofErr w:type="spellEnd"/>
       <w:r>
         <w:rPr>
           <w:rFonts w:ascii="Times New Roman" w:hAnsi="Times New Roman" w:cs="Times New Roman"/>
           <w:lang w:val="en-US"/>
         </w:rPr>
-        <w:t xml:space="preserve"> - </w:t>
+        <w:t xml:space="preserve"> Zoltán</w:t>
       </w:r>
       <w:r>
         <w:rPr>
           <w:rFonts w:ascii="Times New Roman" w:hAnsi="Times New Roman" w:cs="Times New Roman"/>
           <w:lang w:val="en-US"/>
         </w:rPr>
+        <w:t xml:space="preserve"> - </w:t>
+      </w:r>
+      <w:r>
+        <w:rPr>
+          <w:rFonts w:ascii="Times New Roman" w:hAnsi="Times New Roman" w:cs="Times New Roman"/>
+          <w:lang w:val="en-US"/>
+        </w:rPr>
         <w:t>122118466</w:t>
       </w:r>
     </w:p>
@@ -289,8 +325,17 @@
           <w:rFonts w:ascii="Times New Roman" w:hAnsi="Times New Roman" w:cs="Times New Roman"/>
           <w:lang w:val="en-US"/>
         </w:rPr>
-        <w:t>Veres Noémi</w:t>
-      </w:r>
+        <w:t xml:space="preserve">Veres </w:t>
+      </w:r>
+      <w:proofErr w:type="spellStart"/>
+      <w:r>
+        <w:rPr>
+          <w:rFonts w:ascii="Times New Roman" w:hAnsi="Times New Roman" w:cs="Times New Roman"/>
+          <w:lang w:val="en-US"/>
+        </w:rPr>
+        <w:t>Noémi</w:t>
+      </w:r>
+      <w:proofErr w:type="spellEnd"/>
       <w:r>
         <w:rPr>
           <w:rFonts w:ascii="Times New Roman" w:hAnsi="Times New Roman" w:cs="Times New Roman"/>
@@ -2039,7 +2084,21 @@
             <w:rStyle w:val="Hyperlink"/>
             <w:noProof/>
           </w:rPr>
-          <w:t>Figure 8 Feedback Control System diagram</w:t>
+          <w:t>Figure 8 Feedback Control Sy</w:t>
+        </w:r>
+        <w:r>
+          <w:rPr>
+            <w:rStyle w:val="Hyperlink"/>
+            <w:noProof/>
+          </w:rPr>
+          <w:t>s</w:t>
+        </w:r>
+        <w:r>
+          <w:rPr>
+            <w:rStyle w:val="Hyperlink"/>
+            <w:noProof/>
+          </w:rPr>
+          <w:t>tem diagram</w:t>
         </w:r>
         <w:r>
           <w:rPr>
@@ -2823,7 +2882,15 @@
         <w:t xml:space="preserve">and the biochemical materials that farmers use could be avoided. Since they are also harmful for the human body, this is a considerable side effect of traditional agriculture. </w:t>
       </w:r>
       <w:r>
-        <w:t>The consistency of the soil or water that the plants are growing in is controlled by machines, the sensors are measuring the nutrient level from time to time, ph level, air and water temperature and the salinity of the water which can be determined by the EC level (electrical conductivity).</w:t>
+        <w:t xml:space="preserve">The consistency of the soil or water that the plants are growing in is controlled by machines, the sensors are measuring the nutrient level from time to time, </w:t>
+      </w:r>
+      <w:proofErr w:type="spellStart"/>
+      <w:r>
+        <w:t>ph</w:t>
+      </w:r>
+      <w:proofErr w:type="spellEnd"/>
+      <w:r>
+        <w:t xml:space="preserve"> level, air and water temperature and the salinity of the water which can be determined by the EC level (electrical conductivity).</w:t>
       </w:r>
       <w:r>
         <w:t xml:space="preserve"> </w:t>
@@ -2873,40 +2940,45 @@
         <w:t>, as mentioned above, which come in 6 different forms.</w:t>
       </w:r>
       <w:r>
-        <w:t xml:space="preserve"> (seen in </w:t>
+        <w:t xml:space="preserve"> (</w:t>
+      </w:r>
+      <w:r>
+        <w:rPr>
+          <w:i/>
+          <w:iCs/>
+        </w:rPr>
+        <w:t>seen in</w:t>
+      </w:r>
+      <w:r>
+        <w:t xml:space="preserve"> </w:t>
       </w:r>
       <w:r>
         <w:fldChar w:fldCharType="begin"/>
       </w:r>
       <w:r>
-        <w:instrText xml:space="preserve"> REF _Ref117256237 \h </w:instrText>
+        <w:instrText xml:space="preserve"> REF _Ref118236788 \h </w:instrText>
+      </w:r>
+      <w:r>
+        <w:instrText xml:space="preserve"> \* MERGEFORMAT </w:instrText>
       </w:r>
       <w:r>
         <w:fldChar w:fldCharType="separate"/>
       </w:r>
       <w:r>
-        <w:t xml:space="preserve">Figure </w:t>
-      </w:r>
-      <w:r>
-        <w:rPr>
-          <w:noProof/>
-        </w:rPr>
-        <w:t>1</w:t>
-      </w:r>
-      <w:r>
-        <w:t xml:space="preserve"> </w:t>
-      </w:r>
-      <w:r>
-        <w:t>Hydroponics in vertical farming systems</w:t>
+        <w:t>Figure</w:t>
+      </w:r>
+      <w:r>
+        <w:rPr>
+          <w:i/>
+          <w:iCs/>
+        </w:rPr>
+        <w:t xml:space="preserve"> 1</w:t>
       </w:r>
       <w:r>
         <w:fldChar w:fldCharType="end"/>
       </w:r>
       <w:r>
         <w:t>)</w:t>
-      </w:r>
-      <w:r>
-        <w:t xml:space="preserve"> </w:t>
       </w:r>
     </w:p>
     <w:p>
@@ -2980,6 +3052,7 @@
       </w:pPr>
       <w:bookmarkStart w:id="8" w:name="_Ref117256237"/>
       <w:bookmarkStart w:id="9" w:name="_Toc118209478"/>
+      <w:bookmarkStart w:id="10" w:name="_Ref118236788"/>
       <w:r>
         <w:t xml:space="preserve">Figure </w:t>
       </w:r>
@@ -2991,6 +3064,7 @@
           <w:t>1</w:t>
         </w:r>
       </w:fldSimple>
+      <w:bookmarkEnd w:id="10"/>
       <w:r>
         <w:t xml:space="preserve"> </w:t>
       </w:r>
@@ -3133,7 +3207,15 @@
         <w:t>reservoir</w:t>
       </w:r>
       <w:r>
-        <w:t xml:space="preserve"> from these pipes. The pipes are moving; the incline makes the water flow down and then a new amount is pumped of into the pipe. The water is recycled this way; less water consumption.</w:t>
+        <w:t xml:space="preserve"> from these pipes. The pipes are moving; the incline makes the water flow down and then a new amount is pumped of into the pipe. The water is recycled this </w:t>
+      </w:r>
+      <w:proofErr w:type="gramStart"/>
+      <w:r>
+        <w:t>way;</w:t>
+      </w:r>
+      <w:proofErr w:type="gramEnd"/>
+      <w:r>
+        <w:t xml:space="preserve"> less water consumption.</w:t>
       </w:r>
     </w:p>
     <w:p>
@@ -3154,13 +3236,13 @@
       <w:pPr>
         <w:pStyle w:val="Subtitle"/>
       </w:pPr>
-      <w:bookmarkStart w:id="10" w:name="_Toc117247979"/>
-      <w:bookmarkStart w:id="11" w:name="_Toc118209519"/>
+      <w:bookmarkStart w:id="11" w:name="_Toc117247979"/>
+      <w:bookmarkStart w:id="12" w:name="_Toc118209519"/>
       <w:r>
         <w:t>2.3 Pros and cons of vertical farming</w:t>
       </w:r>
-      <w:bookmarkEnd w:id="10"/>
       <w:bookmarkEnd w:id="11"/>
+      <w:bookmarkEnd w:id="12"/>
     </w:p>
     <w:p>
       <w:pPr>
@@ -3292,16 +3374,16 @@
       <w:pPr>
         <w:pStyle w:val="Sectiontitle"/>
       </w:pPr>
-      <w:bookmarkStart w:id="12" w:name="_Toc117247980"/>
-      <w:bookmarkStart w:id="13" w:name="_Toc118209520"/>
+      <w:bookmarkStart w:id="13" w:name="_Toc117247980"/>
+      <w:bookmarkStart w:id="14" w:name="_Toc118209520"/>
       <w:r>
         <w:t xml:space="preserve">3. </w:t>
       </w:r>
       <w:r>
         <w:t>Requirements</w:t>
       </w:r>
-      <w:bookmarkEnd w:id="12"/>
       <w:bookmarkEnd w:id="13"/>
+      <w:bookmarkEnd w:id="14"/>
     </w:p>
     <w:p>
       <w:pPr>
@@ -3336,16 +3418,16 @@
       <w:r>
         <w:t xml:space="preserve"> </w:t>
       </w:r>
-      <w:bookmarkStart w:id="14" w:name="_Toc117247981"/>
-      <w:bookmarkStart w:id="15" w:name="_Toc118209521"/>
+      <w:bookmarkStart w:id="15" w:name="_Toc117247981"/>
+      <w:bookmarkStart w:id="16" w:name="_Toc118209521"/>
       <w:r>
         <w:t xml:space="preserve">3.1 </w:t>
       </w:r>
       <w:r>
         <w:t>Non-Functional Requirements</w:t>
       </w:r>
-      <w:bookmarkEnd w:id="14"/>
       <w:bookmarkEnd w:id="15"/>
+      <w:bookmarkEnd w:id="16"/>
     </w:p>
     <w:p>
       <w:pPr>
@@ -3592,8 +3674,8 @@
       <w:pPr>
         <w:pStyle w:val="Subtitle"/>
       </w:pPr>
-      <w:bookmarkStart w:id="16" w:name="_Toc117247982"/>
-      <w:bookmarkStart w:id="17" w:name="_Toc118209522"/>
+      <w:bookmarkStart w:id="17" w:name="_Toc117247982"/>
+      <w:bookmarkStart w:id="18" w:name="_Toc118209522"/>
       <w:r>
         <w:t xml:space="preserve">3.2 </w:t>
       </w:r>
@@ -3603,8 +3685,8 @@
       <w:r>
         <w:t>Requirements</w:t>
       </w:r>
-      <w:bookmarkEnd w:id="16"/>
       <w:bookmarkEnd w:id="17"/>
+      <w:bookmarkEnd w:id="18"/>
     </w:p>
     <w:p>
       <w:pPr>
@@ -3644,7 +3726,7 @@
         <w:keepNext/>
         <w:jc w:val="center"/>
       </w:pPr>
-      <w:bookmarkStart w:id="18" w:name="_Toc118209490"/>
+      <w:bookmarkStart w:id="19" w:name="_Toc118209490"/>
       <w:r>
         <w:t xml:space="preserve">Table </w:t>
       </w:r>
@@ -3659,7 +3741,7 @@
       <w:r>
         <w:t xml:space="preserve"> Contains actions that are triggered based on intervals given as system parameters.</w:t>
       </w:r>
-      <w:bookmarkEnd w:id="18"/>
+      <w:bookmarkEnd w:id="19"/>
     </w:p>
     <w:tbl>
       <w:tblPr>
@@ -5398,7 +5480,23 @@
           <w:i/>
           <w:iCs/>
         </w:rPr>
-        <w:t>[parameter_name]</w:t>
+        <w:t>[</w:t>
+      </w:r>
+      <w:proofErr w:type="spellStart"/>
+      <w:r>
+        <w:rPr>
+          <w:i/>
+          <w:iCs/>
+        </w:rPr>
+        <w:t>parameter_name</w:t>
+      </w:r>
+      <w:proofErr w:type="spellEnd"/>
+      <w:r>
+        <w:rPr>
+          <w:i/>
+          <w:iCs/>
+        </w:rPr>
+        <w:t>]</w:t>
       </w:r>
       <w:r>
         <w:t xml:space="preserve"> is representing the corresponding system parameter. For example, the heating of air will be turned on when the temperature drops below the minimum temperature - a threshold. And is continuing heating until the temperature gets above the minimum temperature.</w:t>
@@ -5439,12 +5537,14 @@
         </w:rPr>
         <w:t>[</w:t>
       </w:r>
+      <w:proofErr w:type="spellStart"/>
       <w:r>
         <w:rPr>
           <w:i/>
         </w:rPr>
         <w:t>air_temperature_check_interval</w:t>
       </w:r>
+      <w:proofErr w:type="spellEnd"/>
       <w:r>
         <w:rPr>
           <w:i/>
@@ -5473,6 +5573,7 @@
         </w:rPr>
         <w:t>[</w:t>
       </w:r>
+      <w:proofErr w:type="spellStart"/>
       <w:r>
         <w:rPr>
           <w:i/>
@@ -5485,7 +5586,15 @@
           <w:i/>
           <w:iCs w:val="0"/>
         </w:rPr>
-        <w:t>l]</w:t>
+        <w:t>l</w:t>
+      </w:r>
+      <w:proofErr w:type="spellEnd"/>
+      <w:r>
+        <w:rPr>
+          <w:i/>
+          <w:iCs w:val="0"/>
+        </w:rPr>
+        <w:t>]</w:t>
       </w:r>
       <w:r>
         <w:t>.</w:t>
@@ -5509,6 +5618,7 @@
         </w:rPr>
         <w:t>[</w:t>
       </w:r>
+      <w:proofErr w:type="spellStart"/>
       <w:r>
         <w:rPr>
           <w:i/>
@@ -5516,6 +5626,7 @@
         </w:rPr>
         <w:t>nitrogen_check_interval</w:t>
       </w:r>
+      <w:proofErr w:type="spellEnd"/>
       <w:r>
         <w:rPr>
           <w:i/>
@@ -5545,6 +5656,7 @@
         </w:rPr>
         <w:t>[</w:t>
       </w:r>
+      <w:proofErr w:type="spellStart"/>
       <w:r>
         <w:rPr>
           <w:i/>
@@ -5552,6 +5664,7 @@
         </w:rPr>
         <w:t>phosphorus_check_interval</w:t>
       </w:r>
+      <w:proofErr w:type="spellEnd"/>
       <w:r>
         <w:rPr>
           <w:i/>
@@ -5581,6 +5694,7 @@
         </w:rPr>
         <w:t>[</w:t>
       </w:r>
+      <w:proofErr w:type="spellStart"/>
       <w:r>
         <w:rPr>
           <w:i/>
@@ -5595,6 +5709,7 @@
         </w:rPr>
         <w:t>_check_interval</w:t>
       </w:r>
+      <w:proofErr w:type="spellEnd"/>
       <w:r>
         <w:rPr>
           <w:i/>
@@ -5619,7 +5734,23 @@
           <w:i/>
           <w:iCs w:val="0"/>
         </w:rPr>
-        <w:t>[NPK_ratio]</w:t>
+        <w:t>[</w:t>
+      </w:r>
+      <w:proofErr w:type="spellStart"/>
+      <w:r>
+        <w:rPr>
+          <w:i/>
+          <w:iCs w:val="0"/>
+        </w:rPr>
+        <w:t>NPK_ratio</w:t>
+      </w:r>
+      <w:proofErr w:type="spellEnd"/>
+      <w:r>
+        <w:rPr>
+          <w:i/>
+          <w:iCs w:val="0"/>
+        </w:rPr>
+        <w:t>]</w:t>
       </w:r>
       <w:r>
         <w:t xml:space="preserve"> </w:t>
@@ -5644,7 +5775,23 @@
           <w:i/>
           <w:iCs w:val="0"/>
         </w:rPr>
-        <w:t xml:space="preserve"> [light_ON_time]</w:t>
+        <w:t xml:space="preserve"> [</w:t>
+      </w:r>
+      <w:proofErr w:type="spellStart"/>
+      <w:r>
+        <w:rPr>
+          <w:i/>
+          <w:iCs w:val="0"/>
+        </w:rPr>
+        <w:t>light_ON_time</w:t>
+      </w:r>
+      <w:proofErr w:type="spellEnd"/>
+      <w:r>
+        <w:rPr>
+          <w:i/>
+          <w:iCs w:val="0"/>
+        </w:rPr>
+        <w:t>]</w:t>
       </w:r>
       <w:r>
         <w:t xml:space="preserve">. </w:t>
@@ -5666,7 +5813,23 @@
           <w:i/>
           <w:iCs w:val="0"/>
         </w:rPr>
-        <w:t>[light_OFF_time]</w:t>
+        <w:t>[</w:t>
+      </w:r>
+      <w:proofErr w:type="spellStart"/>
+      <w:r>
+        <w:rPr>
+          <w:i/>
+          <w:iCs w:val="0"/>
+        </w:rPr>
+        <w:t>light_OFF_time</w:t>
+      </w:r>
+      <w:proofErr w:type="spellEnd"/>
+      <w:r>
+        <w:rPr>
+          <w:i/>
+          <w:iCs w:val="0"/>
+        </w:rPr>
+        <w:t>]</w:t>
       </w:r>
       <w:r>
         <w:t>.</w:t>
@@ -5688,7 +5851,23 @@
           <w:i/>
           <w:iCs w:val="0"/>
         </w:rPr>
-        <w:t>[humidity_check_interval].</w:t>
+        <w:t>[</w:t>
+      </w:r>
+      <w:proofErr w:type="spellStart"/>
+      <w:r>
+        <w:rPr>
+          <w:i/>
+          <w:iCs w:val="0"/>
+        </w:rPr>
+        <w:t>humidity_check_interval</w:t>
+      </w:r>
+      <w:proofErr w:type="spellEnd"/>
+      <w:r>
+        <w:rPr>
+          <w:i/>
+          <w:iCs w:val="0"/>
+        </w:rPr>
+        <w:t>].</w:t>
       </w:r>
     </w:p>
     <w:p>
@@ -5710,7 +5889,23 @@
           <w:i/>
           <w:iCs w:val="0"/>
         </w:rPr>
-        <w:t>[pH_check_interval]</w:t>
+        <w:t>[</w:t>
+      </w:r>
+      <w:proofErr w:type="spellStart"/>
+      <w:r>
+        <w:rPr>
+          <w:i/>
+          <w:iCs w:val="0"/>
+        </w:rPr>
+        <w:t>pH_check_interval</w:t>
+      </w:r>
+      <w:proofErr w:type="spellEnd"/>
+      <w:r>
+        <w:rPr>
+          <w:i/>
+          <w:iCs w:val="0"/>
+        </w:rPr>
+        <w:t>]</w:t>
       </w:r>
       <w:r>
         <w:t>.</w:t>
@@ -5732,7 +5927,23 @@
           <w:i/>
           <w:iCs w:val="0"/>
         </w:rPr>
-        <w:t>[EC_check_interval]</w:t>
+        <w:t>[</w:t>
+      </w:r>
+      <w:proofErr w:type="spellStart"/>
+      <w:r>
+        <w:rPr>
+          <w:i/>
+          <w:iCs w:val="0"/>
+        </w:rPr>
+        <w:t>EC_check_interval</w:t>
+      </w:r>
+      <w:proofErr w:type="spellEnd"/>
+      <w:r>
+        <w:rPr>
+          <w:i/>
+          <w:iCs w:val="0"/>
+        </w:rPr>
+        <w:t>]</w:t>
       </w:r>
       <w:r>
         <w:t>.</w:t>
@@ -5750,7 +5961,15 @@
         <w:t>cannot</w:t>
       </w:r>
       <w:r>
-        <w:t xml:space="preserve"> solve an issue it will alert the administrator.</w:t>
+        <w:t xml:space="preserve"> solve an </w:t>
+      </w:r>
+      <w:proofErr w:type="gramStart"/>
+      <w:r>
+        <w:t>issue</w:t>
+      </w:r>
+      <w:proofErr w:type="gramEnd"/>
+      <w:r>
+        <w:t xml:space="preserve"> it will alert the administrator.</w:t>
       </w:r>
     </w:p>
     <w:p>
@@ -5770,8 +5989,8 @@
       <w:pPr>
         <w:pStyle w:val="Sectiontitle"/>
       </w:pPr>
-      <w:bookmarkStart w:id="19" w:name="_Toc117247983"/>
-      <w:bookmarkStart w:id="20" w:name="_Toc118209523"/>
+      <w:bookmarkStart w:id="20" w:name="_Toc117247983"/>
+      <w:bookmarkStart w:id="21" w:name="_Toc118209523"/>
       <w:r>
         <w:lastRenderedPageBreak/>
         <w:t xml:space="preserve">4. </w:t>
@@ -5782,15 +6001,15 @@
       <w:r>
         <w:t xml:space="preserve"> Diagrams</w:t>
       </w:r>
-      <w:bookmarkEnd w:id="19"/>
       <w:bookmarkEnd w:id="20"/>
+      <w:bookmarkEnd w:id="21"/>
     </w:p>
     <w:p>
       <w:pPr>
         <w:pStyle w:val="Subtitle"/>
       </w:pPr>
-      <w:bookmarkStart w:id="21" w:name="_Toc117247984"/>
-      <w:bookmarkStart w:id="22" w:name="_Toc118209524"/>
+      <w:bookmarkStart w:id="22" w:name="_Toc117247984"/>
+      <w:bookmarkStart w:id="23" w:name="_Toc118209524"/>
       <w:r>
         <w:t>4.1</w:t>
       </w:r>
@@ -5815,8 +6034,8 @@
         </w:rPr>
         <w:t>Case Diagram</w:t>
       </w:r>
-      <w:bookmarkEnd w:id="21"/>
       <w:bookmarkEnd w:id="22"/>
+      <w:bookmarkEnd w:id="23"/>
     </w:p>
     <w:p>
       <w:pPr>
@@ -5832,30 +6051,86 @@
         <w:t xml:space="preserve"> diagram</w:t>
       </w:r>
       <w:r>
-        <w:t xml:space="preserve"> (seen in</w:t>
+        <w:t xml:space="preserve"> (</w:t>
+      </w:r>
+      <w:r>
+        <w:rPr>
+          <w:i/>
+          <w:iCs/>
+        </w:rPr>
+        <w:t>seen in</w:t>
       </w:r>
       <w:r>
         <w:t xml:space="preserve"> </w:t>
       </w:r>
       <w:r>
+        <w:rPr>
+          <w:i/>
+          <w:iCs/>
+        </w:rPr>
         <w:fldChar w:fldCharType="begin"/>
       </w:r>
       <w:r>
+        <w:rPr>
+          <w:i/>
+          <w:iCs/>
+        </w:rPr>
         <w:instrText xml:space="preserve"> REF _Ref117256785 \h </w:instrText>
       </w:r>
       <w:r>
+        <w:rPr>
+          <w:i/>
+          <w:iCs/>
+        </w:rPr>
+      </w:r>
+      <w:r>
+        <w:rPr>
+          <w:i/>
+          <w:iCs/>
+        </w:rPr>
+        <w:instrText xml:space="preserve"> \* MERGEFORMAT </w:instrText>
+      </w:r>
+      <w:r>
+        <w:rPr>
+          <w:i/>
+          <w:iCs/>
+        </w:rPr>
         <w:fldChar w:fldCharType="separate"/>
       </w:r>
       <w:r>
-        <w:t xml:space="preserve">Figure </w:t>
-      </w:r>
-      <w:r>
-        <w:rPr>
+        <w:rPr>
+          <w:i/>
+          <w:iCs/>
+        </w:rPr>
+        <w:t>Fig</w:t>
+      </w:r>
+      <w:r>
+        <w:rPr>
+          <w:i/>
+          <w:iCs/>
+        </w:rPr>
+        <w:t>u</w:t>
+      </w:r>
+      <w:r>
+        <w:rPr>
+          <w:i/>
+          <w:iCs/>
+        </w:rPr>
+        <w:t xml:space="preserve">re </w:t>
+      </w:r>
+      <w:r>
+        <w:rPr>
+          <w:i/>
+          <w:iCs/>
           <w:noProof/>
         </w:rPr>
         <w:t>2</w:t>
       </w:r>
       <w:r>
+        <w:rPr>
+          <w:i/>
+          <w:iCs/>
+        </w:rPr>
         <w:fldChar w:fldCharType="end"/>
       </w:r>
       <w:r>
@@ -5990,9 +6265,9 @@
           <w:lang w:val="en-US"/>
         </w:rPr>
       </w:pPr>
-      <w:bookmarkStart w:id="23" w:name="_Ref117256785"/>
-      <w:bookmarkStart w:id="24" w:name="_Ref117256780"/>
-      <w:bookmarkStart w:id="25" w:name="_Toc118209479"/>
+      <w:bookmarkStart w:id="24" w:name="_Ref117256785"/>
+      <w:bookmarkStart w:id="25" w:name="_Ref117256780"/>
+      <w:bookmarkStart w:id="26" w:name="_Toc118209479"/>
       <w:r>
         <w:t xml:space="preserve">Figure </w:t>
       </w:r>
@@ -6004,15 +6279,15 @@
           <w:t>2</w:t>
         </w:r>
       </w:fldSimple>
-      <w:bookmarkEnd w:id="23"/>
+      <w:bookmarkEnd w:id="24"/>
       <w:r>
         <w:t xml:space="preserve"> </w:t>
       </w:r>
       <w:r>
         <w:t>Use-case diagram of the Vertical Farm Control System</w:t>
       </w:r>
-      <w:bookmarkEnd w:id="24"/>
       <w:bookmarkEnd w:id="25"/>
+      <w:bookmarkEnd w:id="26"/>
     </w:p>
     <w:p>
       <w:pPr>
@@ -6097,12 +6372,6 @@
           <w:i/>
           <w:iCs/>
         </w:rPr>
-      </w:r>
-      <w:r>
-        <w:rPr>
-          <w:i/>
-          <w:iCs/>
-        </w:rPr>
         <w:instrText xml:space="preserve"> \* MERGEFORMAT </w:instrText>
       </w:r>
       <w:r>
@@ -6110,6 +6379,12 @@
           <w:i/>
           <w:iCs/>
         </w:rPr>
+      </w:r>
+      <w:r>
+        <w:rPr>
+          <w:i/>
+          <w:iCs/>
+        </w:rPr>
         <w:fldChar w:fldCharType="separate"/>
       </w:r>
       <w:r>
@@ -6117,7 +6392,21 @@
           <w:i/>
           <w:iCs/>
         </w:rPr>
-        <w:t xml:space="preserve">Figure </w:t>
+        <w:t>Fi</w:t>
+      </w:r>
+      <w:r>
+        <w:rPr>
+          <w:i/>
+          <w:iCs/>
+        </w:rPr>
+        <w:t>g</w:t>
+      </w:r>
+      <w:r>
+        <w:rPr>
+          <w:i/>
+          <w:iCs/>
+        </w:rPr>
+        <w:t xml:space="preserve">ure </w:t>
       </w:r>
       <w:r>
         <w:rPr>
@@ -6359,8 +6648,8 @@
                                 <w:noProof/>
                               </w:rPr>
                             </w:pPr>
-                            <w:bookmarkStart w:id="26" w:name="_Ref118209218"/>
-                            <w:bookmarkStart w:id="27" w:name="_Toc118209480"/>
+                            <w:bookmarkStart w:id="27" w:name="_Ref118209218"/>
+                            <w:bookmarkStart w:id="28" w:name="_Toc118209480"/>
                             <w:r>
                               <w:t xml:space="preserve">Figure </w:t>
                             </w:r>
@@ -6372,7 +6661,7 @@
                                 <w:t>3</w:t>
                               </w:r>
                             </w:fldSimple>
-                            <w:bookmarkEnd w:id="26"/>
+                            <w:bookmarkEnd w:id="27"/>
                             <w:r>
                               <w:t xml:space="preserve"> </w:t>
                             </w:r>
@@ -6382,7 +6671,7 @@
                             <w:r>
                               <w:t>iagram for use case 1</w:t>
                             </w:r>
-                            <w:bookmarkEnd w:id="27"/>
+                            <w:bookmarkEnd w:id="28"/>
                           </w:p>
                         </w:txbxContent>
                       </wps:txbx>
@@ -6553,14 +6842,7 @@
           <w:i/>
           <w:iCs/>
         </w:rPr>
-        <w:t>(for sequence diagram see</w:t>
-      </w:r>
-      <w:r>
-        <w:rPr>
-          <w:i/>
-          <w:iCs/>
-        </w:rPr>
-        <w:t xml:space="preserve"> </w:t>
+        <w:t xml:space="preserve">(for sequence diagram see </w:t>
       </w:r>
       <w:r>
         <w:rPr>
@@ -6581,13 +6863,13 @@
           <w:i/>
           <w:iCs/>
         </w:rPr>
-      </w:r>
-      <w:r>
-        <w:rPr>
-          <w:i/>
-          <w:iCs/>
-        </w:rPr>
         <w:instrText xml:space="preserve"> \* MERGEFORMAT </w:instrText>
+      </w:r>
+      <w:r>
+        <w:rPr>
+          <w:i/>
+          <w:iCs/>
+        </w:rPr>
       </w:r>
       <w:r>
         <w:rPr>
@@ -6832,8 +7114,8 @@
                                 <w:noProof/>
                               </w:rPr>
                             </w:pPr>
-                            <w:bookmarkStart w:id="30" w:name="_Ref118209262"/>
-                            <w:bookmarkStart w:id="31" w:name="_Toc118209481"/>
+                            <w:bookmarkStart w:id="29" w:name="_Ref118209262"/>
+                            <w:bookmarkStart w:id="30" w:name="_Toc118209481"/>
                             <w:r>
                               <w:t xml:space="preserve">Figure </w:t>
                             </w:r>
@@ -6845,7 +7127,7 @@
                                 <w:t>4</w:t>
                               </w:r>
                             </w:fldSimple>
-                            <w:bookmarkEnd w:id="30"/>
+                            <w:bookmarkEnd w:id="29"/>
                             <w:r>
                               <w:t xml:space="preserve"> </w:t>
                             </w:r>
@@ -6855,7 +7137,7 @@
                             <w:r>
                               <w:t>iagram for use case 2</w:t>
                             </w:r>
-                            <w:bookmarkEnd w:id="31"/>
+                            <w:bookmarkEnd w:id="30"/>
                           </w:p>
                         </w:txbxContent>
                       </wps:txbx>
@@ -7006,44 +7288,51 @@
           <w:i/>
           <w:iCs/>
         </w:rPr>
-        <w:t>(for sequence diagram see</w:t>
-      </w:r>
-      <w:r>
-        <w:rPr>
-          <w:i/>
-          <w:iCs/>
-        </w:rPr>
+        <w:t xml:space="preserve">(for sequence diagram see </w:t>
+      </w:r>
+      <w:r>
+        <w:rPr>
+          <w:i/>
+          <w:iCs/>
+        </w:rPr>
+        <w:fldChar w:fldCharType="begin"/>
+      </w:r>
+      <w:r>
+        <w:rPr>
+          <w:i/>
+          <w:iCs/>
+        </w:rPr>
+        <w:instrText xml:space="preserve"> REF _Ref118209277 \h </w:instrText>
+      </w:r>
+      <w:r>
+        <w:rPr>
+          <w:i/>
+          <w:iCs/>
+        </w:rPr>
+      </w:r>
+      <w:r>
+        <w:rPr>
+          <w:i/>
+          <w:iCs/>
+        </w:rPr>
+        <w:instrText xml:space="preserve"> \* MERGEFORMAT </w:instrText>
+      </w:r>
+      <w:r>
+        <w:rPr>
+          <w:i/>
+          <w:iCs/>
+        </w:rPr>
+        <w:fldChar w:fldCharType="separate"/>
+      </w:r>
+      <w:r>
+        <w:rPr>
+          <w:i/>
+          <w:iCs/>
+        </w:rPr>
+        <w:t>Figure</w:t>
+      </w:r>
+      <w:r>
         <w:t xml:space="preserve"> </w:t>
-      </w:r>
-      <w:r>
-        <w:rPr>
-          <w:i/>
-          <w:iCs/>
-        </w:rPr>
-        <w:fldChar w:fldCharType="begin"/>
-      </w:r>
-      <w:r>
-        <w:rPr>
-          <w:i/>
-          <w:iCs/>
-        </w:rPr>
-        <w:instrText xml:space="preserve"> REF _Ref118209277 \h </w:instrText>
-      </w:r>
-      <w:r>
-        <w:rPr>
-          <w:i/>
-          <w:iCs/>
-        </w:rPr>
-      </w:r>
-      <w:r>
-        <w:rPr>
-          <w:i/>
-          <w:iCs/>
-        </w:rPr>
-        <w:fldChar w:fldCharType="separate"/>
-      </w:r>
-      <w:r>
-        <w:t xml:space="preserve">Figure </w:t>
       </w:r>
       <w:r>
         <w:rPr>
@@ -7186,8 +7475,8 @@
                                 <w:noProof/>
                               </w:rPr>
                             </w:pPr>
-                            <w:bookmarkStart w:id="34" w:name="_Ref118209277"/>
-                            <w:bookmarkStart w:id="35" w:name="_Toc118209482"/>
+                            <w:bookmarkStart w:id="31" w:name="_Ref118209277"/>
+                            <w:bookmarkStart w:id="32" w:name="_Toc118209482"/>
                             <w:r>
                               <w:t xml:space="preserve">Figure </w:t>
                             </w:r>
@@ -7199,7 +7488,7 @@
                                 <w:t>5</w:t>
                               </w:r>
                             </w:fldSimple>
-                            <w:bookmarkEnd w:id="34"/>
+                            <w:bookmarkEnd w:id="31"/>
                             <w:r>
                               <w:t xml:space="preserve"> </w:t>
                             </w:r>
@@ -7209,7 +7498,7 @@
                             <w:r>
                               <w:t>iagram for use case 3</w:t>
                             </w:r>
-                            <w:bookmarkEnd w:id="35"/>
+                            <w:bookmarkEnd w:id="32"/>
                           </w:p>
                         </w:txbxContent>
                       </wps:txbx>
@@ -7384,44 +7673,51 @@
           <w:i/>
           <w:iCs/>
         </w:rPr>
-        <w:t>(for sequence diagram see</w:t>
-      </w:r>
-      <w:r>
-        <w:rPr>
-          <w:i/>
-          <w:iCs/>
-        </w:rPr>
+        <w:t xml:space="preserve">(for sequence diagram see </w:t>
+      </w:r>
+      <w:r>
+        <w:rPr>
+          <w:i/>
+          <w:iCs/>
+        </w:rPr>
+        <w:fldChar w:fldCharType="begin"/>
+      </w:r>
+      <w:r>
+        <w:rPr>
+          <w:i/>
+          <w:iCs/>
+        </w:rPr>
+        <w:instrText xml:space="preserve"> REF _Ref118209285 \h </w:instrText>
+      </w:r>
+      <w:r>
+        <w:rPr>
+          <w:i/>
+          <w:iCs/>
+        </w:rPr>
+      </w:r>
+      <w:r>
+        <w:rPr>
+          <w:i/>
+          <w:iCs/>
+        </w:rPr>
+        <w:instrText xml:space="preserve"> \* MERGEFORMAT </w:instrText>
+      </w:r>
+      <w:r>
+        <w:rPr>
+          <w:i/>
+          <w:iCs/>
+        </w:rPr>
+        <w:fldChar w:fldCharType="separate"/>
+      </w:r>
+      <w:r>
+        <w:rPr>
+          <w:i/>
+          <w:iCs/>
+        </w:rPr>
+        <w:t>Figure</w:t>
+      </w:r>
+      <w:r>
         <w:t xml:space="preserve"> </w:t>
-      </w:r>
-      <w:r>
-        <w:rPr>
-          <w:i/>
-          <w:iCs/>
-        </w:rPr>
-        <w:fldChar w:fldCharType="begin"/>
-      </w:r>
-      <w:r>
-        <w:rPr>
-          <w:i/>
-          <w:iCs/>
-        </w:rPr>
-        <w:instrText xml:space="preserve"> REF _Ref118209285 \h </w:instrText>
-      </w:r>
-      <w:r>
-        <w:rPr>
-          <w:i/>
-          <w:iCs/>
-        </w:rPr>
-      </w:r>
-      <w:r>
-        <w:rPr>
-          <w:i/>
-          <w:iCs/>
-        </w:rPr>
-        <w:fldChar w:fldCharType="separate"/>
-      </w:r>
-      <w:r>
-        <w:t xml:space="preserve">Figure </w:t>
       </w:r>
       <w:r>
         <w:rPr>
@@ -7482,7 +7778,15 @@
         <w:contextualSpacing/>
       </w:pPr>
       <w:r>
-        <w:t>1. The application senses unusual behaviour which requires further action from administrator</w:t>
+        <w:t xml:space="preserve">1. The application senses unusual </w:t>
+      </w:r>
+      <w:proofErr w:type="spellStart"/>
+      <w:r>
+        <w:t>behaviour</w:t>
+      </w:r>
+      <w:proofErr w:type="spellEnd"/>
+      <w:r>
+        <w:t xml:space="preserve"> which requires further action from administrator</w:t>
       </w:r>
     </w:p>
     <w:p>
@@ -7549,8 +7853,8 @@
                                 <w:noProof/>
                               </w:rPr>
                             </w:pPr>
-                            <w:bookmarkStart w:id="38" w:name="_Ref118209285"/>
-                            <w:bookmarkStart w:id="39" w:name="_Toc118209483"/>
+                            <w:bookmarkStart w:id="33" w:name="_Ref118209285"/>
+                            <w:bookmarkStart w:id="34" w:name="_Toc118209483"/>
                             <w:r>
                               <w:t xml:space="preserve">Figure </w:t>
                             </w:r>
@@ -7562,7 +7866,7 @@
                                 <w:t>6</w:t>
                               </w:r>
                             </w:fldSimple>
-                            <w:bookmarkEnd w:id="38"/>
+                            <w:bookmarkEnd w:id="33"/>
                             <w:r>
                               <w:t xml:space="preserve"> </w:t>
                             </w:r>
@@ -7572,7 +7876,7 @@
                             <w:r>
                               <w:t>iagram for use case 4</w:t>
                             </w:r>
-                            <w:bookmarkEnd w:id="39"/>
+                            <w:bookmarkEnd w:id="34"/>
                           </w:p>
                         </w:txbxContent>
                       </wps:txbx>
@@ -7738,14 +8042,7 @@
           <w:i/>
           <w:iCs/>
         </w:rPr>
-        <w:t>(for sequence diagram see</w:t>
-      </w:r>
-      <w:r>
-        <w:rPr>
-          <w:i/>
-          <w:iCs/>
-        </w:rPr>
-        <w:t xml:space="preserve"> </w:t>
+        <w:t xml:space="preserve">(for sequence diagram see </w:t>
       </w:r>
       <w:r>
         <w:rPr>
@@ -7766,13 +8063,13 @@
           <w:i/>
           <w:iCs/>
         </w:rPr>
-      </w:r>
-      <w:r>
-        <w:rPr>
-          <w:i/>
-          <w:iCs/>
-        </w:rPr>
         <w:instrText xml:space="preserve"> \* MERGEFORMAT </w:instrText>
+      </w:r>
+      <w:r>
+        <w:rPr>
+          <w:i/>
+          <w:iCs/>
+        </w:rPr>
       </w:r>
       <w:r>
         <w:rPr>
@@ -7910,8 +8207,8 @@
                                 <w:noProof/>
                               </w:rPr>
                             </w:pPr>
-                            <w:bookmarkStart w:id="42" w:name="_Ref118209293"/>
-                            <w:bookmarkStart w:id="43" w:name="_Toc118209484"/>
+                            <w:bookmarkStart w:id="35" w:name="_Ref118209293"/>
+                            <w:bookmarkStart w:id="36" w:name="_Toc118209484"/>
                             <w:r>
                               <w:t xml:space="preserve">Figure </w:t>
                             </w:r>
@@ -7923,7 +8220,7 @@
                                 <w:t>7</w:t>
                               </w:r>
                             </w:fldSimple>
-                            <w:bookmarkEnd w:id="42"/>
+                            <w:bookmarkEnd w:id="35"/>
                             <w:r>
                               <w:t xml:space="preserve"> </w:t>
                             </w:r>
@@ -7933,7 +8230,7 @@
                             <w:r>
                               <w:t>iagram for use case 5</w:t>
                             </w:r>
-                            <w:bookmarkEnd w:id="43"/>
+                            <w:bookmarkEnd w:id="36"/>
                           </w:p>
                         </w:txbxContent>
                       </wps:txbx>
@@ -8067,8 +8364,8 @@
       <w:pPr>
         <w:pStyle w:val="Subtitle"/>
       </w:pPr>
-      <w:bookmarkStart w:id="46" w:name="_Toc117247985"/>
-      <w:bookmarkStart w:id="47" w:name="_Toc118209525"/>
+      <w:bookmarkStart w:id="37" w:name="_Toc117247985"/>
+      <w:bookmarkStart w:id="38" w:name="_Toc118209525"/>
       <w:r>
         <w:t>4.</w:t>
       </w:r>
@@ -8078,8 +8375,8 @@
         </w:rPr>
         <w:t>2 Control System Diagram</w:t>
       </w:r>
-      <w:bookmarkEnd w:id="46"/>
-      <w:bookmarkEnd w:id="47"/>
+      <w:bookmarkEnd w:id="37"/>
+      <w:bookmarkEnd w:id="38"/>
     </w:p>
     <w:p>
       <w:pPr>
@@ -8089,7 +8386,123 @@
         <w:t>The block diagram of the system</w:t>
       </w:r>
       <w:r>
-        <w:t xml:space="preserve"> (seen in Figure 3)</w:t>
+        <w:t xml:space="preserve"> (</w:t>
+      </w:r>
+      <w:r>
+        <w:rPr>
+          <w:i/>
+          <w:iCs/>
+        </w:rPr>
+        <w:t>seen in</w:t>
+      </w:r>
+      <w:r>
+        <w:t xml:space="preserve"> </w:t>
+      </w:r>
+      <w:r>
+        <w:rPr>
+          <w:i/>
+          <w:iCs/>
+        </w:rPr>
+        <w:fldChar w:fldCharType="begin"/>
+      </w:r>
+      <w:r>
+        <w:rPr>
+          <w:i/>
+          <w:iCs/>
+        </w:rPr>
+        <w:instrText xml:space="preserve"> REF _Ref118236541 \h </w:instrText>
+      </w:r>
+      <w:r>
+        <w:rPr>
+          <w:i/>
+          <w:iCs/>
+        </w:rPr>
+      </w:r>
+      <w:r>
+        <w:rPr>
+          <w:i/>
+          <w:iCs/>
+        </w:rPr>
+        <w:fldChar w:fldCharType="separate"/>
+      </w:r>
+      <w:r>
+        <w:rPr>
+          <w:i/>
+          <w:iCs/>
+        </w:rPr>
+        <w:fldChar w:fldCharType="end"/>
+      </w:r>
+      <w:r>
+        <w:rPr>
+          <w:i/>
+          <w:iCs/>
+        </w:rPr>
+        <w:fldChar w:fldCharType="begin"/>
+      </w:r>
+      <w:r>
+        <w:rPr>
+          <w:i/>
+          <w:iCs/>
+        </w:rPr>
+        <w:instrText xml:space="preserve"> REF _Ref118236549 \h </w:instrText>
+      </w:r>
+      <w:r>
+        <w:rPr>
+          <w:i/>
+          <w:iCs/>
+        </w:rPr>
+      </w:r>
+      <w:r>
+        <w:rPr>
+          <w:i/>
+          <w:iCs/>
+        </w:rPr>
+        <w:instrText xml:space="preserve"> \* MERGEFORMAT </w:instrText>
+      </w:r>
+      <w:r>
+        <w:rPr>
+          <w:i/>
+          <w:iCs/>
+        </w:rPr>
+        <w:fldChar w:fldCharType="separate"/>
+      </w:r>
+      <w:r>
+        <w:rPr>
+          <w:i/>
+          <w:iCs/>
+        </w:rPr>
+        <w:t>Figu</w:t>
+      </w:r>
+      <w:r>
+        <w:rPr>
+          <w:i/>
+          <w:iCs/>
+        </w:rPr>
+        <w:t>r</w:t>
+      </w:r>
+      <w:r>
+        <w:rPr>
+          <w:i/>
+          <w:iCs/>
+        </w:rPr>
+        <w:t>e</w:t>
+      </w:r>
+      <w:r>
+        <w:t xml:space="preserve"> </w:t>
+      </w:r>
+      <w:r>
+        <w:rPr>
+          <w:i/>
+          <w:iCs/>
+          <w:noProof/>
+        </w:rPr>
+        <w:t>8</w:t>
+      </w:r>
+      <w:r>
+        <w:fldChar w:fldCharType="end"/>
+      </w:r>
+      <w:r>
+        <w:t>)</w:t>
       </w:r>
       <w:r>
         <w:t xml:space="preserve"> shows the interaction between the components of the system (sensors, actuators, the control algorithm, the plant). Each block represents one of these components. Since the input depends also on the measured quantities, we are using a feedback loop which returns the measured values from the sensors.</w:t>
@@ -8164,7 +8577,9 @@
           <w:lang w:val="en-US"/>
         </w:rPr>
       </w:pPr>
-      <w:bookmarkStart w:id="48" w:name="_Toc118209485"/>
+      <w:bookmarkStart w:id="39" w:name="_Toc118209485"/>
+      <w:bookmarkStart w:id="40" w:name="_Ref118236541"/>
+      <w:bookmarkStart w:id="41" w:name="_Ref118236549"/>
       <w:r>
         <w:t xml:space="preserve">Figure </w:t>
       </w:r>
@@ -8176,22 +8591,24 @@
           <w:t>8</w:t>
         </w:r>
       </w:fldSimple>
+      <w:bookmarkEnd w:id="41"/>
       <w:r>
         <w:t xml:space="preserve"> Feedback Control System diagram</w:t>
       </w:r>
-      <w:bookmarkEnd w:id="48"/>
+      <w:bookmarkEnd w:id="39"/>
+      <w:bookmarkEnd w:id="40"/>
     </w:p>
     <w:p>
       <w:pPr>
         <w:pStyle w:val="Subtitle"/>
       </w:pPr>
-      <w:bookmarkStart w:id="49" w:name="_Toc117247986"/>
-      <w:bookmarkStart w:id="50" w:name="_Toc118209526"/>
+      <w:bookmarkStart w:id="42" w:name="_Toc117247986"/>
+      <w:bookmarkStart w:id="43" w:name="_Toc118209526"/>
       <w:r>
         <w:t>4.3 Finite State Machine</w:t>
       </w:r>
-      <w:bookmarkEnd w:id="49"/>
-      <w:bookmarkEnd w:id="50"/>
+      <w:bookmarkEnd w:id="42"/>
+      <w:bookmarkEnd w:id="43"/>
       <w:r>
         <w:t xml:space="preserve"> </w:t>
       </w:r>
@@ -8210,24 +8627,59 @@
         <w:t xml:space="preserve"> </w:t>
       </w:r>
       <w:r>
+        <w:rPr>
+          <w:i/>
+          <w:iCs/>
+        </w:rPr>
         <w:fldChar w:fldCharType="begin"/>
       </w:r>
       <w:r>
+        <w:rPr>
+          <w:i/>
+          <w:iCs/>
+        </w:rPr>
         <w:instrText xml:space="preserve"> REF _Ref118209352 \h </w:instrText>
       </w:r>
       <w:r>
+        <w:rPr>
+          <w:i/>
+          <w:iCs/>
+        </w:rPr>
+      </w:r>
+      <w:r>
+        <w:rPr>
+          <w:i/>
+          <w:iCs/>
+        </w:rPr>
+        <w:instrText xml:space="preserve"> \* MERGEFORMAT </w:instrText>
+      </w:r>
+      <w:r>
+        <w:rPr>
+          <w:i/>
+          <w:iCs/>
+        </w:rPr>
         <w:fldChar w:fldCharType="separate"/>
       </w:r>
       <w:r>
+        <w:rPr>
+          <w:i/>
+          <w:iCs/>
+        </w:rPr>
         <w:t xml:space="preserve">Figure </w:t>
       </w:r>
       <w:r>
         <w:rPr>
+          <w:i/>
+          <w:iCs/>
           <w:noProof/>
         </w:rPr>
         <w:t>9</w:t>
       </w:r>
       <w:r>
+        <w:rPr>
+          <w:i/>
+          <w:iCs/>
+        </w:rPr>
         <w:fldChar w:fldCharType="end"/>
       </w:r>
       <w:r>
@@ -8338,7 +8790,15 @@
         <w:t>state</w:t>
       </w:r>
       <w:r>
-        <w:t xml:space="preserve">. Firstly, in the positive-value case, the system determines by subtraction if the current measurement is less than the target value. If it is, then it takes a second measurement value after if has taken some action to correct the </w:t>
+        <w:t xml:space="preserve">. Firstly, in the positive-value case, the system determines by subtraction if the current measurement is less than the target value. If it is, then it takes a second measurement value after </w:t>
+      </w:r>
+      <w:proofErr w:type="spellStart"/>
+      <w:r>
+        <w:t>if</w:t>
+      </w:r>
+      <w:proofErr w:type="spellEnd"/>
+      <w:r>
+        <w:t xml:space="preserve"> has taken some action to correct the </w:t>
       </w:r>
       <w:r>
         <w:t>problem. This is the m2 value. Then it compares the first measured value and the second one. If the target value of the measurement has not improved (in less than or equal to the first measurement), then something in the system must be broken. Thus, an alert must signal this to the admin. In the negative-value case, if we need to decrease a measured value but the second measurement seems to be greater than or equal to the first one, then the system sends an alert.</w:t>
@@ -8393,6 +8853,7 @@
         <w:pStyle w:val="Textcontent"/>
         <w:spacing w:after="0"/>
       </w:pPr>
+      <w:proofErr w:type="spellStart"/>
       <w:r>
         <w:t>x</w:t>
       </w:r>
@@ -8402,6 +8863,7 @@
         </w:rPr>
         <w:t>target</w:t>
       </w:r>
+      <w:proofErr w:type="spellEnd"/>
       <w:r>
         <w:t xml:space="preserve"> = the target value that the system is aiming to achieve</w:t>
       </w:r>
@@ -8450,8 +8912,13 @@
           <w:noProof/>
         </w:rPr>
       </w:pPr>
-      <w:r>
-        <w:t xml:space="preserve">predefined_time = the interval </w:t>
+      <w:proofErr w:type="spellStart"/>
+      <w:r>
+        <w:t>predefined_time</w:t>
+      </w:r>
+      <w:proofErr w:type="spellEnd"/>
+      <w:r>
+        <w:t xml:space="preserve"> = the interval </w:t>
       </w:r>
       <w:r>
         <w:t>at which we make measurements in environment balancing state</w:t>
@@ -8520,8 +8987,8 @@
         <w:pStyle w:val="Caption"/>
         <w:jc w:val="center"/>
       </w:pPr>
-      <w:bookmarkStart w:id="51" w:name="_Ref118209352"/>
-      <w:bookmarkStart w:id="52" w:name="_Toc118209486"/>
+      <w:bookmarkStart w:id="44" w:name="_Ref118209352"/>
+      <w:bookmarkStart w:id="45" w:name="_Toc118209486"/>
       <w:r>
         <w:t xml:space="preserve">Figure </w:t>
       </w:r>
@@ -8533,11 +9000,11 @@
           <w:t>9</w:t>
         </w:r>
       </w:fldSimple>
-      <w:bookmarkEnd w:id="51"/>
+      <w:bookmarkEnd w:id="44"/>
       <w:r>
         <w:t xml:space="preserve"> Finite state machine diagram</w:t>
       </w:r>
-      <w:bookmarkEnd w:id="52"/>
+      <w:bookmarkEnd w:id="45"/>
     </w:p>
     <w:p>
       <w:pPr>
@@ -8554,12 +9021,12 @@
       <w:pPr>
         <w:pStyle w:val="Subtitle"/>
       </w:pPr>
-      <w:bookmarkStart w:id="53" w:name="_Toc118209527"/>
+      <w:bookmarkStart w:id="46" w:name="_Toc118209527"/>
       <w:r>
         <w:lastRenderedPageBreak/>
         <w:t>4.4 Data flow</w:t>
       </w:r>
-      <w:bookmarkEnd w:id="53"/>
+      <w:bookmarkEnd w:id="46"/>
     </w:p>
     <w:p>
       <w:pPr>
@@ -8623,8 +9090,8 @@
                                 <w:noProof/>
                               </w:rPr>
                             </w:pPr>
-                            <w:bookmarkStart w:id="54" w:name="_Ref118209384"/>
-                            <w:bookmarkStart w:id="55" w:name="_Toc118209487"/>
+                            <w:bookmarkStart w:id="47" w:name="_Ref118209384"/>
+                            <w:bookmarkStart w:id="48" w:name="_Toc118209487"/>
                             <w:r>
                               <w:t xml:space="preserve">Figure </w:t>
                             </w:r>
@@ -8636,14 +9103,14 @@
                                 <w:t>10</w:t>
                               </w:r>
                             </w:fldSimple>
-                            <w:bookmarkEnd w:id="54"/>
+                            <w:bookmarkEnd w:id="47"/>
                             <w:r>
                               <w:t xml:space="preserve"> Level 0 (Context) data flow</w:t>
                             </w:r>
                             <w:r>
                               <w:t xml:space="preserve"> diagram</w:t>
                             </w:r>
-                            <w:bookmarkEnd w:id="55"/>
+                            <w:bookmarkEnd w:id="48"/>
                           </w:p>
                         </w:txbxContent>
                       </wps:txbx>
@@ -8818,13 +9285,40 @@
           <w:i/>
           <w:iCs/>
         </w:rPr>
+        <w:instrText xml:space="preserve"> \* MERGEFORMAT </w:instrText>
+      </w:r>
+      <w:r>
+        <w:rPr>
+          <w:i/>
+          <w:iCs/>
+        </w:rPr>
         <w:fldChar w:fldCharType="separate"/>
       </w:r>
       <w:r>
-        <w:t xml:space="preserve">Figure </w:t>
-      </w:r>
-      <w:r>
-        <w:rPr>
+        <w:rPr>
+          <w:i/>
+          <w:iCs/>
+        </w:rPr>
+        <w:t>Figu</w:t>
+      </w:r>
+      <w:r>
+        <w:rPr>
+          <w:i/>
+          <w:iCs/>
+        </w:rPr>
+        <w:t>r</w:t>
+      </w:r>
+      <w:r>
+        <w:rPr>
+          <w:i/>
+          <w:iCs/>
+        </w:rPr>
+        <w:t xml:space="preserve">e </w:t>
+      </w:r>
+      <w:r>
+        <w:rPr>
+          <w:i/>
+          <w:iCs/>
           <w:noProof/>
         </w:rPr>
         <w:t>10</w:t>
@@ -9006,8 +9500,8 @@
                                 <w:noProof/>
                               </w:rPr>
                             </w:pPr>
-                            <w:bookmarkStart w:id="58" w:name="_Ref118209396"/>
-                            <w:bookmarkStart w:id="59" w:name="_Toc118209488"/>
+                            <w:bookmarkStart w:id="49" w:name="_Ref118209396"/>
+                            <w:bookmarkStart w:id="50" w:name="_Toc118209488"/>
                             <w:r>
                               <w:t xml:space="preserve">Figure </w:t>
                             </w:r>
@@ -9019,11 +9513,11 @@
                                 <w:t>11</w:t>
                               </w:r>
                             </w:fldSimple>
-                            <w:bookmarkEnd w:id="58"/>
+                            <w:bookmarkEnd w:id="49"/>
                             <w:r>
                               <w:t xml:space="preserve"> Level 1 data flow diagram</w:t>
                             </w:r>
-                            <w:bookmarkEnd w:id="59"/>
+                            <w:bookmarkEnd w:id="50"/>
                           </w:p>
                         </w:txbxContent>
                       </wps:txbx>
@@ -9185,10 +9679,24 @@
           <w:i/>
           <w:iCs/>
         </w:rPr>
+        <w:instrText xml:space="preserve"> \* MERGEFORMAT </w:instrText>
+      </w:r>
+      <w:r>
+        <w:rPr>
+          <w:i/>
+          <w:iCs/>
+        </w:rPr>
         <w:fldChar w:fldCharType="separate"/>
       </w:r>
       <w:r>
-        <w:t xml:space="preserve">Figure </w:t>
+        <w:rPr>
+          <w:i/>
+          <w:iCs/>
+        </w:rPr>
+        <w:t>Figure</w:t>
+      </w:r>
+      <w:r>
+        <w:t xml:space="preserve"> </w:t>
       </w:r>
       <w:r>
         <w:rPr>
@@ -9342,8 +9850,8 @@
                                 <w:rFonts w:ascii="Times New Roman" w:hAnsi="Times New Roman" w:cs="Times New Roman"/>
                               </w:rPr>
                             </w:pPr>
-                            <w:bookmarkStart w:id="62" w:name="_Ref118209404"/>
-                            <w:bookmarkStart w:id="63" w:name="_Toc118209489"/>
+                            <w:bookmarkStart w:id="51" w:name="_Ref118209404"/>
+                            <w:bookmarkStart w:id="52" w:name="_Toc118209489"/>
                             <w:r>
                               <w:t xml:space="preserve">Figure </w:t>
                             </w:r>
@@ -9355,11 +9863,11 @@
                                 <w:t>12</w:t>
                               </w:r>
                             </w:fldSimple>
-                            <w:bookmarkEnd w:id="62"/>
+                            <w:bookmarkEnd w:id="51"/>
                             <w:r>
                               <w:t xml:space="preserve"> Level 2 data flow diagram</w:t>
                             </w:r>
-                            <w:bookmarkEnd w:id="63"/>
+                            <w:bookmarkEnd w:id="52"/>
                           </w:p>
                         </w:txbxContent>
                       </wps:txbx>
@@ -9508,12 +10016,6 @@
           <w:i/>
           <w:iCs/>
         </w:rPr>
-      </w:r>
-      <w:r>
-        <w:rPr>
-          <w:i/>
-          <w:iCs/>
-        </w:rPr>
         <w:instrText xml:space="preserve"> \* MERGEFORMAT </w:instrText>
       </w:r>
       <w:r>
@@ -9521,6 +10023,12 @@
           <w:i/>
           <w:iCs/>
         </w:rPr>
+      </w:r>
+      <w:r>
+        <w:rPr>
+          <w:i/>
+          <w:iCs/>
+        </w:rPr>
         <w:fldChar w:fldCharType="separate"/>
       </w:r>
       <w:r>
@@ -9563,7 +10071,7 @@
           <w:i/>
           <w:iCs/>
         </w:rPr>
-        <w:t xml:space="preserve">start system  </w:t>
+        <w:t xml:space="preserve">start system </w:t>
       </w:r>
       <w:r>
         <w:t>process</w:t>
@@ -9669,8 +10177,8 @@
       <w:pPr>
         <w:pStyle w:val="Sectiontitle"/>
       </w:pPr>
-      <w:bookmarkStart w:id="66" w:name="_Toc117247988"/>
-      <w:bookmarkStart w:id="67" w:name="_Toc118209528"/>
+      <w:bookmarkStart w:id="53" w:name="_Toc117247988"/>
+      <w:bookmarkStart w:id="54" w:name="_Toc118209528"/>
       <w:r>
         <w:t>5</w:t>
       </w:r>
@@ -9680,8 +10188,8 @@
       <w:r>
         <w:t xml:space="preserve"> References</w:t>
       </w:r>
-      <w:bookmarkEnd w:id="66"/>
-      <w:bookmarkEnd w:id="67"/>
+      <w:bookmarkEnd w:id="53"/>
+      <w:bookmarkEnd w:id="54"/>
     </w:p>
     <w:p>
       <w:pPr>

</xml_diff>

<commit_message>
corrected according to feedback
</commit_message>
<xml_diff>
--- a/Team10_D2.docx
+++ b/Team10_D2.docx
@@ -184,51 +184,73 @@
           <w:lang w:val="en-US"/>
         </w:rPr>
       </w:pPr>
-      <w:proofErr w:type="spellStart"/>
       <w:r>
         <w:rPr>
           <w:rFonts w:ascii="Times New Roman" w:hAnsi="Times New Roman" w:cs="Times New Roman"/>
           <w:lang w:val="en-US"/>
         </w:rPr>
-        <w:t>Jakab-Gyik</w:t>
-      </w:r>
-      <w:proofErr w:type="spellEnd"/>
+        <w:t>Jakab-Gyik Sarolta</w:t>
+      </w:r>
       <w:r>
         <w:rPr>
           <w:rFonts w:ascii="Times New Roman" w:hAnsi="Times New Roman" w:cs="Times New Roman"/>
           <w:lang w:val="en-US"/>
         </w:rPr>
-        <w:t xml:space="preserve"> </w:t>
-      </w:r>
-      <w:proofErr w:type="spellStart"/>
+        <w:t xml:space="preserve"> - </w:t>
+      </w:r>
       <w:r>
         <w:rPr>
           <w:rFonts w:ascii="Times New Roman" w:hAnsi="Times New Roman" w:cs="Times New Roman"/>
           <w:lang w:val="en-US"/>
         </w:rPr>
-        <w:t>Sarolta</w:t>
-      </w:r>
-      <w:proofErr w:type="spellEnd"/>
+        <w:t>12211847</w:t>
+      </w:r>
       <w:r>
         <w:rPr>
           <w:rFonts w:ascii="Times New Roman" w:hAnsi="Times New Roman" w:cs="Times New Roman"/>
           <w:lang w:val="en-US"/>
         </w:rPr>
-        <w:t xml:space="preserve"> - </w:t>
-      </w:r>
-      <w:r>
+        <w:t>3</w:t>
+      </w:r>
+    </w:p>
+    <w:p>
+      <w:pPr>
+        <w:spacing w:line="240" w:lineRule="auto"/>
+        <w:jc w:val="center"/>
         <w:rPr>
           <w:rFonts w:ascii="Times New Roman" w:hAnsi="Times New Roman" w:cs="Times New Roman"/>
           <w:lang w:val="en-US"/>
         </w:rPr>
-        <w:t>12211847</w:t>
-      </w:r>
+      </w:pPr>
       <w:r>
         <w:rPr>
           <w:rFonts w:ascii="Times New Roman" w:hAnsi="Times New Roman" w:cs="Times New Roman"/>
           <w:lang w:val="en-US"/>
         </w:rPr>
-        <w:t>3</w:t>
+        <w:t xml:space="preserve">Smith </w:t>
+      </w:r>
+      <w:proofErr w:type="spellStart"/>
+      <w:r>
+        <w:rPr>
+          <w:rFonts w:ascii="Times New Roman" w:hAnsi="Times New Roman" w:cs="Times New Roman"/>
+          <w:lang w:val="en-US"/>
+        </w:rPr>
+        <w:t>Deirbhle</w:t>
+      </w:r>
+      <w:proofErr w:type="spellEnd"/>
+      <w:r>
+        <w:rPr>
+          <w:rFonts w:ascii="Times New Roman" w:hAnsi="Times New Roman" w:cs="Times New Roman"/>
+          <w:lang w:val="en-US"/>
+        </w:rPr>
+        <w:t xml:space="preserve"> - </w:t>
+      </w:r>
+      <w:r>
+        <w:rPr>
+          <w:rFonts w:ascii="Times New Roman" w:hAnsi="Times New Roman" w:cs="Times New Roman"/>
+          <w:lang w:val="en-US"/>
+        </w:rPr>
+        <w:t>120338191</w:t>
       </w:r>
     </w:p>
     <w:p>
@@ -240,22 +262,22 @@
           <w:lang w:val="en-US"/>
         </w:rPr>
       </w:pPr>
+      <w:proofErr w:type="spellStart"/>
       <w:r>
         <w:rPr>
           <w:rFonts w:ascii="Times New Roman" w:hAnsi="Times New Roman" w:cs="Times New Roman"/>
           <w:lang w:val="en-US"/>
         </w:rPr>
-        <w:t xml:space="preserve">Smith </w:t>
-      </w:r>
-      <w:proofErr w:type="spellStart"/>
+        <w:t>Varga</w:t>
+      </w:r>
+      <w:proofErr w:type="spellEnd"/>
       <w:r>
         <w:rPr>
           <w:rFonts w:ascii="Times New Roman" w:hAnsi="Times New Roman" w:cs="Times New Roman"/>
           <w:lang w:val="en-US"/>
         </w:rPr>
-        <w:t>Deirbhle</w:t>
-      </w:r>
-      <w:proofErr w:type="spellEnd"/>
+        <w:t xml:space="preserve"> Zoltán</w:t>
+      </w:r>
       <w:r>
         <w:rPr>
           <w:rFonts w:ascii="Times New Roman" w:hAnsi="Times New Roman" w:cs="Times New Roman"/>
@@ -268,7 +290,7 @@
           <w:rFonts w:ascii="Times New Roman" w:hAnsi="Times New Roman" w:cs="Times New Roman"/>
           <w:lang w:val="en-US"/>
         </w:rPr>
-        <w:t>120338191</w:t>
+        <w:t>122118466</w:t>
       </w:r>
     </w:p>
     <w:p>
@@ -286,7 +308,7 @@
           <w:rFonts w:ascii="Times New Roman" w:hAnsi="Times New Roman" w:cs="Times New Roman"/>
           <w:lang w:val="en-US"/>
         </w:rPr>
-        <w:t>Varga</w:t>
+        <w:t>Veres</w:t>
       </w:r>
       <w:proofErr w:type="spellEnd"/>
       <w:r>
@@ -294,38 +316,7 @@
           <w:rFonts w:ascii="Times New Roman" w:hAnsi="Times New Roman" w:cs="Times New Roman"/>
           <w:lang w:val="en-US"/>
         </w:rPr>
-        <w:t xml:space="preserve"> Zoltán</w:t>
-      </w:r>
-      <w:r>
-        <w:rPr>
-          <w:rFonts w:ascii="Times New Roman" w:hAnsi="Times New Roman" w:cs="Times New Roman"/>
-          <w:lang w:val="en-US"/>
-        </w:rPr>
-        <w:t xml:space="preserve"> - </w:t>
-      </w:r>
-      <w:r>
-        <w:rPr>
-          <w:rFonts w:ascii="Times New Roman" w:hAnsi="Times New Roman" w:cs="Times New Roman"/>
-          <w:lang w:val="en-US"/>
-        </w:rPr>
-        <w:t>122118466</w:t>
-      </w:r>
-    </w:p>
-    <w:p>
-      <w:pPr>
-        <w:spacing w:line="240" w:lineRule="auto"/>
-        <w:jc w:val="center"/>
-        <w:rPr>
-          <w:rFonts w:ascii="Times New Roman" w:hAnsi="Times New Roman" w:cs="Times New Roman"/>
-          <w:lang w:val="en-US"/>
-        </w:rPr>
-      </w:pPr>
-      <w:r>
-        <w:rPr>
-          <w:rFonts w:ascii="Times New Roman" w:hAnsi="Times New Roman" w:cs="Times New Roman"/>
-          <w:lang w:val="en-US"/>
-        </w:rPr>
-        <w:t xml:space="preserve">Veres </w:t>
+        <w:t xml:space="preserve"> </w:t>
       </w:r>
       <w:proofErr w:type="spellStart"/>
       <w:r>
@@ -520,7 +511,7 @@
         <w:rPr>
           <w:rFonts w:eastAsiaTheme="minorEastAsia"/>
           <w:noProof/>
-          <w:lang w:val="en-US"/>
+          <w:lang w:eastAsia="en-GB"/>
         </w:rPr>
       </w:pPr>
       <w:r>
@@ -547,13 +538,13 @@
         </w:rPr>
         <w:fldChar w:fldCharType="separate"/>
       </w:r>
-      <w:hyperlink w:anchor="_Toc118209515" w:history="1">
+      <w:hyperlink w:anchor="_Toc118737977" w:history="1">
         <w:r>
           <w:rPr>
             <w:rStyle w:val="Hyperlink"/>
             <w:noProof/>
           </w:rPr>
-          <w:t>1. Abstract</w:t>
+          <w:t>Abstract</w:t>
         </w:r>
         <w:r>
           <w:rPr>
@@ -574,7 +565,7 @@
             <w:noProof/>
             <w:webHidden/>
           </w:rPr>
-          <w:instrText xml:space="preserve"> PAGEREF _Toc118209515 \h </w:instrText>
+          <w:instrText xml:space="preserve"> PAGEREF _Toc118737977 \h </w:instrText>
         </w:r>
         <w:r>
           <w:rPr>
@@ -614,10 +605,10 @@
         <w:rPr>
           <w:rFonts w:eastAsiaTheme="minorEastAsia"/>
           <w:noProof/>
-          <w:lang w:val="en-US"/>
-        </w:rPr>
-      </w:pPr>
-      <w:hyperlink w:anchor="_Toc118209516" w:history="1">
+          <w:lang w:eastAsia="en-GB"/>
+        </w:rPr>
+      </w:pPr>
+      <w:hyperlink w:anchor="_Toc118737978" w:history="1">
         <w:r>
           <w:rPr>
             <w:rStyle w:val="Hyperlink"/>
@@ -644,7 +635,7 @@
             <w:noProof/>
             <w:webHidden/>
           </w:rPr>
-          <w:instrText xml:space="preserve"> PAGEREF _Toc118209516 \h </w:instrText>
+          <w:instrText xml:space="preserve"> PAGEREF _Toc118737978 \h </w:instrText>
         </w:r>
         <w:r>
           <w:rPr>
@@ -684,10 +675,10 @@
         <w:rPr>
           <w:rFonts w:eastAsiaTheme="minorEastAsia"/>
           <w:noProof/>
-          <w:lang w:val="en-US"/>
-        </w:rPr>
-      </w:pPr>
-      <w:hyperlink w:anchor="_Toc118209517" w:history="1">
+          <w:lang w:eastAsia="en-GB"/>
+        </w:rPr>
+      </w:pPr>
+      <w:hyperlink w:anchor="_Toc118737979" w:history="1">
         <w:r>
           <w:rPr>
             <w:rStyle w:val="Hyperlink"/>
@@ -714,7 +705,7 @@
             <w:noProof/>
             <w:webHidden/>
           </w:rPr>
-          <w:instrText xml:space="preserve"> PAGEREF _Toc118209517 \h </w:instrText>
+          <w:instrText xml:space="preserve"> PAGEREF _Toc118737979 \h </w:instrText>
         </w:r>
         <w:r>
           <w:rPr>
@@ -754,10 +745,10 @@
         <w:rPr>
           <w:rFonts w:eastAsiaTheme="minorEastAsia"/>
           <w:noProof/>
-          <w:lang w:val="en-US"/>
-        </w:rPr>
-      </w:pPr>
-      <w:hyperlink w:anchor="_Toc118209518" w:history="1">
+          <w:lang w:eastAsia="en-GB"/>
+        </w:rPr>
+      </w:pPr>
+      <w:hyperlink w:anchor="_Toc118737980" w:history="1">
         <w:r>
           <w:rPr>
             <w:rStyle w:val="Hyperlink"/>
@@ -784,7 +775,7 @@
             <w:noProof/>
             <w:webHidden/>
           </w:rPr>
-          <w:instrText xml:space="preserve"> PAGEREF _Toc118209518 \h </w:instrText>
+          <w:instrText xml:space="preserve"> PAGEREF _Toc118737980 \h </w:instrText>
         </w:r>
         <w:r>
           <w:rPr>
@@ -824,10 +815,10 @@
         <w:rPr>
           <w:rFonts w:eastAsiaTheme="minorEastAsia"/>
           <w:noProof/>
-          <w:lang w:val="en-US"/>
-        </w:rPr>
-      </w:pPr>
-      <w:hyperlink w:anchor="_Toc118209519" w:history="1">
+          <w:lang w:eastAsia="en-GB"/>
+        </w:rPr>
+      </w:pPr>
+      <w:hyperlink w:anchor="_Toc118737981" w:history="1">
         <w:r>
           <w:rPr>
             <w:rStyle w:val="Hyperlink"/>
@@ -854,7 +845,7 @@
             <w:noProof/>
             <w:webHidden/>
           </w:rPr>
-          <w:instrText xml:space="preserve"> PAGEREF _Toc118209519 \h </w:instrText>
+          <w:instrText xml:space="preserve"> PAGEREF _Toc118737981 \h </w:instrText>
         </w:r>
         <w:r>
           <w:rPr>
@@ -894,10 +885,10 @@
         <w:rPr>
           <w:rFonts w:eastAsiaTheme="minorEastAsia"/>
           <w:noProof/>
-          <w:lang w:val="en-US"/>
-        </w:rPr>
-      </w:pPr>
-      <w:hyperlink w:anchor="_Toc118209520" w:history="1">
+          <w:lang w:eastAsia="en-GB"/>
+        </w:rPr>
+      </w:pPr>
+      <w:hyperlink w:anchor="_Toc118737982" w:history="1">
         <w:r>
           <w:rPr>
             <w:rStyle w:val="Hyperlink"/>
@@ -924,7 +915,7 @@
             <w:noProof/>
             <w:webHidden/>
           </w:rPr>
-          <w:instrText xml:space="preserve"> PAGEREF _Toc118209520 \h </w:instrText>
+          <w:instrText xml:space="preserve"> PAGEREF _Toc118737982 \h </w:instrText>
         </w:r>
         <w:r>
           <w:rPr>
@@ -964,10 +955,10 @@
         <w:rPr>
           <w:rFonts w:eastAsiaTheme="minorEastAsia"/>
           <w:noProof/>
-          <w:lang w:val="en-US"/>
-        </w:rPr>
-      </w:pPr>
-      <w:hyperlink w:anchor="_Toc118209521" w:history="1">
+          <w:lang w:eastAsia="en-GB"/>
+        </w:rPr>
+      </w:pPr>
+      <w:hyperlink w:anchor="_Toc118737983" w:history="1">
         <w:r>
           <w:rPr>
             <w:rStyle w:val="Hyperlink"/>
@@ -994,7 +985,7 @@
             <w:noProof/>
             <w:webHidden/>
           </w:rPr>
-          <w:instrText xml:space="preserve"> PAGEREF _Toc118209521 \h </w:instrText>
+          <w:instrText xml:space="preserve"> PAGEREF _Toc118737983 \h </w:instrText>
         </w:r>
         <w:r>
           <w:rPr>
@@ -1034,10 +1025,10 @@
         <w:rPr>
           <w:rFonts w:eastAsiaTheme="minorEastAsia"/>
           <w:noProof/>
-          <w:lang w:val="en-US"/>
-        </w:rPr>
-      </w:pPr>
-      <w:hyperlink w:anchor="_Toc118209522" w:history="1">
+          <w:lang w:eastAsia="en-GB"/>
+        </w:rPr>
+      </w:pPr>
+      <w:hyperlink w:anchor="_Toc118737984" w:history="1">
         <w:r>
           <w:rPr>
             <w:rStyle w:val="Hyperlink"/>
@@ -1064,7 +1055,7 @@
             <w:noProof/>
             <w:webHidden/>
           </w:rPr>
-          <w:instrText xml:space="preserve"> PAGEREF _Toc118209522 \h </w:instrText>
+          <w:instrText xml:space="preserve"> PAGEREF _Toc118737984 \h </w:instrText>
         </w:r>
         <w:r>
           <w:rPr>
@@ -1104,10 +1095,10 @@
         <w:rPr>
           <w:rFonts w:eastAsiaTheme="minorEastAsia"/>
           <w:noProof/>
-          <w:lang w:val="en-US"/>
-        </w:rPr>
-      </w:pPr>
-      <w:hyperlink w:anchor="_Toc118209523" w:history="1">
+          <w:lang w:eastAsia="en-GB"/>
+        </w:rPr>
+      </w:pPr>
+      <w:hyperlink w:anchor="_Toc118737985" w:history="1">
         <w:r>
           <w:rPr>
             <w:rStyle w:val="Hyperlink"/>
@@ -1134,7 +1125,7 @@
             <w:noProof/>
             <w:webHidden/>
           </w:rPr>
-          <w:instrText xml:space="preserve"> PAGEREF _Toc118209523 \h </w:instrText>
+          <w:instrText xml:space="preserve"> PAGEREF _Toc118737985 \h </w:instrText>
         </w:r>
         <w:r>
           <w:rPr>
@@ -1154,7 +1145,7 @@
             <w:noProof/>
             <w:webHidden/>
           </w:rPr>
-          <w:t>8</w:t>
+          <w:t>9</w:t>
         </w:r>
         <w:r>
           <w:rPr>
@@ -1174,10 +1165,10 @@
         <w:rPr>
           <w:rFonts w:eastAsiaTheme="minorEastAsia"/>
           <w:noProof/>
-          <w:lang w:val="en-US"/>
-        </w:rPr>
-      </w:pPr>
-      <w:hyperlink w:anchor="_Toc118209524" w:history="1">
+          <w:lang w:eastAsia="en-GB"/>
+        </w:rPr>
+      </w:pPr>
+      <w:hyperlink w:anchor="_Toc118737986" w:history="1">
         <w:r>
           <w:rPr>
             <w:rStyle w:val="Hyperlink"/>
@@ -1204,7 +1195,7 @@
             <w:noProof/>
             <w:webHidden/>
           </w:rPr>
-          <w:instrText xml:space="preserve"> PAGEREF _Toc118209524 \h </w:instrText>
+          <w:instrText xml:space="preserve"> PAGEREF _Toc118737986 \h </w:instrText>
         </w:r>
         <w:r>
           <w:rPr>
@@ -1224,7 +1215,7 @@
             <w:noProof/>
             <w:webHidden/>
           </w:rPr>
-          <w:t>8</w:t>
+          <w:t>9</w:t>
         </w:r>
         <w:r>
           <w:rPr>
@@ -1244,10 +1235,10 @@
         <w:rPr>
           <w:rFonts w:eastAsiaTheme="minorEastAsia"/>
           <w:noProof/>
-          <w:lang w:val="en-US"/>
-        </w:rPr>
-      </w:pPr>
-      <w:hyperlink w:anchor="_Toc118209525" w:history="1">
+          <w:lang w:eastAsia="en-GB"/>
+        </w:rPr>
+      </w:pPr>
+      <w:hyperlink w:anchor="_Toc118737987" w:history="1">
         <w:r>
           <w:rPr>
             <w:rStyle w:val="Hyperlink"/>
@@ -1274,7 +1265,7 @@
             <w:noProof/>
             <w:webHidden/>
           </w:rPr>
-          <w:instrText xml:space="preserve"> PAGEREF _Toc118209525 \h </w:instrText>
+          <w:instrText xml:space="preserve"> PAGEREF _Toc118737987 \h </w:instrText>
         </w:r>
         <w:r>
           <w:rPr>
@@ -1294,7 +1285,7 @@
             <w:noProof/>
             <w:webHidden/>
           </w:rPr>
-          <w:t>11</w:t>
+          <w:t>12</w:t>
         </w:r>
         <w:r>
           <w:rPr>
@@ -1314,10 +1305,10 @@
         <w:rPr>
           <w:rFonts w:eastAsiaTheme="minorEastAsia"/>
           <w:noProof/>
-          <w:lang w:val="en-US"/>
-        </w:rPr>
-      </w:pPr>
-      <w:hyperlink w:anchor="_Toc118209526" w:history="1">
+          <w:lang w:eastAsia="en-GB"/>
+        </w:rPr>
+      </w:pPr>
+      <w:hyperlink w:anchor="_Toc118737988" w:history="1">
         <w:r>
           <w:rPr>
             <w:rStyle w:val="Hyperlink"/>
@@ -1344,7 +1335,7 @@
             <w:noProof/>
             <w:webHidden/>
           </w:rPr>
-          <w:instrText xml:space="preserve"> PAGEREF _Toc118209526 \h </w:instrText>
+          <w:instrText xml:space="preserve"> PAGEREF _Toc118737988 \h </w:instrText>
         </w:r>
         <w:r>
           <w:rPr>
@@ -1364,7 +1355,7 @@
             <w:noProof/>
             <w:webHidden/>
           </w:rPr>
-          <w:t>12</w:t>
+          <w:t>13</w:t>
         </w:r>
         <w:r>
           <w:rPr>
@@ -1384,10 +1375,10 @@
         <w:rPr>
           <w:rFonts w:eastAsiaTheme="minorEastAsia"/>
           <w:noProof/>
-          <w:lang w:val="en-US"/>
-        </w:rPr>
-      </w:pPr>
-      <w:hyperlink w:anchor="_Toc118209527" w:history="1">
+          <w:lang w:eastAsia="en-GB"/>
+        </w:rPr>
+      </w:pPr>
+      <w:hyperlink w:anchor="_Toc118737989" w:history="1">
         <w:r>
           <w:rPr>
             <w:rStyle w:val="Hyperlink"/>
@@ -1414,7 +1405,7 @@
             <w:noProof/>
             <w:webHidden/>
           </w:rPr>
-          <w:instrText xml:space="preserve"> PAGEREF _Toc118209527 \h </w:instrText>
+          <w:instrText xml:space="preserve"> PAGEREF _Toc118737989 \h </w:instrText>
         </w:r>
         <w:r>
           <w:rPr>
@@ -1434,7 +1425,7 @@
             <w:noProof/>
             <w:webHidden/>
           </w:rPr>
-          <w:t>14</w:t>
+          <w:t>15</w:t>
         </w:r>
         <w:r>
           <w:rPr>
@@ -1454,10 +1445,10 @@
         <w:rPr>
           <w:rFonts w:eastAsiaTheme="minorEastAsia"/>
           <w:noProof/>
-          <w:lang w:val="en-US"/>
-        </w:rPr>
-      </w:pPr>
-      <w:hyperlink w:anchor="_Toc118209528" w:history="1">
+          <w:lang w:eastAsia="en-GB"/>
+        </w:rPr>
+      </w:pPr>
+      <w:hyperlink w:anchor="_Toc118737990" w:history="1">
         <w:r>
           <w:rPr>
             <w:rStyle w:val="Hyperlink"/>
@@ -1484,7 +1475,7 @@
             <w:noProof/>
             <w:webHidden/>
           </w:rPr>
-          <w:instrText xml:space="preserve"> PAGEREF _Toc118209528 \h </w:instrText>
+          <w:instrText xml:space="preserve"> PAGEREF _Toc118737990 \h </w:instrText>
         </w:r>
         <w:r>
           <w:rPr>
@@ -1504,7 +1495,7 @@
             <w:noProof/>
             <w:webHidden/>
           </w:rPr>
-          <w:t>15</w:t>
+          <w:t>16</w:t>
         </w:r>
         <w:r>
           <w:rPr>
@@ -1552,911 +1543,8 @@
           <w:szCs w:val="32"/>
           <w:lang w:val="en-US"/>
         </w:rPr>
-        <w:t>Table of Figures</w:t>
-      </w:r>
-    </w:p>
-    <w:p>
-      <w:pPr>
-        <w:pStyle w:val="TableofFigures"/>
-        <w:tabs>
-          <w:tab w:val="right" w:leader="dot" w:pos="9016"/>
-        </w:tabs>
-        <w:rPr>
-          <w:rFonts w:eastAsiaTheme="minorEastAsia"/>
-          <w:noProof/>
-          <w:lang w:val="en-US"/>
-        </w:rPr>
-      </w:pPr>
-      <w:r>
-        <w:rPr>
-          <w:rStyle w:val="Hyperlink"/>
-          <w:noProof/>
-        </w:rPr>
-        <w:fldChar w:fldCharType="begin"/>
-      </w:r>
-      <w:r>
-        <w:rPr>
-          <w:rStyle w:val="Hyperlink"/>
-          <w:noProof/>
-        </w:rPr>
-        <w:instrText xml:space="preserve"> TOC \h \z \c "Figure" </w:instrText>
-      </w:r>
-      <w:r>
-        <w:rPr>
-          <w:rStyle w:val="Hyperlink"/>
-          <w:noProof/>
-        </w:rPr>
-        <w:fldChar w:fldCharType="separate"/>
-      </w:r>
-      <w:hyperlink w:anchor="_Toc118209478" w:history="1">
-        <w:r>
-          <w:rPr>
-            <w:rStyle w:val="Hyperlink"/>
-            <w:noProof/>
-          </w:rPr>
-          <w:t>Figure 1 Hydroponics in vertical farming systems</w:t>
-        </w:r>
-        <w:r>
-          <w:rPr>
-            <w:noProof/>
-            <w:webHidden/>
-          </w:rPr>
-          <w:tab/>
-        </w:r>
-        <w:r>
-          <w:rPr>
-            <w:noProof/>
-            <w:webHidden/>
-          </w:rPr>
-          <w:fldChar w:fldCharType="begin"/>
-        </w:r>
-        <w:r>
-          <w:rPr>
-            <w:noProof/>
-            <w:webHidden/>
-          </w:rPr>
-          <w:instrText xml:space="preserve"> PAGEREF _Toc118209478 \h </w:instrText>
-        </w:r>
-        <w:r>
-          <w:rPr>
-            <w:noProof/>
-            <w:webHidden/>
-          </w:rPr>
-        </w:r>
-        <w:r>
-          <w:rPr>
-            <w:noProof/>
-            <w:webHidden/>
-          </w:rPr>
-          <w:fldChar w:fldCharType="separate"/>
-        </w:r>
-        <w:r>
-          <w:rPr>
-            <w:noProof/>
-            <w:webHidden/>
-          </w:rPr>
-          <w:t>4</w:t>
-        </w:r>
-        <w:r>
-          <w:rPr>
-            <w:noProof/>
-            <w:webHidden/>
-          </w:rPr>
-          <w:fldChar w:fldCharType="end"/>
-        </w:r>
-      </w:hyperlink>
-    </w:p>
-    <w:p>
-      <w:pPr>
-        <w:pStyle w:val="TableofFigures"/>
-        <w:tabs>
-          <w:tab w:val="right" w:leader="dot" w:pos="9016"/>
-        </w:tabs>
-        <w:rPr>
-          <w:rFonts w:eastAsiaTheme="minorEastAsia"/>
-          <w:noProof/>
-          <w:lang w:val="en-US"/>
-        </w:rPr>
-      </w:pPr>
-      <w:hyperlink w:anchor="_Toc118209479" w:history="1">
-        <w:r>
-          <w:rPr>
-            <w:rStyle w:val="Hyperlink"/>
-            <w:noProof/>
-          </w:rPr>
-          <w:t>Figure 2 Use-case diagram of the Vertical Farm Control System</w:t>
-        </w:r>
-        <w:r>
-          <w:rPr>
-            <w:noProof/>
-            <w:webHidden/>
-          </w:rPr>
-          <w:tab/>
-        </w:r>
-        <w:r>
-          <w:rPr>
-            <w:noProof/>
-            <w:webHidden/>
-          </w:rPr>
-          <w:fldChar w:fldCharType="begin"/>
-        </w:r>
-        <w:r>
-          <w:rPr>
-            <w:noProof/>
-            <w:webHidden/>
-          </w:rPr>
-          <w:instrText xml:space="preserve"> PAGEREF _Toc118209479 \h </w:instrText>
-        </w:r>
-        <w:r>
-          <w:rPr>
-            <w:noProof/>
-            <w:webHidden/>
-          </w:rPr>
-        </w:r>
-        <w:r>
-          <w:rPr>
-            <w:noProof/>
-            <w:webHidden/>
-          </w:rPr>
-          <w:fldChar w:fldCharType="separate"/>
-        </w:r>
-        <w:r>
-          <w:rPr>
-            <w:noProof/>
-            <w:webHidden/>
-          </w:rPr>
-          <w:t>8</w:t>
-        </w:r>
-        <w:r>
-          <w:rPr>
-            <w:noProof/>
-            <w:webHidden/>
-          </w:rPr>
-          <w:fldChar w:fldCharType="end"/>
-        </w:r>
-      </w:hyperlink>
-    </w:p>
-    <w:p>
-      <w:pPr>
-        <w:pStyle w:val="TableofFigures"/>
-        <w:tabs>
-          <w:tab w:val="right" w:leader="dot" w:pos="9016"/>
-        </w:tabs>
-        <w:rPr>
-          <w:rFonts w:eastAsiaTheme="minorEastAsia"/>
-          <w:noProof/>
-          <w:lang w:val="en-US"/>
-        </w:rPr>
-      </w:pPr>
-      <w:hyperlink r:id="rId9" w:anchor="_Toc118209480" w:history="1">
-        <w:r>
-          <w:rPr>
-            <w:rStyle w:val="Hyperlink"/>
-            <w:noProof/>
-          </w:rPr>
-          <w:t>Figure 3 Sequence diagram for use case 1</w:t>
-        </w:r>
-        <w:r>
-          <w:rPr>
-            <w:noProof/>
-            <w:webHidden/>
-          </w:rPr>
-          <w:tab/>
-        </w:r>
-        <w:r>
-          <w:rPr>
-            <w:noProof/>
-            <w:webHidden/>
-          </w:rPr>
-          <w:fldChar w:fldCharType="begin"/>
-        </w:r>
-        <w:r>
-          <w:rPr>
-            <w:noProof/>
-            <w:webHidden/>
-          </w:rPr>
-          <w:instrText xml:space="preserve"> PAGEREF _Toc118209480 \h </w:instrText>
-        </w:r>
-        <w:r>
-          <w:rPr>
-            <w:noProof/>
-            <w:webHidden/>
-          </w:rPr>
-        </w:r>
-        <w:r>
-          <w:rPr>
-            <w:noProof/>
-            <w:webHidden/>
-          </w:rPr>
-          <w:fldChar w:fldCharType="separate"/>
-        </w:r>
-        <w:r>
-          <w:rPr>
-            <w:noProof/>
-            <w:webHidden/>
-          </w:rPr>
-          <w:t>9</w:t>
-        </w:r>
-        <w:r>
-          <w:rPr>
-            <w:noProof/>
-            <w:webHidden/>
-          </w:rPr>
-          <w:fldChar w:fldCharType="end"/>
-        </w:r>
-      </w:hyperlink>
-    </w:p>
-    <w:p>
-      <w:pPr>
-        <w:pStyle w:val="TableofFigures"/>
-        <w:tabs>
-          <w:tab w:val="right" w:leader="dot" w:pos="9016"/>
-        </w:tabs>
-        <w:rPr>
-          <w:rFonts w:eastAsiaTheme="minorEastAsia"/>
-          <w:noProof/>
-          <w:lang w:val="en-US"/>
-        </w:rPr>
-      </w:pPr>
-      <w:hyperlink r:id="rId10" w:anchor="_Toc118209481" w:history="1">
-        <w:r>
-          <w:rPr>
-            <w:rStyle w:val="Hyperlink"/>
-            <w:noProof/>
-          </w:rPr>
-          <w:t>Figure 4 Sequence diagram for use case 2</w:t>
-        </w:r>
-        <w:r>
-          <w:rPr>
-            <w:noProof/>
-            <w:webHidden/>
-          </w:rPr>
-          <w:tab/>
-        </w:r>
-        <w:r>
-          <w:rPr>
-            <w:noProof/>
-            <w:webHidden/>
-          </w:rPr>
-          <w:fldChar w:fldCharType="begin"/>
-        </w:r>
-        <w:r>
-          <w:rPr>
-            <w:noProof/>
-            <w:webHidden/>
-          </w:rPr>
-          <w:instrText xml:space="preserve"> PAGEREF _Toc118209481 \h </w:instrText>
-        </w:r>
-        <w:r>
-          <w:rPr>
-            <w:noProof/>
-            <w:webHidden/>
-          </w:rPr>
-        </w:r>
-        <w:r>
-          <w:rPr>
-            <w:noProof/>
-            <w:webHidden/>
-          </w:rPr>
-          <w:fldChar w:fldCharType="separate"/>
-        </w:r>
-        <w:r>
-          <w:rPr>
-            <w:noProof/>
-            <w:webHidden/>
-          </w:rPr>
-          <w:t>10</w:t>
-        </w:r>
-        <w:r>
-          <w:rPr>
-            <w:noProof/>
-            <w:webHidden/>
-          </w:rPr>
-          <w:fldChar w:fldCharType="end"/>
-        </w:r>
-      </w:hyperlink>
-    </w:p>
-    <w:p>
-      <w:pPr>
-        <w:pStyle w:val="TableofFigures"/>
-        <w:tabs>
-          <w:tab w:val="right" w:leader="dot" w:pos="9016"/>
-        </w:tabs>
-        <w:rPr>
-          <w:rFonts w:eastAsiaTheme="minorEastAsia"/>
-          <w:noProof/>
-          <w:lang w:val="en-US"/>
-        </w:rPr>
-      </w:pPr>
-      <w:hyperlink r:id="rId11" w:anchor="_Toc118209482" w:history="1">
-        <w:r>
-          <w:rPr>
-            <w:rStyle w:val="Hyperlink"/>
-            <w:noProof/>
-          </w:rPr>
-          <w:t>Figure 5 Sequence diagram for use case 3</w:t>
-        </w:r>
-        <w:r>
-          <w:rPr>
-            <w:noProof/>
-            <w:webHidden/>
-          </w:rPr>
-          <w:tab/>
-        </w:r>
-        <w:r>
-          <w:rPr>
-            <w:noProof/>
-            <w:webHidden/>
-          </w:rPr>
-          <w:fldChar w:fldCharType="begin"/>
-        </w:r>
-        <w:r>
-          <w:rPr>
-            <w:noProof/>
-            <w:webHidden/>
-          </w:rPr>
-          <w:instrText xml:space="preserve"> PAGEREF _Toc118209482 \h </w:instrText>
-        </w:r>
-        <w:r>
-          <w:rPr>
-            <w:noProof/>
-            <w:webHidden/>
-          </w:rPr>
-        </w:r>
-        <w:r>
-          <w:rPr>
-            <w:noProof/>
-            <w:webHidden/>
-          </w:rPr>
-          <w:fldChar w:fldCharType="separate"/>
-        </w:r>
-        <w:r>
-          <w:rPr>
-            <w:noProof/>
-            <w:webHidden/>
-          </w:rPr>
-          <w:t>10</w:t>
-        </w:r>
-        <w:r>
-          <w:rPr>
-            <w:noProof/>
-            <w:webHidden/>
-          </w:rPr>
-          <w:fldChar w:fldCharType="end"/>
-        </w:r>
-      </w:hyperlink>
-    </w:p>
-    <w:p>
-      <w:pPr>
-        <w:pStyle w:val="TableofFigures"/>
-        <w:tabs>
-          <w:tab w:val="right" w:leader="dot" w:pos="9016"/>
-        </w:tabs>
-        <w:rPr>
-          <w:rFonts w:eastAsiaTheme="minorEastAsia"/>
-          <w:noProof/>
-          <w:lang w:val="en-US"/>
-        </w:rPr>
-      </w:pPr>
-      <w:hyperlink r:id="rId12" w:anchor="_Toc118209483" w:history="1">
-        <w:r>
-          <w:rPr>
-            <w:rStyle w:val="Hyperlink"/>
-            <w:noProof/>
-          </w:rPr>
-          <w:t>Figure 6 Sequence diagram for use case 4</w:t>
-        </w:r>
-        <w:r>
-          <w:rPr>
-            <w:noProof/>
-            <w:webHidden/>
-          </w:rPr>
-          <w:tab/>
-        </w:r>
-        <w:r>
-          <w:rPr>
-            <w:noProof/>
-            <w:webHidden/>
-          </w:rPr>
-          <w:fldChar w:fldCharType="begin"/>
-        </w:r>
-        <w:r>
-          <w:rPr>
-            <w:noProof/>
-            <w:webHidden/>
-          </w:rPr>
-          <w:instrText xml:space="preserve"> PAGEREF _Toc118209483 \h </w:instrText>
-        </w:r>
-        <w:r>
-          <w:rPr>
-            <w:noProof/>
-            <w:webHidden/>
-          </w:rPr>
-        </w:r>
-        <w:r>
-          <w:rPr>
-            <w:noProof/>
-            <w:webHidden/>
-          </w:rPr>
-          <w:fldChar w:fldCharType="separate"/>
-        </w:r>
-        <w:r>
-          <w:rPr>
-            <w:noProof/>
-            <w:webHidden/>
-          </w:rPr>
-          <w:t>11</w:t>
-        </w:r>
-        <w:r>
-          <w:rPr>
-            <w:noProof/>
-            <w:webHidden/>
-          </w:rPr>
-          <w:fldChar w:fldCharType="end"/>
-        </w:r>
-      </w:hyperlink>
-    </w:p>
-    <w:p>
-      <w:pPr>
-        <w:pStyle w:val="TableofFigures"/>
-        <w:tabs>
-          <w:tab w:val="right" w:leader="dot" w:pos="9016"/>
-        </w:tabs>
-        <w:rPr>
-          <w:rFonts w:eastAsiaTheme="minorEastAsia"/>
-          <w:noProof/>
-          <w:lang w:val="en-US"/>
-        </w:rPr>
-      </w:pPr>
-      <w:hyperlink r:id="rId13" w:anchor="_Toc118209484" w:history="1">
-        <w:r>
-          <w:rPr>
-            <w:rStyle w:val="Hyperlink"/>
-            <w:noProof/>
-          </w:rPr>
-          <w:t>Figure 7 Sequence diagram for use case 5</w:t>
-        </w:r>
-        <w:r>
-          <w:rPr>
-            <w:noProof/>
-            <w:webHidden/>
-          </w:rPr>
-          <w:tab/>
-        </w:r>
-        <w:r>
-          <w:rPr>
-            <w:noProof/>
-            <w:webHidden/>
-          </w:rPr>
-          <w:fldChar w:fldCharType="begin"/>
-        </w:r>
-        <w:r>
-          <w:rPr>
-            <w:noProof/>
-            <w:webHidden/>
-          </w:rPr>
-          <w:instrText xml:space="preserve"> PAGEREF _Toc118209484 \h </w:instrText>
-        </w:r>
-        <w:r>
-          <w:rPr>
-            <w:noProof/>
-            <w:webHidden/>
-          </w:rPr>
-        </w:r>
-        <w:r>
-          <w:rPr>
-            <w:noProof/>
-            <w:webHidden/>
-          </w:rPr>
-          <w:fldChar w:fldCharType="separate"/>
-        </w:r>
-        <w:r>
-          <w:rPr>
-            <w:noProof/>
-            <w:webHidden/>
-          </w:rPr>
-          <w:t>11</w:t>
-        </w:r>
-        <w:r>
-          <w:rPr>
-            <w:noProof/>
-            <w:webHidden/>
-          </w:rPr>
-          <w:fldChar w:fldCharType="end"/>
-        </w:r>
-      </w:hyperlink>
-    </w:p>
-    <w:p>
-      <w:pPr>
-        <w:pStyle w:val="TableofFigures"/>
-        <w:tabs>
-          <w:tab w:val="right" w:leader="dot" w:pos="9016"/>
-        </w:tabs>
-        <w:rPr>
-          <w:rFonts w:eastAsiaTheme="minorEastAsia"/>
-          <w:noProof/>
-          <w:lang w:val="en-US"/>
-        </w:rPr>
-      </w:pPr>
-      <w:hyperlink w:anchor="_Toc118209485" w:history="1">
-        <w:r>
-          <w:rPr>
-            <w:rStyle w:val="Hyperlink"/>
-            <w:noProof/>
-          </w:rPr>
-          <w:t>Figure 8 Feedback Control Sy</w:t>
-        </w:r>
-        <w:r>
-          <w:rPr>
-            <w:rStyle w:val="Hyperlink"/>
-            <w:noProof/>
-          </w:rPr>
-          <w:t>s</w:t>
-        </w:r>
-        <w:r>
-          <w:rPr>
-            <w:rStyle w:val="Hyperlink"/>
-            <w:noProof/>
-          </w:rPr>
-          <w:t>tem diagram</w:t>
-        </w:r>
-        <w:r>
-          <w:rPr>
-            <w:noProof/>
-            <w:webHidden/>
-          </w:rPr>
-          <w:tab/>
-        </w:r>
-        <w:r>
-          <w:rPr>
-            <w:noProof/>
-            <w:webHidden/>
-          </w:rPr>
-          <w:fldChar w:fldCharType="begin"/>
-        </w:r>
-        <w:r>
-          <w:rPr>
-            <w:noProof/>
-            <w:webHidden/>
-          </w:rPr>
-          <w:instrText xml:space="preserve"> PAGEREF _Toc118209485 \h </w:instrText>
-        </w:r>
-        <w:r>
-          <w:rPr>
-            <w:noProof/>
-            <w:webHidden/>
-          </w:rPr>
-        </w:r>
-        <w:r>
-          <w:rPr>
-            <w:noProof/>
-            <w:webHidden/>
-          </w:rPr>
-          <w:fldChar w:fldCharType="separate"/>
-        </w:r>
-        <w:r>
-          <w:rPr>
-            <w:noProof/>
-            <w:webHidden/>
-          </w:rPr>
-          <w:t>12</w:t>
-        </w:r>
-        <w:r>
-          <w:rPr>
-            <w:noProof/>
-            <w:webHidden/>
-          </w:rPr>
-          <w:fldChar w:fldCharType="end"/>
-        </w:r>
-      </w:hyperlink>
-    </w:p>
-    <w:p>
-      <w:pPr>
-        <w:pStyle w:val="TableofFigures"/>
-        <w:tabs>
-          <w:tab w:val="right" w:leader="dot" w:pos="9016"/>
-        </w:tabs>
-        <w:rPr>
-          <w:rFonts w:eastAsiaTheme="minorEastAsia"/>
-          <w:noProof/>
-          <w:lang w:val="en-US"/>
-        </w:rPr>
-      </w:pPr>
-      <w:hyperlink w:anchor="_Toc118209486" w:history="1">
-        <w:r>
-          <w:rPr>
-            <w:rStyle w:val="Hyperlink"/>
-            <w:noProof/>
-          </w:rPr>
-          <w:t>Figure 9 Finite state machine diagram</w:t>
-        </w:r>
-        <w:r>
-          <w:rPr>
-            <w:noProof/>
-            <w:webHidden/>
-          </w:rPr>
-          <w:tab/>
-        </w:r>
-        <w:r>
-          <w:rPr>
-            <w:noProof/>
-            <w:webHidden/>
-          </w:rPr>
-          <w:fldChar w:fldCharType="begin"/>
-        </w:r>
-        <w:r>
-          <w:rPr>
-            <w:noProof/>
-            <w:webHidden/>
-          </w:rPr>
-          <w:instrText xml:space="preserve"> PAGEREF _Toc118209486 \h </w:instrText>
-        </w:r>
-        <w:r>
-          <w:rPr>
-            <w:noProof/>
-            <w:webHidden/>
-          </w:rPr>
-        </w:r>
-        <w:r>
-          <w:rPr>
-            <w:noProof/>
-            <w:webHidden/>
-          </w:rPr>
-          <w:fldChar w:fldCharType="separate"/>
-        </w:r>
-        <w:r>
-          <w:rPr>
-            <w:noProof/>
-            <w:webHidden/>
-          </w:rPr>
-          <w:t>13</w:t>
-        </w:r>
-        <w:r>
-          <w:rPr>
-            <w:noProof/>
-            <w:webHidden/>
-          </w:rPr>
-          <w:fldChar w:fldCharType="end"/>
-        </w:r>
-      </w:hyperlink>
-    </w:p>
-    <w:p>
-      <w:pPr>
-        <w:pStyle w:val="TableofFigures"/>
-        <w:tabs>
-          <w:tab w:val="right" w:leader="dot" w:pos="9016"/>
-        </w:tabs>
-        <w:rPr>
-          <w:rFonts w:eastAsiaTheme="minorEastAsia"/>
-          <w:noProof/>
-          <w:lang w:val="en-US"/>
-        </w:rPr>
-      </w:pPr>
-      <w:hyperlink r:id="rId14" w:anchor="_Toc118209487" w:history="1">
-        <w:r>
-          <w:rPr>
-            <w:rStyle w:val="Hyperlink"/>
-            <w:noProof/>
-          </w:rPr>
-          <w:t>Figure 10 Level 0 (Context) data flow diagram</w:t>
-        </w:r>
-        <w:r>
-          <w:rPr>
-            <w:noProof/>
-            <w:webHidden/>
-          </w:rPr>
-          <w:tab/>
-        </w:r>
-        <w:r>
-          <w:rPr>
-            <w:noProof/>
-            <w:webHidden/>
-          </w:rPr>
-          <w:fldChar w:fldCharType="begin"/>
-        </w:r>
-        <w:r>
-          <w:rPr>
-            <w:noProof/>
-            <w:webHidden/>
-          </w:rPr>
-          <w:instrText xml:space="preserve"> PAGEREF _Toc118209487 \h </w:instrText>
-        </w:r>
-        <w:r>
-          <w:rPr>
-            <w:noProof/>
-            <w:webHidden/>
-          </w:rPr>
-        </w:r>
-        <w:r>
-          <w:rPr>
-            <w:noProof/>
-            <w:webHidden/>
-          </w:rPr>
-          <w:fldChar w:fldCharType="separate"/>
-        </w:r>
-        <w:r>
-          <w:rPr>
-            <w:noProof/>
-            <w:webHidden/>
-          </w:rPr>
-          <w:t>14</w:t>
-        </w:r>
-        <w:r>
-          <w:rPr>
-            <w:noProof/>
-            <w:webHidden/>
-          </w:rPr>
-          <w:fldChar w:fldCharType="end"/>
-        </w:r>
-      </w:hyperlink>
-    </w:p>
-    <w:p>
-      <w:pPr>
-        <w:pStyle w:val="TableofFigures"/>
-        <w:tabs>
-          <w:tab w:val="right" w:leader="dot" w:pos="9016"/>
-        </w:tabs>
-        <w:rPr>
-          <w:rFonts w:eastAsiaTheme="minorEastAsia"/>
-          <w:noProof/>
-          <w:lang w:val="en-US"/>
-        </w:rPr>
-      </w:pPr>
-      <w:hyperlink r:id="rId15" w:anchor="_Toc118209488" w:history="1">
-        <w:r>
-          <w:rPr>
-            <w:rStyle w:val="Hyperlink"/>
-            <w:noProof/>
-          </w:rPr>
-          <w:t>Figure 11 Level 1 data flow diagram</w:t>
-        </w:r>
-        <w:r>
-          <w:rPr>
-            <w:noProof/>
-            <w:webHidden/>
-          </w:rPr>
-          <w:tab/>
-        </w:r>
-        <w:r>
-          <w:rPr>
-            <w:noProof/>
-            <w:webHidden/>
-          </w:rPr>
-          <w:fldChar w:fldCharType="begin"/>
-        </w:r>
-        <w:r>
-          <w:rPr>
-            <w:noProof/>
-            <w:webHidden/>
-          </w:rPr>
-          <w:instrText xml:space="preserve"> PAGEREF _Toc118209488 \h </w:instrText>
-        </w:r>
-        <w:r>
-          <w:rPr>
-            <w:noProof/>
-            <w:webHidden/>
-          </w:rPr>
-        </w:r>
-        <w:r>
-          <w:rPr>
-            <w:noProof/>
-            <w:webHidden/>
-          </w:rPr>
-          <w:fldChar w:fldCharType="separate"/>
-        </w:r>
-        <w:r>
-          <w:rPr>
-            <w:noProof/>
-            <w:webHidden/>
-          </w:rPr>
-          <w:t>14</w:t>
-        </w:r>
-        <w:r>
-          <w:rPr>
-            <w:noProof/>
-            <w:webHidden/>
-          </w:rPr>
-          <w:fldChar w:fldCharType="end"/>
-        </w:r>
-      </w:hyperlink>
-    </w:p>
-    <w:p>
-      <w:pPr>
-        <w:pStyle w:val="TableofFigures"/>
-        <w:tabs>
-          <w:tab w:val="right" w:leader="dot" w:pos="9016"/>
-        </w:tabs>
-        <w:rPr>
-          <w:rFonts w:eastAsiaTheme="minorEastAsia"/>
-          <w:noProof/>
-          <w:lang w:val="en-US"/>
-        </w:rPr>
-      </w:pPr>
-      <w:hyperlink r:id="rId16" w:anchor="_Toc118209489" w:history="1">
-        <w:r>
-          <w:rPr>
-            <w:rStyle w:val="Hyperlink"/>
-            <w:noProof/>
-          </w:rPr>
-          <w:t>Figure 12 Level 2 data flow diagram</w:t>
-        </w:r>
-        <w:r>
-          <w:rPr>
-            <w:noProof/>
-            <w:webHidden/>
-          </w:rPr>
-          <w:tab/>
-        </w:r>
-        <w:r>
-          <w:rPr>
-            <w:noProof/>
-            <w:webHidden/>
-          </w:rPr>
-          <w:fldChar w:fldCharType="begin"/>
-        </w:r>
-        <w:r>
-          <w:rPr>
-            <w:noProof/>
-            <w:webHidden/>
-          </w:rPr>
-          <w:instrText xml:space="preserve"> PAGEREF _Toc118209489 \h </w:instrText>
-        </w:r>
-        <w:r>
-          <w:rPr>
-            <w:noProof/>
-            <w:webHidden/>
-          </w:rPr>
-        </w:r>
-        <w:r>
-          <w:rPr>
-            <w:noProof/>
-            <w:webHidden/>
-          </w:rPr>
-          <w:fldChar w:fldCharType="separate"/>
-        </w:r>
-        <w:r>
-          <w:rPr>
-            <w:noProof/>
-            <w:webHidden/>
-          </w:rPr>
-          <w:t>15</w:t>
-        </w:r>
-        <w:r>
-          <w:rPr>
-            <w:noProof/>
-            <w:webHidden/>
-          </w:rPr>
-          <w:fldChar w:fldCharType="end"/>
-        </w:r>
-      </w:hyperlink>
-    </w:p>
-    <w:p>
-      <w:pPr>
-        <w:pStyle w:val="TOC2"/>
-        <w:tabs>
-          <w:tab w:val="right" w:leader="dot" w:pos="9016"/>
-        </w:tabs>
-        <w:rPr>
-          <w:rStyle w:val="Hyperlink"/>
-          <w:noProof/>
-        </w:rPr>
-      </w:pPr>
-      <w:r>
-        <w:rPr>
-          <w:rStyle w:val="Hyperlink"/>
-          <w:noProof/>
-        </w:rPr>
-        <w:fldChar w:fldCharType="end"/>
-      </w:r>
-    </w:p>
-    <w:p>
-      <w:pPr>
-        <w:spacing w:before="120"/>
-        <w:jc w:val="center"/>
-        <w:rPr>
-          <w:noProof/>
-        </w:rPr>
-      </w:pPr>
+        <w:t>List</w:t>
+      </w:r>
       <w:r>
         <w:rPr>
           <w:rFonts w:ascii="Times New Roman" w:eastAsiaTheme="majorEastAsia" w:hAnsi="Times New Roman" w:cs="Times New Roman"/>
@@ -2465,7 +1553,7 @@
           <w:szCs w:val="32"/>
           <w:lang w:val="en-US"/>
         </w:rPr>
-        <w:t xml:space="preserve">Table of </w:t>
+        <w:t xml:space="preserve"> of Figures</w:t>
       </w:r>
       <w:r>
         <w:rPr>
@@ -2475,7 +1563,889 @@
           <w:szCs w:val="32"/>
           <w:lang w:val="en-US"/>
         </w:rPr>
-        <w:t>T</w:t>
+        <w:t xml:space="preserve"> and Tables</w:t>
+      </w:r>
+    </w:p>
+    <w:p>
+      <w:pPr>
+        <w:pStyle w:val="TableofFigures"/>
+        <w:tabs>
+          <w:tab w:val="right" w:leader="dot" w:pos="9016"/>
+        </w:tabs>
+        <w:rPr>
+          <w:rFonts w:eastAsiaTheme="minorEastAsia"/>
+          <w:noProof/>
+          <w:lang w:val="en-US"/>
+        </w:rPr>
+      </w:pPr>
+      <w:r>
+        <w:rPr>
+          <w:rStyle w:val="Hyperlink"/>
+          <w:noProof/>
+        </w:rPr>
+        <w:fldChar w:fldCharType="begin"/>
+      </w:r>
+      <w:r>
+        <w:rPr>
+          <w:rStyle w:val="Hyperlink"/>
+          <w:noProof/>
+        </w:rPr>
+        <w:instrText xml:space="preserve"> TOC \h \z \c "Figure" </w:instrText>
+      </w:r>
+      <w:r>
+        <w:rPr>
+          <w:rStyle w:val="Hyperlink"/>
+          <w:noProof/>
+        </w:rPr>
+        <w:fldChar w:fldCharType="separate"/>
+      </w:r>
+      <w:hyperlink w:anchor="_Toc118209478" w:history="1">
+        <w:r>
+          <w:rPr>
+            <w:rStyle w:val="Hyperlink"/>
+            <w:noProof/>
+          </w:rPr>
+          <w:t>Figure 1 Hydroponics in vertical farming systems</w:t>
+        </w:r>
+        <w:r>
+          <w:rPr>
+            <w:noProof/>
+            <w:webHidden/>
+          </w:rPr>
+          <w:tab/>
+        </w:r>
+        <w:r>
+          <w:rPr>
+            <w:noProof/>
+            <w:webHidden/>
+          </w:rPr>
+          <w:fldChar w:fldCharType="begin"/>
+        </w:r>
+        <w:r>
+          <w:rPr>
+            <w:noProof/>
+            <w:webHidden/>
+          </w:rPr>
+          <w:instrText xml:space="preserve"> PAGEREF _Toc118209478 \h </w:instrText>
+        </w:r>
+        <w:r>
+          <w:rPr>
+            <w:noProof/>
+            <w:webHidden/>
+          </w:rPr>
+        </w:r>
+        <w:r>
+          <w:rPr>
+            <w:noProof/>
+            <w:webHidden/>
+          </w:rPr>
+          <w:fldChar w:fldCharType="separate"/>
+        </w:r>
+        <w:r>
+          <w:rPr>
+            <w:noProof/>
+            <w:webHidden/>
+          </w:rPr>
+          <w:t>4</w:t>
+        </w:r>
+        <w:r>
+          <w:rPr>
+            <w:noProof/>
+            <w:webHidden/>
+          </w:rPr>
+          <w:fldChar w:fldCharType="end"/>
+        </w:r>
+      </w:hyperlink>
+    </w:p>
+    <w:p>
+      <w:pPr>
+        <w:pStyle w:val="TableofFigures"/>
+        <w:tabs>
+          <w:tab w:val="right" w:leader="dot" w:pos="9016"/>
+        </w:tabs>
+        <w:rPr>
+          <w:rFonts w:eastAsiaTheme="minorEastAsia"/>
+          <w:noProof/>
+          <w:lang w:val="en-US"/>
+        </w:rPr>
+      </w:pPr>
+      <w:hyperlink w:anchor="_Toc118209479" w:history="1">
+        <w:r>
+          <w:rPr>
+            <w:rStyle w:val="Hyperlink"/>
+            <w:noProof/>
+          </w:rPr>
+          <w:t>Figure 2 Use-case diagram of the Vertical Farm Control System</w:t>
+        </w:r>
+        <w:r>
+          <w:rPr>
+            <w:noProof/>
+            <w:webHidden/>
+          </w:rPr>
+          <w:tab/>
+        </w:r>
+        <w:r>
+          <w:rPr>
+            <w:noProof/>
+            <w:webHidden/>
+          </w:rPr>
+          <w:fldChar w:fldCharType="begin"/>
+        </w:r>
+        <w:r>
+          <w:rPr>
+            <w:noProof/>
+            <w:webHidden/>
+          </w:rPr>
+          <w:instrText xml:space="preserve"> PAGEREF _Toc118209479 \h </w:instrText>
+        </w:r>
+        <w:r>
+          <w:rPr>
+            <w:noProof/>
+            <w:webHidden/>
+          </w:rPr>
+        </w:r>
+        <w:r>
+          <w:rPr>
+            <w:noProof/>
+            <w:webHidden/>
+          </w:rPr>
+          <w:fldChar w:fldCharType="separate"/>
+        </w:r>
+        <w:r>
+          <w:rPr>
+            <w:noProof/>
+            <w:webHidden/>
+          </w:rPr>
+          <w:t>8</w:t>
+        </w:r>
+        <w:r>
+          <w:rPr>
+            <w:noProof/>
+            <w:webHidden/>
+          </w:rPr>
+          <w:fldChar w:fldCharType="end"/>
+        </w:r>
+      </w:hyperlink>
+    </w:p>
+    <w:p>
+      <w:pPr>
+        <w:pStyle w:val="TableofFigures"/>
+        <w:tabs>
+          <w:tab w:val="right" w:leader="dot" w:pos="9016"/>
+        </w:tabs>
+        <w:rPr>
+          <w:rFonts w:eastAsiaTheme="minorEastAsia"/>
+          <w:noProof/>
+          <w:lang w:val="en-US"/>
+        </w:rPr>
+      </w:pPr>
+      <w:hyperlink r:id="rId9" w:anchor="_Toc118209480" w:history="1">
+        <w:r>
+          <w:rPr>
+            <w:rStyle w:val="Hyperlink"/>
+            <w:noProof/>
+          </w:rPr>
+          <w:t>Figure 3 Sequence diagram for use case 1</w:t>
+        </w:r>
+        <w:r>
+          <w:rPr>
+            <w:noProof/>
+            <w:webHidden/>
+          </w:rPr>
+          <w:tab/>
+        </w:r>
+        <w:r>
+          <w:rPr>
+            <w:noProof/>
+            <w:webHidden/>
+          </w:rPr>
+          <w:fldChar w:fldCharType="begin"/>
+        </w:r>
+        <w:r>
+          <w:rPr>
+            <w:noProof/>
+            <w:webHidden/>
+          </w:rPr>
+          <w:instrText xml:space="preserve"> PAGEREF _Toc118209480 \h </w:instrText>
+        </w:r>
+        <w:r>
+          <w:rPr>
+            <w:noProof/>
+            <w:webHidden/>
+          </w:rPr>
+        </w:r>
+        <w:r>
+          <w:rPr>
+            <w:noProof/>
+            <w:webHidden/>
+          </w:rPr>
+          <w:fldChar w:fldCharType="separate"/>
+        </w:r>
+        <w:r>
+          <w:rPr>
+            <w:noProof/>
+            <w:webHidden/>
+          </w:rPr>
+          <w:t>9</w:t>
+        </w:r>
+        <w:r>
+          <w:rPr>
+            <w:noProof/>
+            <w:webHidden/>
+          </w:rPr>
+          <w:fldChar w:fldCharType="end"/>
+        </w:r>
+      </w:hyperlink>
+    </w:p>
+    <w:p>
+      <w:pPr>
+        <w:pStyle w:val="TableofFigures"/>
+        <w:tabs>
+          <w:tab w:val="right" w:leader="dot" w:pos="9016"/>
+        </w:tabs>
+        <w:rPr>
+          <w:rFonts w:eastAsiaTheme="minorEastAsia"/>
+          <w:noProof/>
+          <w:lang w:val="en-US"/>
+        </w:rPr>
+      </w:pPr>
+      <w:hyperlink r:id="rId10" w:anchor="_Toc118209481" w:history="1">
+        <w:r>
+          <w:rPr>
+            <w:rStyle w:val="Hyperlink"/>
+            <w:noProof/>
+          </w:rPr>
+          <w:t>Figure 4 Sequence diagram for use case 2</w:t>
+        </w:r>
+        <w:r>
+          <w:rPr>
+            <w:noProof/>
+            <w:webHidden/>
+          </w:rPr>
+          <w:tab/>
+        </w:r>
+        <w:r>
+          <w:rPr>
+            <w:noProof/>
+            <w:webHidden/>
+          </w:rPr>
+          <w:fldChar w:fldCharType="begin"/>
+        </w:r>
+        <w:r>
+          <w:rPr>
+            <w:noProof/>
+            <w:webHidden/>
+          </w:rPr>
+          <w:instrText xml:space="preserve"> PAGEREF _Toc118209481 \h </w:instrText>
+        </w:r>
+        <w:r>
+          <w:rPr>
+            <w:noProof/>
+            <w:webHidden/>
+          </w:rPr>
+        </w:r>
+        <w:r>
+          <w:rPr>
+            <w:noProof/>
+            <w:webHidden/>
+          </w:rPr>
+          <w:fldChar w:fldCharType="separate"/>
+        </w:r>
+        <w:r>
+          <w:rPr>
+            <w:noProof/>
+            <w:webHidden/>
+          </w:rPr>
+          <w:t>10</w:t>
+        </w:r>
+        <w:r>
+          <w:rPr>
+            <w:noProof/>
+            <w:webHidden/>
+          </w:rPr>
+          <w:fldChar w:fldCharType="end"/>
+        </w:r>
+      </w:hyperlink>
+    </w:p>
+    <w:p>
+      <w:pPr>
+        <w:pStyle w:val="TableofFigures"/>
+        <w:tabs>
+          <w:tab w:val="right" w:leader="dot" w:pos="9016"/>
+        </w:tabs>
+        <w:rPr>
+          <w:rFonts w:eastAsiaTheme="minorEastAsia"/>
+          <w:noProof/>
+          <w:lang w:val="en-US"/>
+        </w:rPr>
+      </w:pPr>
+      <w:hyperlink r:id="rId11" w:anchor="_Toc118209482" w:history="1">
+        <w:r>
+          <w:rPr>
+            <w:rStyle w:val="Hyperlink"/>
+            <w:noProof/>
+          </w:rPr>
+          <w:t>Figure 5 Sequence diagram for use case 3</w:t>
+        </w:r>
+        <w:r>
+          <w:rPr>
+            <w:noProof/>
+            <w:webHidden/>
+          </w:rPr>
+          <w:tab/>
+        </w:r>
+        <w:r>
+          <w:rPr>
+            <w:noProof/>
+            <w:webHidden/>
+          </w:rPr>
+          <w:fldChar w:fldCharType="begin"/>
+        </w:r>
+        <w:r>
+          <w:rPr>
+            <w:noProof/>
+            <w:webHidden/>
+          </w:rPr>
+          <w:instrText xml:space="preserve"> PAGEREF _Toc118209482 \h </w:instrText>
+        </w:r>
+        <w:r>
+          <w:rPr>
+            <w:noProof/>
+            <w:webHidden/>
+          </w:rPr>
+        </w:r>
+        <w:r>
+          <w:rPr>
+            <w:noProof/>
+            <w:webHidden/>
+          </w:rPr>
+          <w:fldChar w:fldCharType="separate"/>
+        </w:r>
+        <w:r>
+          <w:rPr>
+            <w:noProof/>
+            <w:webHidden/>
+          </w:rPr>
+          <w:t>10</w:t>
+        </w:r>
+        <w:r>
+          <w:rPr>
+            <w:noProof/>
+            <w:webHidden/>
+          </w:rPr>
+          <w:fldChar w:fldCharType="end"/>
+        </w:r>
+      </w:hyperlink>
+    </w:p>
+    <w:p>
+      <w:pPr>
+        <w:pStyle w:val="TableofFigures"/>
+        <w:tabs>
+          <w:tab w:val="right" w:leader="dot" w:pos="9016"/>
+        </w:tabs>
+        <w:rPr>
+          <w:rFonts w:eastAsiaTheme="minorEastAsia"/>
+          <w:noProof/>
+          <w:lang w:val="en-US"/>
+        </w:rPr>
+      </w:pPr>
+      <w:hyperlink r:id="rId12" w:anchor="_Toc118209483" w:history="1">
+        <w:r>
+          <w:rPr>
+            <w:rStyle w:val="Hyperlink"/>
+            <w:noProof/>
+          </w:rPr>
+          <w:t>Figure 6 Sequence diagram for use case 4</w:t>
+        </w:r>
+        <w:r>
+          <w:rPr>
+            <w:noProof/>
+            <w:webHidden/>
+          </w:rPr>
+          <w:tab/>
+        </w:r>
+        <w:r>
+          <w:rPr>
+            <w:noProof/>
+            <w:webHidden/>
+          </w:rPr>
+          <w:fldChar w:fldCharType="begin"/>
+        </w:r>
+        <w:r>
+          <w:rPr>
+            <w:noProof/>
+            <w:webHidden/>
+          </w:rPr>
+          <w:instrText xml:space="preserve"> PAGEREF _Toc118209483 \h </w:instrText>
+        </w:r>
+        <w:r>
+          <w:rPr>
+            <w:noProof/>
+            <w:webHidden/>
+          </w:rPr>
+        </w:r>
+        <w:r>
+          <w:rPr>
+            <w:noProof/>
+            <w:webHidden/>
+          </w:rPr>
+          <w:fldChar w:fldCharType="separate"/>
+        </w:r>
+        <w:r>
+          <w:rPr>
+            <w:noProof/>
+            <w:webHidden/>
+          </w:rPr>
+          <w:t>11</w:t>
+        </w:r>
+        <w:r>
+          <w:rPr>
+            <w:noProof/>
+            <w:webHidden/>
+          </w:rPr>
+          <w:fldChar w:fldCharType="end"/>
+        </w:r>
+      </w:hyperlink>
+    </w:p>
+    <w:p>
+      <w:pPr>
+        <w:pStyle w:val="TableofFigures"/>
+        <w:tabs>
+          <w:tab w:val="right" w:leader="dot" w:pos="9016"/>
+        </w:tabs>
+        <w:rPr>
+          <w:rFonts w:eastAsiaTheme="minorEastAsia"/>
+          <w:noProof/>
+          <w:lang w:val="en-US"/>
+        </w:rPr>
+      </w:pPr>
+      <w:hyperlink r:id="rId13" w:anchor="_Toc118209484" w:history="1">
+        <w:r>
+          <w:rPr>
+            <w:rStyle w:val="Hyperlink"/>
+            <w:noProof/>
+          </w:rPr>
+          <w:t>Figure 7 Sequence diagram for use case 5</w:t>
+        </w:r>
+        <w:r>
+          <w:rPr>
+            <w:noProof/>
+            <w:webHidden/>
+          </w:rPr>
+          <w:tab/>
+        </w:r>
+        <w:r>
+          <w:rPr>
+            <w:noProof/>
+            <w:webHidden/>
+          </w:rPr>
+          <w:fldChar w:fldCharType="begin"/>
+        </w:r>
+        <w:r>
+          <w:rPr>
+            <w:noProof/>
+            <w:webHidden/>
+          </w:rPr>
+          <w:instrText xml:space="preserve"> PAGEREF _Toc118209484 \h </w:instrText>
+        </w:r>
+        <w:r>
+          <w:rPr>
+            <w:noProof/>
+            <w:webHidden/>
+          </w:rPr>
+        </w:r>
+        <w:r>
+          <w:rPr>
+            <w:noProof/>
+            <w:webHidden/>
+          </w:rPr>
+          <w:fldChar w:fldCharType="separate"/>
+        </w:r>
+        <w:r>
+          <w:rPr>
+            <w:noProof/>
+            <w:webHidden/>
+          </w:rPr>
+          <w:t>11</w:t>
+        </w:r>
+        <w:r>
+          <w:rPr>
+            <w:noProof/>
+            <w:webHidden/>
+          </w:rPr>
+          <w:fldChar w:fldCharType="end"/>
+        </w:r>
+      </w:hyperlink>
+    </w:p>
+    <w:p>
+      <w:pPr>
+        <w:pStyle w:val="TableofFigures"/>
+        <w:tabs>
+          <w:tab w:val="right" w:leader="dot" w:pos="9016"/>
+        </w:tabs>
+        <w:rPr>
+          <w:rFonts w:eastAsiaTheme="minorEastAsia"/>
+          <w:noProof/>
+          <w:lang w:val="en-US"/>
+        </w:rPr>
+      </w:pPr>
+      <w:hyperlink w:anchor="_Toc118209485" w:history="1">
+        <w:r>
+          <w:rPr>
+            <w:rStyle w:val="Hyperlink"/>
+            <w:noProof/>
+          </w:rPr>
+          <w:t>Figure 8 Feedback Control System diagram</w:t>
+        </w:r>
+        <w:r>
+          <w:rPr>
+            <w:noProof/>
+            <w:webHidden/>
+          </w:rPr>
+          <w:tab/>
+        </w:r>
+        <w:r>
+          <w:rPr>
+            <w:noProof/>
+            <w:webHidden/>
+          </w:rPr>
+          <w:fldChar w:fldCharType="begin"/>
+        </w:r>
+        <w:r>
+          <w:rPr>
+            <w:noProof/>
+            <w:webHidden/>
+          </w:rPr>
+          <w:instrText xml:space="preserve"> PAGEREF _Toc118209485 \h </w:instrText>
+        </w:r>
+        <w:r>
+          <w:rPr>
+            <w:noProof/>
+            <w:webHidden/>
+          </w:rPr>
+        </w:r>
+        <w:r>
+          <w:rPr>
+            <w:noProof/>
+            <w:webHidden/>
+          </w:rPr>
+          <w:fldChar w:fldCharType="separate"/>
+        </w:r>
+        <w:r>
+          <w:rPr>
+            <w:noProof/>
+            <w:webHidden/>
+          </w:rPr>
+          <w:t>12</w:t>
+        </w:r>
+        <w:r>
+          <w:rPr>
+            <w:noProof/>
+            <w:webHidden/>
+          </w:rPr>
+          <w:fldChar w:fldCharType="end"/>
+        </w:r>
+      </w:hyperlink>
+    </w:p>
+    <w:p>
+      <w:pPr>
+        <w:pStyle w:val="TableofFigures"/>
+        <w:tabs>
+          <w:tab w:val="right" w:leader="dot" w:pos="9016"/>
+        </w:tabs>
+        <w:rPr>
+          <w:rFonts w:eastAsiaTheme="minorEastAsia"/>
+          <w:noProof/>
+          <w:lang w:val="en-US"/>
+        </w:rPr>
+      </w:pPr>
+      <w:hyperlink w:anchor="_Toc118209486" w:history="1">
+        <w:r>
+          <w:rPr>
+            <w:rStyle w:val="Hyperlink"/>
+            <w:noProof/>
+          </w:rPr>
+          <w:t>Figure 9 Finite state machine diagram</w:t>
+        </w:r>
+        <w:r>
+          <w:rPr>
+            <w:noProof/>
+            <w:webHidden/>
+          </w:rPr>
+          <w:tab/>
+        </w:r>
+        <w:r>
+          <w:rPr>
+            <w:noProof/>
+            <w:webHidden/>
+          </w:rPr>
+          <w:fldChar w:fldCharType="begin"/>
+        </w:r>
+        <w:r>
+          <w:rPr>
+            <w:noProof/>
+            <w:webHidden/>
+          </w:rPr>
+          <w:instrText xml:space="preserve"> PAGEREF _Toc118209486 \h </w:instrText>
+        </w:r>
+        <w:r>
+          <w:rPr>
+            <w:noProof/>
+            <w:webHidden/>
+          </w:rPr>
+        </w:r>
+        <w:r>
+          <w:rPr>
+            <w:noProof/>
+            <w:webHidden/>
+          </w:rPr>
+          <w:fldChar w:fldCharType="separate"/>
+        </w:r>
+        <w:r>
+          <w:rPr>
+            <w:noProof/>
+            <w:webHidden/>
+          </w:rPr>
+          <w:t>13</w:t>
+        </w:r>
+        <w:r>
+          <w:rPr>
+            <w:noProof/>
+            <w:webHidden/>
+          </w:rPr>
+          <w:fldChar w:fldCharType="end"/>
+        </w:r>
+      </w:hyperlink>
+    </w:p>
+    <w:p>
+      <w:pPr>
+        <w:pStyle w:val="TableofFigures"/>
+        <w:tabs>
+          <w:tab w:val="right" w:leader="dot" w:pos="9016"/>
+        </w:tabs>
+        <w:rPr>
+          <w:rFonts w:eastAsiaTheme="minorEastAsia"/>
+          <w:noProof/>
+          <w:lang w:val="en-US"/>
+        </w:rPr>
+      </w:pPr>
+      <w:hyperlink r:id="rId14" w:anchor="_Toc118209487" w:history="1">
+        <w:r>
+          <w:rPr>
+            <w:rStyle w:val="Hyperlink"/>
+            <w:noProof/>
+          </w:rPr>
+          <w:t>Figure 10 Level 0 (Context) data flow diagram</w:t>
+        </w:r>
+        <w:r>
+          <w:rPr>
+            <w:noProof/>
+            <w:webHidden/>
+          </w:rPr>
+          <w:tab/>
+        </w:r>
+        <w:r>
+          <w:rPr>
+            <w:noProof/>
+            <w:webHidden/>
+          </w:rPr>
+          <w:fldChar w:fldCharType="begin"/>
+        </w:r>
+        <w:r>
+          <w:rPr>
+            <w:noProof/>
+            <w:webHidden/>
+          </w:rPr>
+          <w:instrText xml:space="preserve"> PAGEREF _Toc118209487 \h </w:instrText>
+        </w:r>
+        <w:r>
+          <w:rPr>
+            <w:noProof/>
+            <w:webHidden/>
+          </w:rPr>
+        </w:r>
+        <w:r>
+          <w:rPr>
+            <w:noProof/>
+            <w:webHidden/>
+          </w:rPr>
+          <w:fldChar w:fldCharType="separate"/>
+        </w:r>
+        <w:r>
+          <w:rPr>
+            <w:noProof/>
+            <w:webHidden/>
+          </w:rPr>
+          <w:t>14</w:t>
+        </w:r>
+        <w:r>
+          <w:rPr>
+            <w:noProof/>
+            <w:webHidden/>
+          </w:rPr>
+          <w:fldChar w:fldCharType="end"/>
+        </w:r>
+      </w:hyperlink>
+    </w:p>
+    <w:p>
+      <w:pPr>
+        <w:pStyle w:val="TableofFigures"/>
+        <w:tabs>
+          <w:tab w:val="right" w:leader="dot" w:pos="9016"/>
+        </w:tabs>
+        <w:rPr>
+          <w:rFonts w:eastAsiaTheme="minorEastAsia"/>
+          <w:noProof/>
+          <w:lang w:val="en-US"/>
+        </w:rPr>
+      </w:pPr>
+      <w:hyperlink r:id="rId15" w:anchor="_Toc118209488" w:history="1">
+        <w:r>
+          <w:rPr>
+            <w:rStyle w:val="Hyperlink"/>
+            <w:noProof/>
+          </w:rPr>
+          <w:t>Figure 11 Level 1 data flow diagram</w:t>
+        </w:r>
+        <w:r>
+          <w:rPr>
+            <w:noProof/>
+            <w:webHidden/>
+          </w:rPr>
+          <w:tab/>
+        </w:r>
+        <w:r>
+          <w:rPr>
+            <w:noProof/>
+            <w:webHidden/>
+          </w:rPr>
+          <w:fldChar w:fldCharType="begin"/>
+        </w:r>
+        <w:r>
+          <w:rPr>
+            <w:noProof/>
+            <w:webHidden/>
+          </w:rPr>
+          <w:instrText xml:space="preserve"> PAGEREF _Toc118209488 \h </w:instrText>
+        </w:r>
+        <w:r>
+          <w:rPr>
+            <w:noProof/>
+            <w:webHidden/>
+          </w:rPr>
+        </w:r>
+        <w:r>
+          <w:rPr>
+            <w:noProof/>
+            <w:webHidden/>
+          </w:rPr>
+          <w:fldChar w:fldCharType="separate"/>
+        </w:r>
+        <w:r>
+          <w:rPr>
+            <w:noProof/>
+            <w:webHidden/>
+          </w:rPr>
+          <w:t>14</w:t>
+        </w:r>
+        <w:r>
+          <w:rPr>
+            <w:noProof/>
+            <w:webHidden/>
+          </w:rPr>
+          <w:fldChar w:fldCharType="end"/>
+        </w:r>
+      </w:hyperlink>
+    </w:p>
+    <w:p>
+      <w:pPr>
+        <w:pStyle w:val="TableofFigures"/>
+        <w:tabs>
+          <w:tab w:val="right" w:leader="dot" w:pos="9016"/>
+        </w:tabs>
+        <w:rPr>
+          <w:rFonts w:eastAsiaTheme="minorEastAsia"/>
+          <w:noProof/>
+          <w:lang w:val="en-US"/>
+        </w:rPr>
+      </w:pPr>
+      <w:hyperlink r:id="rId16" w:anchor="_Toc118209489" w:history="1">
+        <w:r>
+          <w:rPr>
+            <w:rStyle w:val="Hyperlink"/>
+            <w:noProof/>
+          </w:rPr>
+          <w:t>Figure 12 Level 2 data flow diagram</w:t>
+        </w:r>
+        <w:r>
+          <w:rPr>
+            <w:noProof/>
+            <w:webHidden/>
+          </w:rPr>
+          <w:tab/>
+        </w:r>
+        <w:r>
+          <w:rPr>
+            <w:noProof/>
+            <w:webHidden/>
+          </w:rPr>
+          <w:fldChar w:fldCharType="begin"/>
+        </w:r>
+        <w:r>
+          <w:rPr>
+            <w:noProof/>
+            <w:webHidden/>
+          </w:rPr>
+          <w:instrText xml:space="preserve"> PAGEREF _Toc118209489 \h </w:instrText>
+        </w:r>
+        <w:r>
+          <w:rPr>
+            <w:noProof/>
+            <w:webHidden/>
+          </w:rPr>
+        </w:r>
+        <w:r>
+          <w:rPr>
+            <w:noProof/>
+            <w:webHidden/>
+          </w:rPr>
+          <w:fldChar w:fldCharType="separate"/>
+        </w:r>
+        <w:r>
+          <w:rPr>
+            <w:noProof/>
+            <w:webHidden/>
+          </w:rPr>
+          <w:t>15</w:t>
+        </w:r>
+        <w:r>
+          <w:rPr>
+            <w:noProof/>
+            <w:webHidden/>
+          </w:rPr>
+          <w:fldChar w:fldCharType="end"/>
+        </w:r>
+      </w:hyperlink>
+    </w:p>
+    <w:p>
+      <w:pPr>
+        <w:pStyle w:val="TOC2"/>
+        <w:tabs>
+          <w:tab w:val="right" w:leader="dot" w:pos="9016"/>
+        </w:tabs>
+        <w:ind w:left="0"/>
+        <w:rPr>
+          <w:noProof/>
+          <w:color w:val="0563C1" w:themeColor="hyperlink"/>
+          <w:u w:val="single"/>
+        </w:rPr>
+      </w:pPr>
+      <w:r>
+        <w:rPr>
+          <w:rStyle w:val="Hyperlink"/>
+          <w:noProof/>
+        </w:rPr>
+        <w:fldChar w:fldCharType="end"/>
       </w:r>
       <w:r>
         <w:rPr>
@@ -2485,7 +2455,7 @@
           <w:szCs w:val="32"/>
           <w:lang w:val="en-US"/>
         </w:rPr>
-        <w:t>ables</w:t>
+        <w:fldChar w:fldCharType="begin"/>
       </w:r>
       <w:r>
         <w:rPr>
@@ -2495,7 +2465,7 @@
           <w:szCs w:val="32"/>
           <w:lang w:val="en-US"/>
         </w:rPr>
-        <w:fldChar w:fldCharType="begin"/>
+        <w:instrText xml:space="preserve"> TOC \h \z \c "Table" </w:instrText>
       </w:r>
       <w:r>
         <w:rPr>
@@ -2505,16 +2475,6 @@
           <w:szCs w:val="32"/>
           <w:lang w:val="en-US"/>
         </w:rPr>
-        <w:instrText xml:space="preserve"> TOC \h \z \c "Table" </w:instrText>
-      </w:r>
-      <w:r>
-        <w:rPr>
-          <w:rFonts w:ascii="Times New Roman" w:eastAsiaTheme="majorEastAsia" w:hAnsi="Times New Roman" w:cs="Times New Roman"/>
-          <w:color w:val="2F5496" w:themeColor="accent1" w:themeShade="BF"/>
-          <w:sz w:val="32"/>
-          <w:szCs w:val="32"/>
-          <w:lang w:val="en-US"/>
-        </w:rPr>
         <w:fldChar w:fldCharType="separate"/>
       </w:r>
     </w:p>
@@ -2623,13 +2583,27 @@
           <w:i/>
           <w:iCs/>
         </w:rPr>
-        <w:t>This is to enforce that everyone has</w:t>
+        <w:t xml:space="preserve">We </w:t>
       </w:r>
       <w:r>
         <w:rPr>
           <w:i/>
           <w:iCs/>
         </w:rPr>
+        <w:t>confirm</w:t>
+      </w:r>
+      <w:r>
+        <w:rPr>
+          <w:i/>
+          <w:iCs/>
+        </w:rPr>
+        <w:t xml:space="preserve"> that everyone has</w:t>
+      </w:r>
+      <w:r>
+        <w:rPr>
+          <w:i/>
+          <w:iCs/>
+        </w:rPr>
         <w:t xml:space="preserve"> contributed</w:t>
       </w:r>
       <w:r>
@@ -2651,7 +2625,7 @@
           <w:i/>
           <w:iCs/>
         </w:rPr>
-        <w:t xml:space="preserve"> the making of the deliverable.</w:t>
+        <w:t xml:space="preserve"> the deliverable.</w:t>
       </w:r>
     </w:p>
     <w:p>
@@ -2687,13 +2661,7 @@
         <w:jc w:val="center"/>
       </w:pPr>
       <w:bookmarkStart w:id="0" w:name="_Toc117247975"/>
-      <w:bookmarkStart w:id="1" w:name="_Toc118209515"/>
-      <w:r>
-        <w:t>1.</w:t>
-      </w:r>
-      <w:r>
-        <w:t xml:space="preserve"> </w:t>
-      </w:r>
+      <w:bookmarkStart w:id="1" w:name="_Toc118737977"/>
       <w:r>
         <w:t>Abstract</w:t>
       </w:r>
@@ -2825,10 +2793,13 @@
         <w:pStyle w:val="Sectiontitle"/>
       </w:pPr>
       <w:bookmarkStart w:id="2" w:name="_Toc117247976"/>
-      <w:bookmarkStart w:id="3" w:name="_Toc118209516"/>
+      <w:bookmarkStart w:id="3" w:name="_Toc118737978"/>
       <w:r>
         <w:lastRenderedPageBreak/>
-        <w:t xml:space="preserve">2. </w:t>
+        <w:t>1</w:t>
+      </w:r>
+      <w:r>
+        <w:t xml:space="preserve">. </w:t>
       </w:r>
       <w:r>
         <w:t>Introduction</w:t>
@@ -2841,9 +2812,12 @@
         <w:pStyle w:val="Subtitle"/>
       </w:pPr>
       <w:bookmarkStart w:id="4" w:name="_Toc117247977"/>
-      <w:bookmarkStart w:id="5" w:name="_Toc118209517"/>
-      <w:r>
-        <w:t xml:space="preserve">2.1 </w:t>
+      <w:bookmarkStart w:id="5" w:name="_Toc118737979"/>
+      <w:r>
+        <w:t>1</w:t>
+      </w:r>
+      <w:r>
+        <w:t xml:space="preserve">.1 </w:t>
       </w:r>
       <w:r>
         <w:t>Background</w:t>
@@ -2862,10 +2836,39 @@
         <w:t>reasons</w:t>
       </w:r>
       <w:r>
-        <w:t xml:space="preserve"> why people started experimenting with vertical farming system was connected to the exponential growth of the population and the inefficiency of the traditional agricultural methods. Most places around the world still use the same </w:t>
-      </w:r>
-      <w:r>
-        <w:t xml:space="preserve">methods in growing crops then our ancestors did years ago. Which constitutes a major problem: these methods depend on various factor that the farmers cannot control. Insects, diseases, the nutrients in the soil, the general structure of the soil changing from year to year, the limitation of space and other issues. </w:t>
+        <w:t xml:space="preserve"> why people started experimenting with </w:t>
+      </w:r>
+      <w:r>
+        <w:t xml:space="preserve">the </w:t>
+      </w:r>
+      <w:r>
+        <w:t xml:space="preserve">vertical farming </w:t>
+      </w:r>
+      <w:proofErr w:type="spellStart"/>
+      <w:r>
+        <w:t>sys</w:t>
+      </w:r>
+      <w:r>
+        <w:t>were</w:t>
+      </w:r>
+      <w:proofErr w:type="spellEnd"/>
+      <w:r>
+        <w:t xml:space="preserve"> was connected to the exponential growth of the population and the inefficiency of the traditional agricultural methods. Most places around the world still use the same </w:t>
+      </w:r>
+      <w:r>
+        <w:t xml:space="preserve">methods in growing crops then our ancestors did years ago. Which constitutes a major problem: these methods depend on various </w:t>
+      </w:r>
+      <w:r>
+        <w:t>factors</w:t>
+      </w:r>
+      <w:r>
+        <w:t xml:space="preserve"> that the farmers cannot control. Insects, diseases, the nutrients in the soil, the general structure of the soil changing from year to year, the limitation of space</w:t>
+      </w:r>
+      <w:r>
+        <w:t>,</w:t>
+      </w:r>
+      <w:r>
+        <w:t xml:space="preserve"> and other issues. </w:t>
       </w:r>
     </w:p>
     <w:p>
@@ -2879,7 +2882,13 @@
         <w:t xml:space="preserve">insecticides </w:t>
       </w:r>
       <w:r>
-        <w:t xml:space="preserve">and the biochemical materials that farmers use could be avoided. Since they are also harmful for the human body, this is a considerable side effect of traditional agriculture. </w:t>
+        <w:t xml:space="preserve">and the biochemical materials that farmers use could be avoided. Since they are also harmful </w:t>
+      </w:r>
+      <w:r>
+        <w:t>to</w:t>
+      </w:r>
+      <w:r>
+        <w:t xml:space="preserve"> the human body, this is a considerable side effect of traditional agriculture. </w:t>
       </w:r>
       <w:r>
         <w:t xml:space="preserve">The consistency of the soil or water that the plants are growing in is controlled by machines, the sensors are measuring the nutrient level from time to time, </w:t>
@@ -2890,7 +2899,24 @@
       </w:r>
       <w:proofErr w:type="spellEnd"/>
       <w:r>
-        <w:t xml:space="preserve"> level, air and water temperature and the salinity of the water which can be determined by the EC level (electrical conductivity).</w:t>
+        <w:t xml:space="preserve"> level, air </w:t>
+      </w:r>
+      <w:r>
+        <w:t>,</w:t>
+      </w:r>
+      <w:r>
+        <w:t xml:space="preserve">and water </w:t>
+      </w:r>
+      <w:proofErr w:type="spellStart"/>
+      <w:r>
+        <w:t>temperature,</w:t>
+      </w:r>
+      <w:r>
+        <w:t>e</w:t>
+      </w:r>
+      <w:proofErr w:type="spellEnd"/>
+      <w:r>
+        <w:t xml:space="preserve"> and the salinity of the water which can be determined by the EC level (electrical conductivity).</w:t>
       </w:r>
       <w:r>
         <w:t xml:space="preserve"> </w:t>
@@ -2916,9 +2942,12 @@
         <w:pStyle w:val="Subtitle"/>
       </w:pPr>
       <w:bookmarkStart w:id="6" w:name="_Toc117247978"/>
-      <w:bookmarkStart w:id="7" w:name="_Toc118209518"/>
-      <w:r>
-        <w:t xml:space="preserve">2.2 </w:t>
+      <w:bookmarkStart w:id="7" w:name="_Toc118737980"/>
+      <w:r>
+        <w:t>1</w:t>
+      </w:r>
+      <w:r>
+        <w:t xml:space="preserve">.2 </w:t>
       </w:r>
       <w:r>
         <w:t>Different Possible Approaches</w:t>
@@ -2956,10 +2985,7 @@
         <w:fldChar w:fldCharType="begin"/>
       </w:r>
       <w:r>
-        <w:instrText xml:space="preserve"> REF _Ref118236788 \h </w:instrText>
-      </w:r>
-      <w:r>
-        <w:instrText xml:space="preserve"> \* MERGEFORMAT </w:instrText>
+        <w:instrText xml:space="preserve"> REF _Ref118236788 \h  \* MERGEFORMAT </w:instrText>
       </w:r>
       <w:r>
         <w:fldChar w:fldCharType="separate"/>
@@ -3045,34 +3071,51 @@
     <w:p>
       <w:pPr>
         <w:pStyle w:val="Caption"/>
+        <w:spacing w:after="0"/>
         <w:jc w:val="center"/>
+      </w:pPr>
+      <w:bookmarkStart w:id="8" w:name="_Ref118236788"/>
+      <w:bookmarkStart w:id="9" w:name="_Ref117256237"/>
+      <w:bookmarkStart w:id="10" w:name="_Toc118209478"/>
+      <w:r>
+        <w:t xml:space="preserve">Figure </w:t>
+      </w:r>
+      <w:fldSimple w:instr=" SEQ Figure \* ARABIC ">
+        <w:r>
+          <w:rPr>
+            <w:noProof/>
+          </w:rPr>
+          <w:t>1</w:t>
+        </w:r>
+      </w:fldSimple>
+      <w:bookmarkEnd w:id="8"/>
+      <w:r>
+        <w:t xml:space="preserve"> </w:t>
+      </w:r>
+      <w:r>
+        <w:t>Hydroponics in vertical farming systems</w:t>
+      </w:r>
+      <w:bookmarkEnd w:id="9"/>
+      <w:bookmarkEnd w:id="10"/>
+    </w:p>
+    <w:p>
+      <w:pPr>
+        <w:pStyle w:val="Caption"/>
+        <w:spacing w:after="0"/>
+        <w:jc w:val="center"/>
         <w:rPr>
           <w:lang w:val="en-US"/>
         </w:rPr>
       </w:pPr>
-      <w:bookmarkStart w:id="8" w:name="_Ref117256237"/>
-      <w:bookmarkStart w:id="9" w:name="_Toc118209478"/>
-      <w:bookmarkStart w:id="10" w:name="_Ref118236788"/>
-      <w:r>
-        <w:t xml:space="preserve">Figure </w:t>
-      </w:r>
-      <w:fldSimple w:instr=" SEQ Figure \* ARABIC ">
-        <w:r>
-          <w:rPr>
-            <w:noProof/>
-          </w:rPr>
-          <w:t>1</w:t>
-        </w:r>
-      </w:fldSimple>
-      <w:bookmarkEnd w:id="10"/>
-      <w:r>
-        <w:t xml:space="preserve"> </w:t>
-      </w:r>
-      <w:r>
-        <w:t>Hydroponics in vertical farming systems</w:t>
-      </w:r>
-      <w:bookmarkEnd w:id="8"/>
-      <w:bookmarkEnd w:id="9"/>
+      <w:r>
+        <w:t xml:space="preserve"> [</w:t>
+      </w:r>
+      <w:r>
+        <w:t>https://www.hydroponicschina.com/types-of-hydroponic-system/</w:t>
+      </w:r>
+      <w:r>
+        <w:t>]</w:t>
+      </w:r>
     </w:p>
     <w:p>
       <w:pPr>
@@ -3113,7 +3156,7 @@
         <w:t xml:space="preserve"> </w:t>
       </w:r>
       <w:r>
-        <w:t xml:space="preserve">the roots of the plants are floating in a nutrient-dense water with oxygen. A container acts as a </w:t>
+        <w:t xml:space="preserve">the roots of the plants are floating in nutrient-dense water with oxygen. A container acts as a </w:t>
       </w:r>
       <w:r>
         <w:t>reservoir</w:t>
@@ -3134,7 +3177,13 @@
         <w:t xml:space="preserve">Wick system: </w:t>
       </w:r>
       <w:r>
-        <w:t>does not consume electricity but it uses the wicks of the plants to provide the nutrient-dense water for the plants growing in the soil. The least complex and most energy efficient approach.</w:t>
+        <w:t xml:space="preserve">does not consume electricity but it uses the wicks of the plants to provide nutrient-dense water for the plants growing in the soil. The least complex and most </w:t>
+      </w:r>
+      <w:r>
+        <w:t>energy-efficient</w:t>
+      </w:r>
+      <w:r>
+        <w:t xml:space="preserve"> approach.</w:t>
       </w:r>
     </w:p>
     <w:p>
@@ -3171,7 +3220,13 @@
         <w:t xml:space="preserve">Ebb and Flow system (also called flood and drain): </w:t>
       </w:r>
       <w:r>
-        <w:t>the roots of the plants are periodically flooded with nutrient dense water.</w:t>
+        <w:t xml:space="preserve">the roots of the plants are periodically flooded with </w:t>
+      </w:r>
+      <w:r>
+        <w:t>nutrient-dense</w:t>
+      </w:r>
+      <w:r>
+        <w:t xml:space="preserve"> water.</w:t>
       </w:r>
     </w:p>
     <w:p>
@@ -3207,15 +3262,7 @@
         <w:t>reservoir</w:t>
       </w:r>
       <w:r>
-        <w:t xml:space="preserve"> from these pipes. The pipes are moving; the incline makes the water flow down and then a new amount is pumped of into the pipe. The water is recycled this </w:t>
-      </w:r>
-      <w:proofErr w:type="gramStart"/>
-      <w:r>
-        <w:t>way;</w:t>
-      </w:r>
-      <w:proofErr w:type="gramEnd"/>
-      <w:r>
-        <w:t xml:space="preserve"> less water consumption.</w:t>
+        <w:t xml:space="preserve"> from these pipes. The pipes are moving; the incline makes the water flow down and then a new amount is pumped into the pipe. The water is recycled this way; less water consumption.</w:t>
       </w:r>
     </w:p>
     <w:p>
@@ -3223,7 +3270,13 @@
         <w:pStyle w:val="Textcontent"/>
       </w:pPr>
       <w:r>
-        <w:t xml:space="preserve">In this control system the first approach is </w:t>
+        <w:t>In this control system</w:t>
+      </w:r>
+      <w:r>
+        <w:t>,</w:t>
+      </w:r>
+      <w:r>
+        <w:t xml:space="preserve"> the first approach is </w:t>
       </w:r>
       <w:r>
         <w:t>taken since</w:t>
@@ -3237,9 +3290,12 @@
         <w:pStyle w:val="Subtitle"/>
       </w:pPr>
       <w:bookmarkStart w:id="11" w:name="_Toc117247979"/>
-      <w:bookmarkStart w:id="12" w:name="_Toc118209519"/>
-      <w:r>
-        <w:t>2.3 Pros and cons of vertical farming</w:t>
+      <w:bookmarkStart w:id="12" w:name="_Toc118737981"/>
+      <w:r>
+        <w:t>1</w:t>
+      </w:r>
+      <w:r>
+        <w:t>.3 Pros and cons of vertical farming</w:t>
       </w:r>
       <w:bookmarkEnd w:id="11"/>
       <w:bookmarkEnd w:id="12"/>
@@ -3259,7 +3315,24 @@
         <w:t>advantages</w:t>
       </w:r>
       <w:r>
-        <w:t xml:space="preserve"> of vertical farming and hydroponics, we can mention the small footprint of the growing area, the reuse of water, the elimination of pesticides and harming substances. These all contribute to</w:t>
+        <w:t xml:space="preserve"> of vertical farming and hydroponics, we can mention the small footprint of the growing area, the reuse of water, </w:t>
+      </w:r>
+      <w:r>
+        <w:t xml:space="preserve">and </w:t>
+      </w:r>
+      <w:r>
+        <w:t xml:space="preserve">the elimination of pesticides </w:t>
+      </w:r>
+      <w:proofErr w:type="spellStart"/>
+      <w:r>
+        <w:t>harmful</w:t>
+      </w:r>
+      <w:r>
+        <w:t>ming</w:t>
+      </w:r>
+      <w:proofErr w:type="spellEnd"/>
+      <w:r>
+        <w:t xml:space="preserve"> substances. These all contribute to</w:t>
       </w:r>
       <w:r>
         <w:t xml:space="preserve"> the </w:t>
@@ -3283,7 +3356,13 @@
         <w:t>installing solar panels.</w:t>
       </w:r>
       <w:r>
-        <w:t xml:space="preserve"> Plants can be cultivated in a stable and predictable manner, </w:t>
+        <w:t xml:space="preserve"> Plants can be cultivated </w:t>
+      </w:r>
+      <w:r>
+        <w:t>stably and predictably</w:t>
+      </w:r>
+      <w:r>
+        <w:t xml:space="preserve">, </w:t>
       </w:r>
       <w:r>
         <w:t>isolated from the unforeseeable outside environment.</w:t>
@@ -3343,7 +3422,13 @@
         <w:t xml:space="preserve"> </w:t>
       </w:r>
       <w:r>
-        <w:t>Artificial lighting can increase the energy consumption by a great extent</w:t>
+        <w:t xml:space="preserve">Artificial lighting can increase energy consumption </w:t>
+      </w:r>
+      <w:r>
+        <w:t>to</w:t>
+      </w:r>
+      <w:r>
+        <w:t xml:space="preserve"> a great extent</w:t>
       </w:r>
       <w:r>
         <w:t xml:space="preserve">. Also, the initial phase of fine-tuning </w:t>
@@ -3375,9 +3460,12 @@
         <w:pStyle w:val="Sectiontitle"/>
       </w:pPr>
       <w:bookmarkStart w:id="13" w:name="_Toc117247980"/>
-      <w:bookmarkStart w:id="14" w:name="_Toc118209520"/>
-      <w:r>
-        <w:t xml:space="preserve">3. </w:t>
+      <w:bookmarkStart w:id="14" w:name="_Toc118737982"/>
+      <w:r>
+        <w:t>2</w:t>
+      </w:r>
+      <w:r>
+        <w:t xml:space="preserve">. </w:t>
       </w:r>
       <w:r>
         <w:t>Requirements</w:t>
@@ -3390,13 +3478,7 @@
         <w:pStyle w:val="Textcontent"/>
       </w:pPr>
       <w:r>
-        <w:t>Requirements are essential in the process of creating a product, they set achievable goals for the team and provide a tool to measure progress. Also, they provide a perspective on the project by mentioning what needs to be done. Further on</w:t>
-      </w:r>
-      <w:r>
-        <w:t>,</w:t>
-      </w:r>
-      <w:r>
-        <w:t xml:space="preserve"> we </w:t>
+        <w:t xml:space="preserve">We </w:t>
       </w:r>
       <w:r>
         <w:t>detailed</w:t>
@@ -3419,9 +3501,12 @@
         <w:t xml:space="preserve"> </w:t>
       </w:r>
       <w:bookmarkStart w:id="15" w:name="_Toc117247981"/>
-      <w:bookmarkStart w:id="16" w:name="_Toc118209521"/>
-      <w:r>
-        <w:t xml:space="preserve">3.1 </w:t>
+      <w:bookmarkStart w:id="16" w:name="_Toc118737983"/>
+      <w:r>
+        <w:t>2</w:t>
+      </w:r>
+      <w:r>
+        <w:t xml:space="preserve">.1 </w:t>
       </w:r>
       <w:r>
         <w:t>Non-Functional Requirements</w:t>
@@ -3434,7 +3519,13 @@
         <w:pStyle w:val="Textcontent"/>
       </w:pPr>
       <w:r>
-        <w:t xml:space="preserve">Non-functional requirements contain demands that are concerning conceptual properties of a product. They do not say what to do, </w:t>
+        <w:t xml:space="preserve">Non-functional requirements contain demands that are concerning </w:t>
+      </w:r>
+      <w:r>
+        <w:t xml:space="preserve">the </w:t>
+      </w:r>
+      <w:r>
+        <w:t xml:space="preserve">conceptual properties of a product. They do not say what to do, </w:t>
       </w:r>
       <w:r>
         <w:t xml:space="preserve">but what properties the system needs to have while doing the </w:t>
@@ -3509,8 +3600,22 @@
         <w:t xml:space="preserve"> </w:t>
       </w:r>
       <w:r>
-        <w:t>The reports generated by the system on the request of the administrator should reflect the reality. Therefore, they should be taken in real-time and displayed in an accurate way.</w:t>
-      </w:r>
+        <w:t xml:space="preserve">The reports generated by the system </w:t>
+      </w:r>
+      <w:r>
+        <w:t>at</w:t>
+      </w:r>
+      <w:r>
+        <w:t xml:space="preserve"> the request of the administrator should reflect reality. Therefore, they should be taken in real-time and displayed in </w:t>
+      </w:r>
+      <w:proofErr w:type="spellStart"/>
+      <w:r>
+        <w:t>a</w:t>
+      </w:r>
+      <w:r>
+        <w:t>accurately</w:t>
+      </w:r>
+      <w:proofErr w:type="spellEnd"/>
     </w:p>
     <w:p>
       <w:pPr>
@@ -3541,7 +3646,7 @@
         <w:t xml:space="preserve"> </w:t>
       </w:r>
       <w:r>
-        <w:t xml:space="preserve">Sensors should be calibrated before use and maintained so. Unprecise data would have terrible effects on the environment and on the yield. The whole system relies on the data </w:t>
+        <w:t xml:space="preserve">Sensors should be calibrated before use and maintained so. Unprecise data would have terrible effects on the environment and the yield. The whole system relies on the data </w:t>
       </w:r>
       <w:r>
         <w:t>provided</w:t>
@@ -3576,11 +3681,35 @@
         <w:t xml:space="preserve"> </w:t>
       </w:r>
       <w:r>
-        <w:t xml:space="preserve">The application should always validate the input of the admin. The initial parameters </w:t>
-      </w:r>
-      <w:r>
+        <w:t>The application should always validate the input of the admin. The initial parameters provided are the base of the environment that will be maintained; therefore, no error should occur in this phase.</w:t>
+      </w:r>
+    </w:p>
+    <w:p>
+      <w:pPr>
+        <w:pStyle w:val="Textlist"/>
+      </w:pPr>
+      <w:r>
+        <w:rPr>
+          <w:i/>
+          <w:iCs w:val="0"/>
+        </w:rPr>
         <w:lastRenderedPageBreak/>
-        <w:t>provided are the base of the environment that will be maintained; therefore, no error should occur in this phase.</w:t>
+        <w:t>Efficient</w:t>
+      </w:r>
+      <w:r>
+        <w:t>:</w:t>
+      </w:r>
+      <w:r>
+        <w:t xml:space="preserve"> </w:t>
+      </w:r>
+      <w:r>
+        <w:t xml:space="preserve">The whole point of vertical farms and hydroponics is to be as efficient as possible with </w:t>
+      </w:r>
+      <w:r>
+        <w:t>the available scarce resources</w:t>
+      </w:r>
+      <w:r>
+        <w:t>. Thereby the control system should manage these resources as well as possible.</w:t>
       </w:r>
     </w:p>
     <w:p>
@@ -3592,7 +3721,7 @@
           <w:i/>
           <w:iCs w:val="0"/>
         </w:rPr>
-        <w:t>Efficient</w:t>
+        <w:t>Highly productive</w:t>
       </w:r>
       <w:r>
         <w:t>:</w:t>
@@ -3601,7 +3730,36 @@
         <w:t xml:space="preserve"> </w:t>
       </w:r>
       <w:r>
-        <w:t>The whole point of vertical farms and hydroponics is to be as efficient as possible with the scarce resources that are available. Thereby the control system should manage these resources as well as possible.</w:t>
+        <w:t>High</w:t>
+      </w:r>
+      <w:r>
+        <w:t xml:space="preserve"> efficiency is </w:t>
+      </w:r>
+      <w:r>
+        <w:t xml:space="preserve">obtained </w:t>
+      </w:r>
+      <w:r>
+        <w:t xml:space="preserve">not only </w:t>
+      </w:r>
+      <w:r>
+        <w:t xml:space="preserve">by the </w:t>
+      </w:r>
+      <w:r>
+        <w:t>resource</w:t>
+      </w:r>
+      <w:r>
+        <w:t xml:space="preserve"> management, </w:t>
+      </w:r>
+      <w:proofErr w:type="spellStart"/>
+      <w:r>
+        <w:t>butalso</w:t>
+      </w:r>
+      <w:proofErr w:type="spellEnd"/>
+      <w:r>
+        <w:t xml:space="preserve"> by maximizing the yield</w:t>
+      </w:r>
+      <w:r>
+        <w:t xml:space="preserve"> and the space used.</w:t>
       </w:r>
     </w:p>
     <w:p>
@@ -3613,7 +3771,7 @@
           <w:i/>
           <w:iCs w:val="0"/>
         </w:rPr>
-        <w:t>Highly productive</w:t>
+        <w:t>Environmentally friendly</w:t>
       </w:r>
       <w:r>
         <w:t>:</w:t>
@@ -3622,52 +3780,33 @@
         <w:t xml:space="preserve"> </w:t>
       </w:r>
       <w:r>
-        <w:t xml:space="preserve">The high efficiency is </w:t>
-      </w:r>
-      <w:r>
-        <w:t xml:space="preserve">obtained </w:t>
-      </w:r>
-      <w:r>
-        <w:t xml:space="preserve">not only </w:t>
-      </w:r>
-      <w:r>
-        <w:t>by the good</w:t>
-      </w:r>
-      <w:r>
-        <w:t xml:space="preserve"> resource</w:t>
-      </w:r>
-      <w:r>
-        <w:t xml:space="preserve"> management, but also by maximizing the yield</w:t>
-      </w:r>
-      <w:r>
-        <w:t xml:space="preserve"> and the space used.</w:t>
-      </w:r>
-    </w:p>
-    <w:p>
-      <w:pPr>
-        <w:pStyle w:val="Textlist"/>
-      </w:pPr>
-      <w:r>
-        <w:rPr>
-          <w:i/>
-          <w:iCs w:val="0"/>
-        </w:rPr>
-        <w:t>Environmentally friendly</w:t>
-      </w:r>
-      <w:r>
-        <w:t>:</w:t>
+        <w:t>Combined the two requirements above</w:t>
+      </w:r>
+      <w:r>
+        <w:t>,</w:t>
       </w:r>
       <w:r>
         <w:t xml:space="preserve"> </w:t>
       </w:r>
       <w:r>
-        <w:t>Combined the two requirements above</w:t>
-      </w:r>
-      <w:r>
-        <w:t>,</w:t>
-      </w:r>
-      <w:r>
-        <w:t xml:space="preserve"> environmentally friendliness is achieved. No waste and efficient use of resources contributes to this aspect.</w:t>
+        <w:t>environmental</w:t>
+      </w:r>
+      <w:r>
+        <w:t xml:space="preserve"> </w:t>
+      </w:r>
+      <w:r>
+        <w:t>friendliness</w:t>
+      </w:r>
+      <w:r>
+        <w:t xml:space="preserve"> achieved. No waste and efficient use of resources </w:t>
+      </w:r>
+      <w:proofErr w:type="spellStart"/>
+      <w:r>
+        <w:t>contribut</w:t>
+      </w:r>
+      <w:proofErr w:type="spellEnd"/>
+      <w:r>
+        <w:t xml:space="preserve"> to this aspect.</w:t>
       </w:r>
     </w:p>
     <w:p>
@@ -3675,9 +3814,12 @@
         <w:pStyle w:val="Subtitle"/>
       </w:pPr>
       <w:bookmarkStart w:id="17" w:name="_Toc117247982"/>
-      <w:bookmarkStart w:id="18" w:name="_Toc118209522"/>
-      <w:r>
-        <w:t xml:space="preserve">3.2 </w:t>
+      <w:bookmarkStart w:id="18" w:name="_Toc118737984"/>
+      <w:r>
+        <w:t>2</w:t>
+      </w:r>
+      <w:r>
+        <w:t xml:space="preserve">.2 </w:t>
       </w:r>
       <w:r>
         <w:t xml:space="preserve">Functional </w:t>
@@ -3717,7 +3859,18 @@
         <w:t>w</w:t>
       </w:r>
       <w:r>
-        <w:t>. Note that these requirements change with respect to the given parameters of the system administrator.</w:t>
+        <w:t xml:space="preserve">. Note that these requirements change with respect </w:t>
+      </w:r>
+      <w:proofErr w:type="spellStart"/>
+      <w:r>
+        <w:t>to</w:t>
+      </w:r>
+      <w:r>
+        <w:t>e</w:t>
+      </w:r>
+      <w:proofErr w:type="spellEnd"/>
+      <w:r>
+        <w:t xml:space="preserve"> the given parameters of the system administrator.</w:t>
       </w:r>
     </w:p>
     <w:p>
@@ -3746,16 +3899,16 @@
     <w:tbl>
       <w:tblPr>
         <w:tblStyle w:val="TableGrid"/>
-        <w:tblW w:w="10632" w:type="dxa"/>
-        <w:tblInd w:w="-714" w:type="dxa"/>
+        <w:tblW w:w="8370" w:type="dxa"/>
+        <w:tblInd w:w="535" w:type="dxa"/>
         <w:tblLayout w:type="fixed"/>
         <w:tblLook w:val="04A0" w:firstRow="1" w:lastRow="0" w:firstColumn="1" w:lastColumn="0" w:noHBand="0" w:noVBand="1"/>
       </w:tblPr>
       <w:tblGrid>
-        <w:gridCol w:w="1985"/>
-        <w:gridCol w:w="3544"/>
-        <w:gridCol w:w="1843"/>
-        <w:gridCol w:w="3260"/>
+        <w:gridCol w:w="1620"/>
+        <w:gridCol w:w="2660"/>
+        <w:gridCol w:w="1390"/>
+        <w:gridCol w:w="2700"/>
       </w:tblGrid>
       <w:tr>
         <w:trPr>
@@ -3763,7 +3916,7 @@
         </w:trPr>
         <w:tc>
           <w:tcPr>
-            <w:tcW w:w="1985" w:type="dxa"/>
+            <w:tcW w:w="1620" w:type="dxa"/>
             <w:vAlign w:val="center"/>
           </w:tcPr>
           <w:p>
@@ -3790,7 +3943,7 @@
         </w:tc>
         <w:tc>
           <w:tcPr>
-            <w:tcW w:w="3544" w:type="dxa"/>
+            <w:tcW w:w="2660" w:type="dxa"/>
             <w:vAlign w:val="center"/>
           </w:tcPr>
           <w:p>
@@ -3817,7 +3970,7 @@
         </w:tc>
         <w:tc>
           <w:tcPr>
-            <w:tcW w:w="1843" w:type="dxa"/>
+            <w:tcW w:w="1390" w:type="dxa"/>
             <w:vAlign w:val="center"/>
           </w:tcPr>
           <w:p>
@@ -3844,7 +3997,7 @@
         </w:tc>
         <w:tc>
           <w:tcPr>
-            <w:tcW w:w="3260" w:type="dxa"/>
+            <w:tcW w:w="2700" w:type="dxa"/>
             <w:vAlign w:val="center"/>
           </w:tcPr>
           <w:p>
@@ -3865,7 +4018,15 @@
                 <w:bCs/>
                 <w:noProof/>
               </w:rPr>
-              <w:t>Until when to do</w:t>
+              <w:t>When</w:t>
+            </w:r>
+            <w:r>
+              <w:rPr>
+                <w:b/>
+                <w:bCs/>
+                <w:noProof/>
+              </w:rPr>
+              <w:t xml:space="preserve"> to do</w:t>
             </w:r>
           </w:p>
         </w:tc>
@@ -3876,7 +4037,7 @@
         </w:trPr>
         <w:tc>
           <w:tcPr>
-            <w:tcW w:w="1985" w:type="dxa"/>
+            <w:tcW w:w="1620" w:type="dxa"/>
             <w:vMerge w:val="restart"/>
             <w:vAlign w:val="center"/>
           </w:tcPr>
@@ -3900,7 +4061,7 @@
         </w:tc>
         <w:tc>
           <w:tcPr>
-            <w:tcW w:w="3544" w:type="dxa"/>
+            <w:tcW w:w="2660" w:type="dxa"/>
             <w:vAlign w:val="center"/>
           </w:tcPr>
           <w:p>
@@ -3985,7 +4146,7 @@
         </w:tc>
         <w:tc>
           <w:tcPr>
-            <w:tcW w:w="1843" w:type="dxa"/>
+            <w:tcW w:w="1390" w:type="dxa"/>
             <w:vAlign w:val="center"/>
           </w:tcPr>
           <w:p>
@@ -4020,7 +4181,7 @@
         </w:tc>
         <w:tc>
           <w:tcPr>
-            <w:tcW w:w="3260" w:type="dxa"/>
+            <w:tcW w:w="2700" w:type="dxa"/>
             <w:vAlign w:val="center"/>
           </w:tcPr>
           <w:p>
@@ -4082,7 +4243,7 @@
         </w:trPr>
         <w:tc>
           <w:tcPr>
-            <w:tcW w:w="1985" w:type="dxa"/>
+            <w:tcW w:w="1620" w:type="dxa"/>
             <w:vMerge/>
             <w:vAlign w:val="center"/>
           </w:tcPr>
@@ -4100,7 +4261,7 @@
         </w:tc>
         <w:tc>
           <w:tcPr>
-            <w:tcW w:w="3544" w:type="dxa"/>
+            <w:tcW w:w="2660" w:type="dxa"/>
             <w:vAlign w:val="center"/>
           </w:tcPr>
           <w:p>
@@ -4183,7 +4344,7 @@
         </w:tc>
         <w:tc>
           <w:tcPr>
-            <w:tcW w:w="1843" w:type="dxa"/>
+            <w:tcW w:w="1390" w:type="dxa"/>
             <w:vAlign w:val="center"/>
           </w:tcPr>
           <w:p>
@@ -4218,7 +4379,7 @@
         </w:tc>
         <w:tc>
           <w:tcPr>
-            <w:tcW w:w="3260" w:type="dxa"/>
+            <w:tcW w:w="2700" w:type="dxa"/>
             <w:vAlign w:val="center"/>
           </w:tcPr>
           <w:p>
@@ -4278,7 +4439,7 @@
         </w:trPr>
         <w:tc>
           <w:tcPr>
-            <w:tcW w:w="1985" w:type="dxa"/>
+            <w:tcW w:w="1620" w:type="dxa"/>
             <w:vMerge w:val="restart"/>
             <w:vAlign w:val="center"/>
           </w:tcPr>
@@ -4302,7 +4463,7 @@
         </w:tc>
         <w:tc>
           <w:tcPr>
-            <w:tcW w:w="3544" w:type="dxa"/>
+            <w:tcW w:w="2660" w:type="dxa"/>
             <w:vAlign w:val="center"/>
           </w:tcPr>
           <w:p>
@@ -4405,7 +4566,7 @@
         </w:tc>
         <w:tc>
           <w:tcPr>
-            <w:tcW w:w="1843" w:type="dxa"/>
+            <w:tcW w:w="1390" w:type="dxa"/>
             <w:vAlign w:val="center"/>
           </w:tcPr>
           <w:p>
@@ -4428,7 +4589,7 @@
         </w:tc>
         <w:tc>
           <w:tcPr>
-            <w:tcW w:w="3260" w:type="dxa"/>
+            <w:tcW w:w="2700" w:type="dxa"/>
             <w:vAlign w:val="center"/>
           </w:tcPr>
           <w:p>
@@ -4482,7 +4643,7 @@
         </w:trPr>
         <w:tc>
           <w:tcPr>
-            <w:tcW w:w="1985" w:type="dxa"/>
+            <w:tcW w:w="1620" w:type="dxa"/>
             <w:vMerge/>
             <w:vAlign w:val="center"/>
           </w:tcPr>
@@ -4500,7 +4661,7 @@
         </w:tc>
         <w:tc>
           <w:tcPr>
-            <w:tcW w:w="3544" w:type="dxa"/>
+            <w:tcW w:w="2660" w:type="dxa"/>
             <w:vAlign w:val="center"/>
           </w:tcPr>
           <w:p>
@@ -4601,7 +4762,7 @@
         </w:tc>
         <w:tc>
           <w:tcPr>
-            <w:tcW w:w="1843" w:type="dxa"/>
+            <w:tcW w:w="1390" w:type="dxa"/>
             <w:vAlign w:val="center"/>
           </w:tcPr>
           <w:p>
@@ -4624,7 +4785,7 @@
         </w:tc>
         <w:tc>
           <w:tcPr>
-            <w:tcW w:w="3260" w:type="dxa"/>
+            <w:tcW w:w="2700" w:type="dxa"/>
             <w:vAlign w:val="center"/>
           </w:tcPr>
           <w:p>
@@ -4696,7 +4857,7 @@
         </w:trPr>
         <w:tc>
           <w:tcPr>
-            <w:tcW w:w="1985" w:type="dxa"/>
+            <w:tcW w:w="1620" w:type="dxa"/>
             <w:vMerge w:val="restart"/>
             <w:vAlign w:val="center"/>
           </w:tcPr>
@@ -4720,7 +4881,7 @@
         </w:tc>
         <w:tc>
           <w:tcPr>
-            <w:tcW w:w="3544" w:type="dxa"/>
+            <w:tcW w:w="2660" w:type="dxa"/>
             <w:vAlign w:val="center"/>
           </w:tcPr>
           <w:p>
@@ -4763,7 +4924,7 @@
         </w:tc>
         <w:tc>
           <w:tcPr>
-            <w:tcW w:w="1843" w:type="dxa"/>
+            <w:tcW w:w="1390" w:type="dxa"/>
             <w:vAlign w:val="center"/>
           </w:tcPr>
           <w:p>
@@ -4786,7 +4947,7 @@
         </w:tc>
         <w:tc>
           <w:tcPr>
-            <w:tcW w:w="3260" w:type="dxa"/>
+            <w:tcW w:w="2700" w:type="dxa"/>
             <w:vAlign w:val="center"/>
           </w:tcPr>
           <w:p>
@@ -4834,7 +4995,7 @@
         </w:trPr>
         <w:tc>
           <w:tcPr>
-            <w:tcW w:w="1985" w:type="dxa"/>
+            <w:tcW w:w="1620" w:type="dxa"/>
             <w:vMerge/>
             <w:vAlign w:val="center"/>
           </w:tcPr>
@@ -4852,7 +5013,7 @@
         </w:tc>
         <w:tc>
           <w:tcPr>
-            <w:tcW w:w="3544" w:type="dxa"/>
+            <w:tcW w:w="2660" w:type="dxa"/>
             <w:vAlign w:val="center"/>
           </w:tcPr>
           <w:p>
@@ -4889,7 +5050,7 @@
         </w:tc>
         <w:tc>
           <w:tcPr>
-            <w:tcW w:w="1843" w:type="dxa"/>
+            <w:tcW w:w="1390" w:type="dxa"/>
             <w:vAlign w:val="center"/>
           </w:tcPr>
           <w:p>
@@ -4912,7 +5073,7 @@
         </w:tc>
         <w:tc>
           <w:tcPr>
-            <w:tcW w:w="3260" w:type="dxa"/>
+            <w:tcW w:w="2700" w:type="dxa"/>
             <w:vAlign w:val="center"/>
           </w:tcPr>
           <w:p>
@@ -4960,7 +5121,7 @@
         </w:trPr>
         <w:tc>
           <w:tcPr>
-            <w:tcW w:w="1985" w:type="dxa"/>
+            <w:tcW w:w="1620" w:type="dxa"/>
             <w:vMerge w:val="restart"/>
             <w:vAlign w:val="center"/>
           </w:tcPr>
@@ -4984,7 +5145,7 @@
         </w:tc>
         <w:tc>
           <w:tcPr>
-            <w:tcW w:w="3544" w:type="dxa"/>
+            <w:tcW w:w="2660" w:type="dxa"/>
             <w:vAlign w:val="center"/>
           </w:tcPr>
           <w:p>
@@ -5021,7 +5182,7 @@
         </w:tc>
         <w:tc>
           <w:tcPr>
-            <w:tcW w:w="1843" w:type="dxa"/>
+            <w:tcW w:w="1390" w:type="dxa"/>
             <w:vAlign w:val="center"/>
           </w:tcPr>
           <w:p>
@@ -5050,7 +5211,7 @@
         </w:tc>
         <w:tc>
           <w:tcPr>
-            <w:tcW w:w="3260" w:type="dxa"/>
+            <w:tcW w:w="2700" w:type="dxa"/>
             <w:vAlign w:val="center"/>
           </w:tcPr>
           <w:p>
@@ -5090,7 +5251,7 @@
         </w:trPr>
         <w:tc>
           <w:tcPr>
-            <w:tcW w:w="1985" w:type="dxa"/>
+            <w:tcW w:w="1620" w:type="dxa"/>
             <w:vMerge/>
             <w:vAlign w:val="center"/>
           </w:tcPr>
@@ -5108,7 +5269,7 @@
         </w:tc>
         <w:tc>
           <w:tcPr>
-            <w:tcW w:w="3544" w:type="dxa"/>
+            <w:tcW w:w="2660" w:type="dxa"/>
             <w:vAlign w:val="center"/>
           </w:tcPr>
           <w:p>
@@ -5155,7 +5316,7 @@
         </w:tc>
         <w:tc>
           <w:tcPr>
-            <w:tcW w:w="1843" w:type="dxa"/>
+            <w:tcW w:w="1390" w:type="dxa"/>
             <w:vAlign w:val="center"/>
           </w:tcPr>
           <w:p>
@@ -5178,7 +5339,7 @@
         </w:tc>
         <w:tc>
           <w:tcPr>
-            <w:tcW w:w="3260" w:type="dxa"/>
+            <w:tcW w:w="2700" w:type="dxa"/>
             <w:vAlign w:val="center"/>
           </w:tcPr>
           <w:p>
@@ -5218,7 +5379,7 @@
         </w:trPr>
         <w:tc>
           <w:tcPr>
-            <w:tcW w:w="1985" w:type="dxa"/>
+            <w:tcW w:w="1620" w:type="dxa"/>
             <w:vMerge w:val="restart"/>
             <w:vAlign w:val="center"/>
           </w:tcPr>
@@ -5242,7 +5403,7 @@
         </w:tc>
         <w:tc>
           <w:tcPr>
-            <w:tcW w:w="3544" w:type="dxa"/>
+            <w:tcW w:w="2660" w:type="dxa"/>
             <w:vAlign w:val="center"/>
           </w:tcPr>
           <w:p>
@@ -5279,7 +5440,7 @@
         </w:tc>
         <w:tc>
           <w:tcPr>
-            <w:tcW w:w="1843" w:type="dxa"/>
+            <w:tcW w:w="1390" w:type="dxa"/>
             <w:vAlign w:val="center"/>
           </w:tcPr>
           <w:p>
@@ -5302,7 +5463,7 @@
         </w:tc>
         <w:tc>
           <w:tcPr>
-            <w:tcW w:w="3260" w:type="dxa"/>
+            <w:tcW w:w="2700" w:type="dxa"/>
             <w:vAlign w:val="center"/>
           </w:tcPr>
           <w:p>
@@ -5342,7 +5503,7 @@
         </w:trPr>
         <w:tc>
           <w:tcPr>
-            <w:tcW w:w="1985" w:type="dxa"/>
+            <w:tcW w:w="1620" w:type="dxa"/>
             <w:vMerge/>
             <w:vAlign w:val="center"/>
           </w:tcPr>
@@ -5360,7 +5521,7 @@
         </w:tc>
         <w:tc>
           <w:tcPr>
-            <w:tcW w:w="3544" w:type="dxa"/>
+            <w:tcW w:w="2660" w:type="dxa"/>
             <w:vAlign w:val="center"/>
           </w:tcPr>
           <w:p>
@@ -5407,7 +5568,7 @@
         </w:tc>
         <w:tc>
           <w:tcPr>
-            <w:tcW w:w="1843" w:type="dxa"/>
+            <w:tcW w:w="1390" w:type="dxa"/>
             <w:vAlign w:val="center"/>
           </w:tcPr>
           <w:p>
@@ -5430,7 +5591,7 @@
         </w:tc>
         <w:tc>
           <w:tcPr>
-            <w:tcW w:w="3260" w:type="dxa"/>
+            <w:tcW w:w="2700" w:type="dxa"/>
             <w:vAlign w:val="center"/>
           </w:tcPr>
           <w:p>
@@ -5961,15 +6122,7 @@
         <w:t>cannot</w:t>
       </w:r>
       <w:r>
-        <w:t xml:space="preserve"> solve an </w:t>
-      </w:r>
-      <w:proofErr w:type="gramStart"/>
-      <w:r>
-        <w:t>issue</w:t>
-      </w:r>
-      <w:proofErr w:type="gramEnd"/>
-      <w:r>
-        <w:t xml:space="preserve"> it will alert the administrator.</w:t>
+        <w:t xml:space="preserve"> solve an issue it will alert the administrator.</w:t>
       </w:r>
     </w:p>
     <w:p>
@@ -5990,10 +6143,13 @@
         <w:pStyle w:val="Sectiontitle"/>
       </w:pPr>
       <w:bookmarkStart w:id="20" w:name="_Toc117247983"/>
-      <w:bookmarkStart w:id="21" w:name="_Toc118209523"/>
+      <w:bookmarkStart w:id="21" w:name="_Toc118737985"/>
       <w:r>
         <w:lastRenderedPageBreak/>
-        <w:t xml:space="preserve">4. </w:t>
+        <w:t>3</w:t>
+      </w:r>
+      <w:r>
+        <w:t xml:space="preserve">. </w:t>
       </w:r>
       <w:r>
         <w:t>Design</w:t>
@@ -6009,9 +6165,12 @@
         <w:pStyle w:val="Subtitle"/>
       </w:pPr>
       <w:bookmarkStart w:id="22" w:name="_Toc117247984"/>
-      <w:bookmarkStart w:id="23" w:name="_Toc118209524"/>
-      <w:r>
-        <w:t>4.1</w:t>
+      <w:bookmarkStart w:id="23" w:name="_Toc118737986"/>
+      <w:r>
+        <w:t>3</w:t>
+      </w:r>
+      <w:r>
+        <w:t>.1</w:t>
       </w:r>
       <w:r>
         <w:t xml:space="preserve"> </w:t>
@@ -6082,13 +6241,13 @@
           <w:i/>
           <w:iCs/>
         </w:rPr>
+        <w:instrText xml:space="preserve"> \* MERGEFORMAT </w:instrText>
       </w:r>
       <w:r>
         <w:rPr>
           <w:i/>
           <w:iCs/>
         </w:rPr>
-        <w:instrText xml:space="preserve"> \* MERGEFORMAT </w:instrText>
       </w:r>
       <w:r>
         <w:rPr>
@@ -6102,21 +6261,7 @@
           <w:i/>
           <w:iCs/>
         </w:rPr>
-        <w:t>Fig</w:t>
-      </w:r>
-      <w:r>
-        <w:rPr>
-          <w:i/>
-          <w:iCs/>
-        </w:rPr>
-        <w:t>u</w:t>
-      </w:r>
-      <w:r>
-        <w:rPr>
-          <w:i/>
-          <w:iCs/>
-        </w:rPr>
-        <w:t xml:space="preserve">re </w:t>
+        <w:t xml:space="preserve">Figure </w:t>
       </w:r>
       <w:r>
         <w:rPr>
@@ -6143,7 +6288,13 @@
         <w:t>’</w:t>
       </w:r>
       <w:r>
-        <w:t>s actors, i.e. the administrator and the actions which can be performed</w:t>
+        <w:t>s actors, i.e. the administrator</w:t>
+      </w:r>
+      <w:r>
+        <w:t>,</w:t>
+      </w:r>
+      <w:r>
+        <w:t xml:space="preserve"> and the actions which can be performed</w:t>
       </w:r>
       <w:r>
         <w:t xml:space="preserve">: initialize the system parameters, adjust system parameters, generate </w:t>
@@ -6392,21 +6543,7 @@
           <w:i/>
           <w:iCs/>
         </w:rPr>
-        <w:t>Fi</w:t>
-      </w:r>
-      <w:r>
-        <w:rPr>
-          <w:i/>
-          <w:iCs/>
-        </w:rPr>
-        <w:t>g</w:t>
-      </w:r>
-      <w:r>
-        <w:rPr>
-          <w:i/>
-          <w:iCs/>
-        </w:rPr>
-        <w:t xml:space="preserve">ure </w:t>
+        <w:t xml:space="preserve">Figure </w:t>
       </w:r>
       <w:r>
         <w:rPr>
@@ -6472,7 +6609,13 @@
         <w:t xml:space="preserve">1. The administrator inserts the values for the: </w:t>
       </w:r>
       <w:r>
-        <w:t>time, air temperature, water temperature, nutrient levels, light intensity, light spectrum, humidity, pH level and conductivity level</w:t>
+        <w:t>time, air temperature, water temperature, nutrient levels, light intensity, light spectrum, humidity, pH level</w:t>
+      </w:r>
+      <w:r>
+        <w:t>,</w:t>
+      </w:r>
+      <w:r>
+        <w:t xml:space="preserve"> and conductivity level</w:t>
       </w:r>
     </w:p>
     <w:p>
@@ -6705,8 +6848,8 @@
                           <w:noProof/>
                         </w:rPr>
                       </w:pPr>
-                      <w:bookmarkStart w:id="28" w:name="_Ref118209218"/>
-                      <w:bookmarkStart w:id="29" w:name="_Toc118209480"/>
+                      <w:bookmarkStart w:id="29" w:name="_Ref118209218"/>
+                      <w:bookmarkStart w:id="30" w:name="_Toc118209480"/>
                       <w:r>
                         <w:t xml:space="preserve">Figure </w:t>
                       </w:r>
@@ -6718,7 +6861,7 @@
                           <w:t>3</w:t>
                         </w:r>
                       </w:fldSimple>
-                      <w:bookmarkEnd w:id="28"/>
+                      <w:bookmarkEnd w:id="29"/>
                       <w:r>
                         <w:t xml:space="preserve"> </w:t>
                       </w:r>
@@ -6728,7 +6871,7 @@
                       <w:r>
                         <w:t>iagram for use case 1</w:t>
                       </w:r>
-                      <w:bookmarkEnd w:id="29"/>
+                      <w:bookmarkEnd w:id="30"/>
                     </w:p>
                   </w:txbxContent>
                 </v:textbox>
@@ -7114,8 +7257,8 @@
                                 <w:noProof/>
                               </w:rPr>
                             </w:pPr>
-                            <w:bookmarkStart w:id="29" w:name="_Ref118209262"/>
-                            <w:bookmarkStart w:id="30" w:name="_Toc118209481"/>
+                            <w:bookmarkStart w:id="31" w:name="_Ref118209262"/>
+                            <w:bookmarkStart w:id="32" w:name="_Toc118209481"/>
                             <w:r>
                               <w:t xml:space="preserve">Figure </w:t>
                             </w:r>
@@ -7127,7 +7270,7 @@
                                 <w:t>4</w:t>
                               </w:r>
                             </w:fldSimple>
-                            <w:bookmarkEnd w:id="29"/>
+                            <w:bookmarkEnd w:id="31"/>
                             <w:r>
                               <w:t xml:space="preserve"> </w:t>
                             </w:r>
@@ -7137,7 +7280,7 @@
                             <w:r>
                               <w:t>iagram for use case 2</w:t>
                             </w:r>
-                            <w:bookmarkEnd w:id="30"/>
+                            <w:bookmarkEnd w:id="32"/>
                           </w:p>
                         </w:txbxContent>
                       </wps:txbx>
@@ -7167,8 +7310,8 @@
                           <w:noProof/>
                         </w:rPr>
                       </w:pPr>
-                      <w:bookmarkStart w:id="32" w:name="_Ref118209262"/>
-                      <w:bookmarkStart w:id="33" w:name="_Toc118209481"/>
+                      <w:bookmarkStart w:id="33" w:name="_Ref118209262"/>
+                      <w:bookmarkStart w:id="34" w:name="_Toc118209481"/>
                       <w:r>
                         <w:t xml:space="preserve">Figure </w:t>
                       </w:r>
@@ -7180,7 +7323,7 @@
                           <w:t>4</w:t>
                         </w:r>
                       </w:fldSimple>
-                      <w:bookmarkEnd w:id="32"/>
+                      <w:bookmarkEnd w:id="33"/>
                       <w:r>
                         <w:t xml:space="preserve"> </w:t>
                       </w:r>
@@ -7190,7 +7333,7 @@
                       <w:r>
                         <w:t>iagram for use case 2</w:t>
                       </w:r>
-                      <w:bookmarkEnd w:id="33"/>
+                      <w:bookmarkEnd w:id="34"/>
                     </w:p>
                   </w:txbxContent>
                 </v:textbox>
@@ -7309,13 +7452,13 @@
           <w:i/>
           <w:iCs/>
         </w:rPr>
+        <w:instrText xml:space="preserve"> \* MERGEFORMAT </w:instrText>
       </w:r>
       <w:r>
         <w:rPr>
           <w:i/>
           <w:iCs/>
         </w:rPr>
-        <w:instrText xml:space="preserve"> \* MERGEFORMAT </w:instrText>
       </w:r>
       <w:r>
         <w:rPr>
@@ -7475,8 +7618,8 @@
                                 <w:noProof/>
                               </w:rPr>
                             </w:pPr>
-                            <w:bookmarkStart w:id="31" w:name="_Ref118209277"/>
-                            <w:bookmarkStart w:id="32" w:name="_Toc118209482"/>
+                            <w:bookmarkStart w:id="35" w:name="_Ref118209277"/>
+                            <w:bookmarkStart w:id="36" w:name="_Toc118209482"/>
                             <w:r>
                               <w:t xml:space="preserve">Figure </w:t>
                             </w:r>
@@ -7488,7 +7631,7 @@
                                 <w:t>5</w:t>
                               </w:r>
                             </w:fldSimple>
-                            <w:bookmarkEnd w:id="31"/>
+                            <w:bookmarkEnd w:id="35"/>
                             <w:r>
                               <w:t xml:space="preserve"> </w:t>
                             </w:r>
@@ -7498,7 +7641,7 @@
                             <w:r>
                               <w:t>iagram for use case 3</w:t>
                             </w:r>
-                            <w:bookmarkEnd w:id="32"/>
+                            <w:bookmarkEnd w:id="36"/>
                           </w:p>
                         </w:txbxContent>
                       </wps:txbx>
@@ -7528,8 +7671,8 @@
                           <w:noProof/>
                         </w:rPr>
                       </w:pPr>
-                      <w:bookmarkStart w:id="36" w:name="_Ref118209277"/>
-                      <w:bookmarkStart w:id="37" w:name="_Toc118209482"/>
+                      <w:bookmarkStart w:id="37" w:name="_Ref118209277"/>
+                      <w:bookmarkStart w:id="38" w:name="_Toc118209482"/>
                       <w:r>
                         <w:t xml:space="preserve">Figure </w:t>
                       </w:r>
@@ -7541,7 +7684,7 @@
                           <w:t>5</w:t>
                         </w:r>
                       </w:fldSimple>
-                      <w:bookmarkEnd w:id="36"/>
+                      <w:bookmarkEnd w:id="37"/>
                       <w:r>
                         <w:t xml:space="preserve"> </w:t>
                       </w:r>
@@ -7551,7 +7694,7 @@
                       <w:r>
                         <w:t>iagram for use case 3</w:t>
                       </w:r>
-                      <w:bookmarkEnd w:id="37"/>
+                      <w:bookmarkEnd w:id="38"/>
                     </w:p>
                   </w:txbxContent>
                 </v:textbox>
@@ -7694,13 +7837,13 @@
           <w:i/>
           <w:iCs/>
         </w:rPr>
+        <w:instrText xml:space="preserve"> \* MERGEFORMAT </w:instrText>
       </w:r>
       <w:r>
         <w:rPr>
           <w:i/>
           <w:iCs/>
         </w:rPr>
-        <w:instrText xml:space="preserve"> \* MERGEFORMAT </w:instrText>
       </w:r>
       <w:r>
         <w:rPr>
@@ -7780,13 +7923,17 @@
       <w:r>
         <w:t xml:space="preserve">1. The application senses unusual </w:t>
       </w:r>
-      <w:proofErr w:type="spellStart"/>
-      <w:r>
-        <w:t>behaviour</w:t>
-      </w:r>
-      <w:proofErr w:type="spellEnd"/>
-      <w:r>
-        <w:t xml:space="preserve"> which requires further action from administrator</w:t>
+      <w:r>
+        <w:t>behavior</w:t>
+      </w:r>
+      <w:r>
+        <w:t xml:space="preserve"> which requires further action from </w:t>
+      </w:r>
+      <w:r>
+        <w:t xml:space="preserve">the </w:t>
+      </w:r>
+      <w:r>
+        <w:t>administrator</w:t>
       </w:r>
     </w:p>
     <w:p>
@@ -7853,8 +8000,8 @@
                                 <w:noProof/>
                               </w:rPr>
                             </w:pPr>
-                            <w:bookmarkStart w:id="33" w:name="_Ref118209285"/>
-                            <w:bookmarkStart w:id="34" w:name="_Toc118209483"/>
+                            <w:bookmarkStart w:id="39" w:name="_Ref118209285"/>
+                            <w:bookmarkStart w:id="40" w:name="_Toc118209483"/>
                             <w:r>
                               <w:t xml:space="preserve">Figure </w:t>
                             </w:r>
@@ -7866,7 +8013,7 @@
                                 <w:t>6</w:t>
                               </w:r>
                             </w:fldSimple>
-                            <w:bookmarkEnd w:id="33"/>
+                            <w:bookmarkEnd w:id="39"/>
                             <w:r>
                               <w:t xml:space="preserve"> </w:t>
                             </w:r>
@@ -7876,7 +8023,7 @@
                             <w:r>
                               <w:t>iagram for use case 4</w:t>
                             </w:r>
-                            <w:bookmarkEnd w:id="34"/>
+                            <w:bookmarkEnd w:id="40"/>
                           </w:p>
                         </w:txbxContent>
                       </wps:txbx>
@@ -7906,8 +8053,8 @@
                           <w:noProof/>
                         </w:rPr>
                       </w:pPr>
-                      <w:bookmarkStart w:id="40" w:name="_Ref118209285"/>
-                      <w:bookmarkStart w:id="41" w:name="_Toc118209483"/>
+                      <w:bookmarkStart w:id="41" w:name="_Ref118209285"/>
+                      <w:bookmarkStart w:id="42" w:name="_Toc118209483"/>
                       <w:r>
                         <w:t xml:space="preserve">Figure </w:t>
                       </w:r>
@@ -7919,7 +8066,7 @@
                           <w:t>6</w:t>
                         </w:r>
                       </w:fldSimple>
-                      <w:bookmarkEnd w:id="40"/>
+                      <w:bookmarkEnd w:id="41"/>
                       <w:r>
                         <w:t xml:space="preserve"> </w:t>
                       </w:r>
@@ -7929,7 +8076,7 @@
                       <w:r>
                         <w:t>iagram for use case 4</w:t>
                       </w:r>
-                      <w:bookmarkEnd w:id="41"/>
+                      <w:bookmarkEnd w:id="42"/>
                     </w:p>
                   </w:txbxContent>
                 </v:textbox>
@@ -8207,8 +8354,8 @@
                                 <w:noProof/>
                               </w:rPr>
                             </w:pPr>
-                            <w:bookmarkStart w:id="35" w:name="_Ref118209293"/>
-                            <w:bookmarkStart w:id="36" w:name="_Toc118209484"/>
+                            <w:bookmarkStart w:id="43" w:name="_Ref118209293"/>
+                            <w:bookmarkStart w:id="44" w:name="_Toc118209484"/>
                             <w:r>
                               <w:t xml:space="preserve">Figure </w:t>
                             </w:r>
@@ -8220,7 +8367,7 @@
                                 <w:t>7</w:t>
                               </w:r>
                             </w:fldSimple>
-                            <w:bookmarkEnd w:id="35"/>
+                            <w:bookmarkEnd w:id="43"/>
                             <w:r>
                               <w:t xml:space="preserve"> </w:t>
                             </w:r>
@@ -8230,7 +8377,7 @@
                             <w:r>
                               <w:t>iagram for use case 5</w:t>
                             </w:r>
-                            <w:bookmarkEnd w:id="36"/>
+                            <w:bookmarkEnd w:id="44"/>
                           </w:p>
                         </w:txbxContent>
                       </wps:txbx>
@@ -8260,8 +8407,8 @@
                           <w:noProof/>
                         </w:rPr>
                       </w:pPr>
-                      <w:bookmarkStart w:id="44" w:name="_Ref118209293"/>
-                      <w:bookmarkStart w:id="45" w:name="_Toc118209484"/>
+                      <w:bookmarkStart w:id="45" w:name="_Ref118209293"/>
+                      <w:bookmarkStart w:id="46" w:name="_Toc118209484"/>
                       <w:r>
                         <w:t xml:space="preserve">Figure </w:t>
                       </w:r>
@@ -8273,7 +8420,7 @@
                           <w:t>7</w:t>
                         </w:r>
                       </w:fldSimple>
-                      <w:bookmarkEnd w:id="44"/>
+                      <w:bookmarkEnd w:id="45"/>
                       <w:r>
                         <w:t xml:space="preserve"> </w:t>
                       </w:r>
@@ -8283,7 +8430,7 @@
                       <w:r>
                         <w:t>iagram for use case 5</w:t>
                       </w:r>
-                      <w:bookmarkEnd w:id="45"/>
+                      <w:bookmarkEnd w:id="46"/>
                     </w:p>
                   </w:txbxContent>
                 </v:textbox>
@@ -8364,10 +8511,13 @@
       <w:pPr>
         <w:pStyle w:val="Subtitle"/>
       </w:pPr>
-      <w:bookmarkStart w:id="37" w:name="_Toc117247985"/>
-      <w:bookmarkStart w:id="38" w:name="_Toc118209525"/>
-      <w:r>
-        <w:t>4.</w:t>
+      <w:bookmarkStart w:id="47" w:name="_Toc117247985"/>
+      <w:bookmarkStart w:id="48" w:name="_Toc118737987"/>
+      <w:r>
+        <w:t>3</w:t>
+      </w:r>
+      <w:r>
+        <w:t>.</w:t>
       </w:r>
       <w:r>
         <w:rPr>
@@ -8375,8 +8525,8 @@
         </w:rPr>
         <w:t>2 Control System Diagram</w:t>
       </w:r>
-      <w:bookmarkEnd w:id="37"/>
-      <w:bookmarkEnd w:id="38"/>
+      <w:bookmarkEnd w:id="47"/>
+      <w:bookmarkEnd w:id="48"/>
     </w:p>
     <w:p>
       <w:pPr>
@@ -8451,13 +8601,13 @@
           <w:i/>
           <w:iCs/>
         </w:rPr>
+        <w:instrText xml:space="preserve"> \* MERGEFORMAT </w:instrText>
       </w:r>
       <w:r>
         <w:rPr>
           <w:i/>
           <w:iCs/>
         </w:rPr>
-        <w:instrText xml:space="preserve"> \* MERGEFORMAT </w:instrText>
       </w:r>
       <w:r>
         <w:rPr>
@@ -8471,21 +8621,7 @@
           <w:i/>
           <w:iCs/>
         </w:rPr>
-        <w:t>Figu</w:t>
-      </w:r>
-      <w:r>
-        <w:rPr>
-          <w:i/>
-          <w:iCs/>
-        </w:rPr>
-        <w:t>r</w:t>
-      </w:r>
-      <w:r>
-        <w:rPr>
-          <w:i/>
-          <w:iCs/>
-        </w:rPr>
-        <w:t>e</w:t>
+        <w:t>Figure</w:t>
       </w:r>
       <w:r>
         <w:t xml:space="preserve"> </w:t>
@@ -8505,7 +8641,19 @@
         <w:t>)</w:t>
       </w:r>
       <w:r>
-        <w:t xml:space="preserve"> shows the interaction between the components of the system (sensors, actuators, the control algorithm, the plant). Each block represents one of these components. Since the input depends also on the measured quantities, we are using a feedback loop which returns the measured values from the sensors.</w:t>
+        <w:t xml:space="preserve"> shows the interaction between the components of the system (sensors, actuators, the control algorithm, </w:t>
+      </w:r>
+      <w:r>
+        <w:t xml:space="preserve">and </w:t>
+      </w:r>
+      <w:r>
+        <w:t xml:space="preserve">the plant). Each block represents one of these components. Since the input depends also on the measured quantities, we are using a feedback loop </w:t>
+      </w:r>
+      <w:r>
+        <w:t>that</w:t>
+      </w:r>
+      <w:r>
+        <w:t xml:space="preserve"> returns the measured values from the sensors.</w:t>
       </w:r>
     </w:p>
     <w:p>
@@ -8577,9 +8725,9 @@
           <w:lang w:val="en-US"/>
         </w:rPr>
       </w:pPr>
-      <w:bookmarkStart w:id="39" w:name="_Toc118209485"/>
-      <w:bookmarkStart w:id="40" w:name="_Ref118236541"/>
-      <w:bookmarkStart w:id="41" w:name="_Ref118236549"/>
+      <w:bookmarkStart w:id="49" w:name="_Ref118236549"/>
+      <w:bookmarkStart w:id="50" w:name="_Toc118209485"/>
+      <w:bookmarkStart w:id="51" w:name="_Ref118236541"/>
       <w:r>
         <w:t xml:space="preserve">Figure </w:t>
       </w:r>
@@ -8591,24 +8739,30 @@
           <w:t>8</w:t>
         </w:r>
       </w:fldSimple>
-      <w:bookmarkEnd w:id="41"/>
-      <w:r>
-        <w:t xml:space="preserve"> Feedback Control System diagram</w:t>
-      </w:r>
-      <w:bookmarkEnd w:id="39"/>
-      <w:bookmarkEnd w:id="40"/>
+      <w:bookmarkEnd w:id="49"/>
+      <w:r>
+        <w:t xml:space="preserve"> Feedback Control System </w:t>
+      </w:r>
+      <w:bookmarkEnd w:id="50"/>
+      <w:bookmarkEnd w:id="51"/>
+      <w:r>
+        <w:t>Diagram</w:t>
+      </w:r>
     </w:p>
     <w:p>
       <w:pPr>
         <w:pStyle w:val="Subtitle"/>
       </w:pPr>
-      <w:bookmarkStart w:id="42" w:name="_Toc117247986"/>
-      <w:bookmarkStart w:id="43" w:name="_Toc118209526"/>
-      <w:r>
-        <w:t>4.3 Finite State Machine</w:t>
-      </w:r>
-      <w:bookmarkEnd w:id="42"/>
-      <w:bookmarkEnd w:id="43"/>
+      <w:bookmarkStart w:id="52" w:name="_Toc117247986"/>
+      <w:bookmarkStart w:id="53" w:name="_Toc118737988"/>
+      <w:r>
+        <w:t>3</w:t>
+      </w:r>
+      <w:r>
+        <w:t>.3 Finite State Machine</w:t>
+      </w:r>
+      <w:bookmarkEnd w:id="52"/>
+      <w:bookmarkEnd w:id="53"/>
       <w:r>
         <w:t xml:space="preserve"> </w:t>
       </w:r>
@@ -8645,13 +8799,13 @@
           <w:i/>
           <w:iCs/>
         </w:rPr>
+        <w:instrText xml:space="preserve"> \* MERGEFORMAT </w:instrText>
       </w:r>
       <w:r>
         <w:rPr>
           <w:i/>
           <w:iCs/>
         </w:rPr>
-        <w:instrText xml:space="preserve"> \* MERGEFORMAT </w:instrText>
       </w:r>
       <w:r>
         <w:rPr>
@@ -8695,7 +8849,7 @@
         <w:t xml:space="preserve"> states of the system</w:t>
       </w:r>
       <w:r>
-        <w:t xml:space="preserve">. It starts off with the </w:t>
+        <w:t xml:space="preserve">. It starts with the </w:t>
       </w:r>
       <w:r>
         <w:t>“system initialized” state</w:t>
@@ -8792,11 +8946,9 @@
       <w:r>
         <w:t xml:space="preserve">. Firstly, in the positive-value case, the system determines by subtraction if the current measurement is less than the target value. If it is, then it takes a second measurement value after </w:t>
       </w:r>
-      <w:proofErr w:type="spellStart"/>
-      <w:r>
-        <w:t>if</w:t>
-      </w:r>
-      <w:proofErr w:type="spellEnd"/>
+      <w:r>
+        <w:t>it</w:t>
+      </w:r>
       <w:r>
         <w:t xml:space="preserve"> has taken some action to correct the </w:t>
       </w:r>
@@ -8824,7 +8976,13 @@
         <w:spacing w:after="0"/>
       </w:pPr>
       <w:r>
-        <w:t xml:space="preserve">T = predefined time interval when the sensors off, </w:t>
+        <w:t xml:space="preserve">T = predefined time interval when the sensors </w:t>
+      </w:r>
+      <w:r>
+        <w:t xml:space="preserve">are </w:t>
+      </w:r>
+      <w:r>
+        <w:t xml:space="preserve">off, </w:t>
       </w:r>
       <w:r>
         <w:t xml:space="preserve">the interval </w:t>
@@ -8836,7 +8994,13 @@
         <w:t xml:space="preserve"> which we make measurements</w:t>
       </w:r>
       <w:r>
-        <w:t xml:space="preserve"> in balanced state</w:t>
+        <w:t xml:space="preserve"> in </w:t>
+      </w:r>
+      <w:r>
+        <w:t xml:space="preserve">a </w:t>
+      </w:r>
+      <w:r>
+        <w:t>balanced state</w:t>
       </w:r>
     </w:p>
     <w:p>
@@ -8921,7 +9085,13 @@
         <w:t xml:space="preserve"> = the interval </w:t>
       </w:r>
       <w:r>
-        <w:t>at which we make measurements in environment balancing state</w:t>
+        <w:t xml:space="preserve">at which we make measurements in </w:t>
+      </w:r>
+      <w:r>
+        <w:t xml:space="preserve">the </w:t>
+      </w:r>
+      <w:r>
+        <w:t>environment balancing state</w:t>
       </w:r>
     </w:p>
     <w:p>
@@ -8987,8 +9157,8 @@
         <w:pStyle w:val="Caption"/>
         <w:jc w:val="center"/>
       </w:pPr>
-      <w:bookmarkStart w:id="44" w:name="_Ref118209352"/>
-      <w:bookmarkStart w:id="45" w:name="_Toc118209486"/>
+      <w:bookmarkStart w:id="54" w:name="_Ref118209352"/>
+      <w:bookmarkStart w:id="55" w:name="_Toc118209486"/>
       <w:r>
         <w:t xml:space="preserve">Figure </w:t>
       </w:r>
@@ -9000,11 +9170,11 @@
           <w:t>9</w:t>
         </w:r>
       </w:fldSimple>
-      <w:bookmarkEnd w:id="44"/>
+      <w:bookmarkEnd w:id="54"/>
       <w:r>
         <w:t xml:space="preserve"> Finite state machine diagram</w:t>
       </w:r>
-      <w:bookmarkEnd w:id="45"/>
+      <w:bookmarkEnd w:id="55"/>
     </w:p>
     <w:p>
       <w:pPr>
@@ -9021,12 +9191,15 @@
       <w:pPr>
         <w:pStyle w:val="Subtitle"/>
       </w:pPr>
-      <w:bookmarkStart w:id="46" w:name="_Toc118209527"/>
+      <w:bookmarkStart w:id="56" w:name="_Toc118737989"/>
       <w:r>
         <w:lastRenderedPageBreak/>
-        <w:t>4.4 Data flow</w:t>
-      </w:r>
-      <w:bookmarkEnd w:id="46"/>
+        <w:t>3</w:t>
+      </w:r>
+      <w:r>
+        <w:t>.4 Data flow</w:t>
+      </w:r>
+      <w:bookmarkEnd w:id="56"/>
     </w:p>
     <w:p>
       <w:pPr>
@@ -9090,8 +9263,8 @@
                                 <w:noProof/>
                               </w:rPr>
                             </w:pPr>
-                            <w:bookmarkStart w:id="47" w:name="_Ref118209384"/>
-                            <w:bookmarkStart w:id="48" w:name="_Toc118209487"/>
+                            <w:bookmarkStart w:id="57" w:name="_Ref118209384"/>
+                            <w:bookmarkStart w:id="58" w:name="_Toc118209487"/>
                             <w:r>
                               <w:t xml:space="preserve">Figure </w:t>
                             </w:r>
@@ -9103,14 +9276,14 @@
                                 <w:t>10</w:t>
                               </w:r>
                             </w:fldSimple>
-                            <w:bookmarkEnd w:id="47"/>
+                            <w:bookmarkEnd w:id="57"/>
                             <w:r>
                               <w:t xml:space="preserve"> Level 0 (Context) data flow</w:t>
                             </w:r>
                             <w:r>
                               <w:t xml:space="preserve"> diagram</w:t>
                             </w:r>
-                            <w:bookmarkEnd w:id="48"/>
+                            <w:bookmarkEnd w:id="58"/>
                           </w:p>
                         </w:txbxContent>
                       </wps:txbx>
@@ -9140,8 +9313,8 @@
                           <w:noProof/>
                         </w:rPr>
                       </w:pPr>
-                      <w:bookmarkStart w:id="56" w:name="_Ref118209384"/>
-                      <w:bookmarkStart w:id="57" w:name="_Toc118209487"/>
+                      <w:bookmarkStart w:id="59" w:name="_Ref118209384"/>
+                      <w:bookmarkStart w:id="60" w:name="_Toc118209487"/>
                       <w:r>
                         <w:t xml:space="preserve">Figure </w:t>
                       </w:r>
@@ -9153,14 +9326,14 @@
                           <w:t>10</w:t>
                         </w:r>
                       </w:fldSimple>
-                      <w:bookmarkEnd w:id="56"/>
+                      <w:bookmarkEnd w:id="59"/>
                       <w:r>
                         <w:t xml:space="preserve"> Level 0 (Context) data flow</w:t>
                       </w:r>
                       <w:r>
                         <w:t xml:space="preserve"> diagram</w:t>
                       </w:r>
-                      <w:bookmarkEnd w:id="57"/>
+                      <w:bookmarkEnd w:id="60"/>
                     </w:p>
                   </w:txbxContent>
                 </v:textbox>
@@ -9279,13 +9452,13 @@
           <w:i/>
           <w:iCs/>
         </w:rPr>
+        <w:instrText xml:space="preserve"> \* MERGEFORMAT </w:instrText>
       </w:r>
       <w:r>
         <w:rPr>
           <w:i/>
           <w:iCs/>
         </w:rPr>
-        <w:instrText xml:space="preserve"> \* MERGEFORMAT </w:instrText>
       </w:r>
       <w:r>
         <w:rPr>
@@ -9299,21 +9472,7 @@
           <w:i/>
           <w:iCs/>
         </w:rPr>
-        <w:t>Figu</w:t>
-      </w:r>
-      <w:r>
-        <w:rPr>
-          <w:i/>
-          <w:iCs/>
-        </w:rPr>
-        <w:t>r</w:t>
-      </w:r>
-      <w:r>
-        <w:rPr>
-          <w:i/>
-          <w:iCs/>
-        </w:rPr>
-        <w:t xml:space="preserve">e </w:t>
+        <w:t xml:space="preserve">Figure </w:t>
       </w:r>
       <w:r>
         <w:rPr>
@@ -9500,8 +9659,8 @@
                                 <w:noProof/>
                               </w:rPr>
                             </w:pPr>
-                            <w:bookmarkStart w:id="49" w:name="_Ref118209396"/>
-                            <w:bookmarkStart w:id="50" w:name="_Toc118209488"/>
+                            <w:bookmarkStart w:id="61" w:name="_Ref118209396"/>
+                            <w:bookmarkStart w:id="62" w:name="_Toc118209488"/>
                             <w:r>
                               <w:t xml:space="preserve">Figure </w:t>
                             </w:r>
@@ -9513,11 +9672,11 @@
                                 <w:t>11</w:t>
                               </w:r>
                             </w:fldSimple>
-                            <w:bookmarkEnd w:id="49"/>
+                            <w:bookmarkEnd w:id="61"/>
                             <w:r>
                               <w:t xml:space="preserve"> Level 1 data flow diagram</w:t>
                             </w:r>
-                            <w:bookmarkEnd w:id="50"/>
+                            <w:bookmarkEnd w:id="62"/>
                           </w:p>
                         </w:txbxContent>
                       </wps:txbx>
@@ -9547,8 +9706,8 @@
                           <w:noProof/>
                         </w:rPr>
                       </w:pPr>
-                      <w:bookmarkStart w:id="60" w:name="_Ref118209396"/>
-                      <w:bookmarkStart w:id="61" w:name="_Toc118209488"/>
+                      <w:bookmarkStart w:id="63" w:name="_Ref118209396"/>
+                      <w:bookmarkStart w:id="64" w:name="_Toc118209488"/>
                       <w:r>
                         <w:t xml:space="preserve">Figure </w:t>
                       </w:r>
@@ -9560,11 +9719,11 @@
                           <w:t>11</w:t>
                         </w:r>
                       </w:fldSimple>
-                      <w:bookmarkEnd w:id="60"/>
+                      <w:bookmarkEnd w:id="63"/>
                       <w:r>
                         <w:t xml:space="preserve"> Level 1 data flow diagram</w:t>
                       </w:r>
-                      <w:bookmarkEnd w:id="61"/>
+                      <w:bookmarkEnd w:id="64"/>
                     </w:p>
                   </w:txbxContent>
                 </v:textbox>
@@ -9673,13 +9832,13 @@
           <w:i/>
           <w:iCs/>
         </w:rPr>
+        <w:instrText xml:space="preserve"> \* MERGEFORMAT </w:instrText>
       </w:r>
       <w:r>
         <w:rPr>
           <w:i/>
           <w:iCs/>
         </w:rPr>
-        <w:instrText xml:space="preserve"> \* MERGEFORMAT </w:instrText>
       </w:r>
       <w:r>
         <w:rPr>
@@ -9725,7 +9884,13 @@
         <w:t>diagra</w:t>
       </w:r>
       <w:r>
-        <w:t xml:space="preserve">m puts more detail in the context diagram. It highlights the main functions of the system. In addition to the diagram a level below it adds the </w:t>
+        <w:t>m puts more detail in the context diagram. It highlights the main functions of the system. In addition to the diagram</w:t>
+      </w:r>
+      <w:r>
+        <w:t>,</w:t>
+      </w:r>
+      <w:r>
+        <w:t xml:space="preserve"> a level below it adds the </w:t>
       </w:r>
       <w:r>
         <w:rPr>
@@ -9758,7 +9923,14 @@
           <w:i/>
           <w:iCs/>
         </w:rPr>
-        <w:t>generate live</w:t>
+        <w:t>generated</w:t>
+      </w:r>
+      <w:r>
+        <w:rPr>
+          <w:i/>
+          <w:iCs/>
+        </w:rPr>
+        <w:t xml:space="preserve"> live</w:t>
       </w:r>
       <w:r>
         <w:t xml:space="preserve"> </w:t>
@@ -9781,7 +9953,13 @@
         <w:t>generate live report</w:t>
       </w:r>
       <w:r>
-        <w:t xml:space="preserve"> process than sends the report to the </w:t>
+        <w:t xml:space="preserve"> process </w:t>
+      </w:r>
+      <w:r>
+        <w:t>then</w:t>
+      </w:r>
+      <w:r>
+        <w:t xml:space="preserve"> sends the report to the </w:t>
       </w:r>
       <w:r>
         <w:rPr>
@@ -9850,8 +10028,8 @@
                                 <w:rFonts w:ascii="Times New Roman" w:hAnsi="Times New Roman" w:cs="Times New Roman"/>
                               </w:rPr>
                             </w:pPr>
-                            <w:bookmarkStart w:id="51" w:name="_Ref118209404"/>
-                            <w:bookmarkStart w:id="52" w:name="_Toc118209489"/>
+                            <w:bookmarkStart w:id="65" w:name="_Ref118209404"/>
+                            <w:bookmarkStart w:id="66" w:name="_Toc118209489"/>
                             <w:r>
                               <w:t xml:space="preserve">Figure </w:t>
                             </w:r>
@@ -9863,11 +10041,11 @@
                                 <w:t>12</w:t>
                               </w:r>
                             </w:fldSimple>
-                            <w:bookmarkEnd w:id="51"/>
+                            <w:bookmarkEnd w:id="65"/>
                             <w:r>
                               <w:t xml:space="preserve"> Level 2 data flow diagram</w:t>
                             </w:r>
-                            <w:bookmarkEnd w:id="52"/>
+                            <w:bookmarkEnd w:id="66"/>
                           </w:p>
                         </w:txbxContent>
                       </wps:txbx>
@@ -9896,8 +10074,8 @@
                           <w:rFonts w:ascii="Times New Roman" w:hAnsi="Times New Roman" w:cs="Times New Roman"/>
                         </w:rPr>
                       </w:pPr>
-                      <w:bookmarkStart w:id="64" w:name="_Ref118209404"/>
-                      <w:bookmarkStart w:id="65" w:name="_Toc118209489"/>
+                      <w:bookmarkStart w:id="67" w:name="_Ref118209404"/>
+                      <w:bookmarkStart w:id="68" w:name="_Toc118209489"/>
                       <w:r>
                         <w:t xml:space="preserve">Figure </w:t>
                       </w:r>
@@ -9909,11 +10087,11 @@
                           <w:t>12</w:t>
                         </w:r>
                       </w:fldSimple>
-                      <w:bookmarkEnd w:id="64"/>
+                      <w:bookmarkEnd w:id="67"/>
                       <w:r>
                         <w:t xml:space="preserve"> Level 2 data flow diagram</w:t>
                       </w:r>
-                      <w:bookmarkEnd w:id="65"/>
+                      <w:bookmarkEnd w:id="68"/>
                     </w:p>
                   </w:txbxContent>
                 </v:textbox>
@@ -10064,7 +10242,13 @@
         <w:t xml:space="preserve"> </w:t>
       </w:r>
       <w:r>
-        <w:t xml:space="preserve">Data Flow Diagram adds even more detail the previous ones. The </w:t>
+        <w:t xml:space="preserve">Data Flow Diagram adds even more detail </w:t>
+      </w:r>
+      <w:r>
+        <w:t xml:space="preserve">than </w:t>
+      </w:r>
+      <w:r>
+        <w:t xml:space="preserve">the previous ones. The </w:t>
       </w:r>
       <w:r>
         <w:rPr>
@@ -10087,7 +10271,13 @@
         <w:t xml:space="preserve">validate input </w:t>
       </w:r>
       <w:r>
-        <w:t xml:space="preserve">process that receives the input from the user upon initialization, sends the data to the database and to the </w:t>
+        <w:t>process that receives the input from the user upon initialization, sends the data to the database</w:t>
+      </w:r>
+      <w:r>
+        <w:t>,</w:t>
+      </w:r>
+      <w:r>
+        <w:t xml:space="preserve"> and the </w:t>
       </w:r>
       <w:r>
         <w:rPr>
@@ -10110,7 +10300,7 @@
         <w:t>to the ones set by the admin</w:t>
       </w:r>
       <w:r>
-        <w:t xml:space="preserve">. In case the expected values are different from the actual values the process sends a command data to the physical system to start the required actuators. If something unusual is detected this process sends the unusual values to the </w:t>
+        <w:t xml:space="preserve">. In case the expected values are different from the actual values the process sends command data to the physical system to start the required actuators. If something unusual is detected this process sends the unusual values to the </w:t>
       </w:r>
       <w:r>
         <w:rPr>
@@ -10137,7 +10327,21 @@
           <w:i/>
           <w:iCs/>
         </w:rPr>
-        <w:t>periodically compare ideal and actual state</w:t>
+        <w:t xml:space="preserve">periodically compare </w:t>
+      </w:r>
+      <w:r>
+        <w:rPr>
+          <w:i/>
+          <w:iCs/>
+        </w:rPr>
+        <w:t xml:space="preserve">of </w:t>
+      </w:r>
+      <w:r>
+        <w:rPr>
+          <w:i/>
+          <w:iCs/>
+        </w:rPr>
+        <w:t>ideal and actual state</w:t>
       </w:r>
       <w:r>
         <w:t xml:space="preserve"> process. This will get its data from the database (ideal state) and from the sensors through </w:t>
@@ -10174,13 +10378,15 @@
       </w:r>
     </w:p>
     <w:p>
+      <w:bookmarkStart w:id="69" w:name="_Toc117247988"/>
+      <w:bookmarkStart w:id="70" w:name="_Toc118737990"/>
+    </w:p>
+    <w:p>
       <w:pPr>
         <w:pStyle w:val="Sectiontitle"/>
       </w:pPr>
-      <w:bookmarkStart w:id="53" w:name="_Toc117247988"/>
-      <w:bookmarkStart w:id="54" w:name="_Toc118209528"/>
-      <w:r>
-        <w:t>5</w:t>
+      <w:r>
+        <w:t>4</w:t>
       </w:r>
       <w:r>
         <w:t>.</w:t>
@@ -10188,8 +10394,8 @@
       <w:r>
         <w:t xml:space="preserve"> References</w:t>
       </w:r>
-      <w:bookmarkEnd w:id="53"/>
-      <w:bookmarkEnd w:id="54"/>
+      <w:bookmarkEnd w:id="69"/>
+      <w:bookmarkEnd w:id="70"/>
     </w:p>
     <w:p>
       <w:pPr>
@@ -10449,22 +10655,33 @@
           <w:jc w:val="center"/>
         </w:pPr>
         <w:r>
+          <w:rPr>
+            <w:rFonts w:ascii="Times New Roman" w:hAnsi="Times New Roman" w:cs="Times New Roman"/>
+          </w:rPr>
           <w:fldChar w:fldCharType="begin"/>
         </w:r>
         <w:r>
+          <w:rPr>
+            <w:rFonts w:ascii="Times New Roman" w:hAnsi="Times New Roman" w:cs="Times New Roman"/>
+          </w:rPr>
           <w:instrText xml:space="preserve"> PAGE   \* MERGEFORMAT </w:instrText>
         </w:r>
         <w:r>
+          <w:rPr>
+            <w:rFonts w:ascii="Times New Roman" w:hAnsi="Times New Roman" w:cs="Times New Roman"/>
+          </w:rPr>
           <w:fldChar w:fldCharType="separate"/>
         </w:r>
         <w:r>
           <w:rPr>
+            <w:rFonts w:ascii="Times New Roman" w:hAnsi="Times New Roman" w:cs="Times New Roman"/>
             <w:noProof/>
           </w:rPr>
           <w:t>2</w:t>
         </w:r>
         <w:r>
           <w:rPr>
+            <w:rFonts w:ascii="Times New Roman" w:hAnsi="Times New Roman" w:cs="Times New Roman"/>
             <w:noProof/>
           </w:rPr>
           <w:fldChar w:fldCharType="end"/>

</xml_diff>